<commit_message>
more changes made by dar
</commit_message>
<xml_diff>
--- a/hw2/hw2_034462796_205874951.docx
+++ b/hw2/hw2_034462796_205874951.docx
@@ -1022,6 +1022,7 @@
         </w:rPr>
         <w:t>In other words, this is because, given that we are in state </w:t>
       </w:r>
+      <w:proofErr w:type="spellStart"/>
       <w:r>
         <w:rPr>
           <w:rFonts w:eastAsiaTheme="minorEastAsia"/>
@@ -1032,6 +1033,7 @@
         </w:rPr>
         <w:t>i</w:t>
       </w:r>
+      <w:proofErr w:type="spellEnd"/>
       <w:r>
         <w:rPr>
           <w:rFonts w:eastAsiaTheme="minorEastAsia"/>
@@ -1068,6 +1070,17 @@
         </w:rPr>
         <w:t>.</w:t>
       </w:r>
+    </w:p>
+    <w:p>
+      <w:pPr>
+        <w:pStyle w:val="ListParagraph"/>
+        <w:ind w:left="1530"/>
+        <w:rPr>
+          <w:rFonts w:eastAsiaTheme="minorEastAsia"/>
+          <w:sz w:val="24"/>
+          <w:szCs w:val="24"/>
+        </w:rPr>
+      </w:pPr>
     </w:p>
     <w:p>
       <w:pPr>
@@ -1316,6 +1329,17 @@
     <w:p>
       <w:pPr>
         <w:pStyle w:val="ListParagraph"/>
+        <w:ind w:left="1530"/>
+        <w:rPr>
+          <w:rFonts w:eastAsiaTheme="minorEastAsia"/>
+          <w:sz w:val="24"/>
+          <w:szCs w:val="24"/>
+        </w:rPr>
+      </w:pPr>
+    </w:p>
+    <w:p>
+      <w:pPr>
+        <w:pStyle w:val="ListParagraph"/>
         <w:numPr>
           <w:ilvl w:val="1"/>
           <w:numId w:val="2"/>
@@ -1406,18 +1430,7 @@
     <w:p>
       <w:pPr>
         <w:pStyle w:val="ListParagraph"/>
-        <w:ind w:left="1440"/>
-        <w:rPr>
-          <w:rFonts w:eastAsiaTheme="minorEastAsia" w:cstheme="minorHAnsi"/>
-          <w:sz w:val="24"/>
-          <w:szCs w:val="24"/>
-        </w:rPr>
-      </w:pPr>
-    </w:p>
-    <w:p>
-      <w:pPr>
-        <w:pStyle w:val="ListParagraph"/>
-        <w:ind w:left="1440"/>
+        <w:ind w:left="1260"/>
         <w:rPr>
           <w:rFonts w:eastAsiaTheme="minorEastAsia" w:cstheme="minorHAnsi"/>
           <w:sz w:val="24"/>
@@ -1756,19 +1769,11 @@
           <m:t xml:space="preserve"> </m:t>
         </m:r>
       </m:oMath>
-      <w:r>
-        <w:rPr>
-          <w:rFonts w:eastAsiaTheme="minorEastAsia" w:cstheme="minorHAnsi"/>
-          <w:sz w:val="24"/>
-          <w:szCs w:val="24"/>
-        </w:rPr>
-        <w:br/>
-      </w:r>
     </w:p>
     <w:p>
       <w:pPr>
         <w:pStyle w:val="ListParagraph"/>
-        <w:ind w:left="1440"/>
+        <w:ind w:left="1260"/>
         <w:rPr>
           <w:rFonts w:eastAsiaTheme="minorEastAsia" w:cstheme="minorHAnsi"/>
           <w:sz w:val="24"/>
@@ -2328,7 +2333,7 @@
     <w:p>
       <w:pPr>
         <w:pStyle w:val="ListParagraph"/>
-        <w:ind w:left="1440"/>
+        <w:ind w:left="1260"/>
         <w:rPr>
           <w:rFonts w:eastAsiaTheme="minorEastAsia" w:cstheme="minorHAnsi"/>
           <w:sz w:val="24"/>
@@ -2982,7 +2987,7 @@
     <w:p>
       <w:pPr>
         <w:pStyle w:val="ListParagraph"/>
-        <w:ind w:left="1440"/>
+        <w:ind w:left="1260"/>
         <w:rPr>
           <w:rFonts w:eastAsiaTheme="minorEastAsia" w:cstheme="minorHAnsi"/>
           <w:sz w:val="24"/>
@@ -3186,39 +3191,16 @@
     </w:p>
     <w:p>
       <w:pPr>
+        <w:pStyle w:val="ListParagraph"/>
+        <w:ind w:left="630"/>
         <w:rPr>
           <w:rFonts w:eastAsiaTheme="minorEastAsia"/>
           <w:sz w:val="24"/>
           <w:szCs w:val="24"/>
         </w:rPr>
       </w:pPr>
-    </w:p>
-    <w:p>
-      <w:pPr>
-        <w:rPr>
-          <w:rFonts w:eastAsiaTheme="minorEastAsia"/>
-          <w:sz w:val="24"/>
-          <w:szCs w:val="24"/>
-        </w:rPr>
-      </w:pPr>
-    </w:p>
-    <w:p>
-      <w:pPr>
-        <w:rPr>
-          <w:rFonts w:eastAsiaTheme="minorEastAsia"/>
-          <w:sz w:val="24"/>
-          <w:szCs w:val="24"/>
-        </w:rPr>
-      </w:pPr>
-    </w:p>
-    <w:p>
-      <w:pPr>
-        <w:rPr>
-          <w:rFonts w:eastAsiaTheme="minorEastAsia"/>
-          <w:sz w:val="24"/>
-          <w:szCs w:val="24"/>
-        </w:rPr>
-      </w:pPr>
+      <w:bookmarkStart w:id="0" w:name="_GoBack"/>
+      <w:bookmarkEnd w:id="0"/>
     </w:p>
     <w:p>
       <w:pPr>
@@ -3238,6 +3220,7 @@
           <w:sz w:val="36"/>
           <w:szCs w:val="36"/>
         </w:rPr>
+        <w:lastRenderedPageBreak/>
         <w:t>3.</w:t>
       </w:r>
     </w:p>
@@ -4021,23 +4004,7 @@
               <w:sz w:val="24"/>
               <w:szCs w:val="24"/>
             </w:rPr>
-            <m:t xml:space="preserve"> is not highest </m:t>
-          </m:r>
-          <m:r>
-            <w:rPr>
-              <w:rFonts w:ascii="Cambria Math" w:eastAsiaTheme="minorEastAsia" w:hAnsi="Cambria Math"/>
-              <w:sz w:val="24"/>
-              <w:szCs w:val="24"/>
-            </w:rPr>
-            <m:t>in t</m:t>
-          </m:r>
-          <m:r>
-            <w:rPr>
-              <w:rFonts w:ascii="Cambria Math" w:eastAsiaTheme="minorEastAsia" w:hAnsi="Cambria Math"/>
-              <w:sz w:val="24"/>
-              <w:szCs w:val="24"/>
-            </w:rPr>
-            <m:t>)=P</m:t>
+            <m:t xml:space="preserve"> is not highest in t)=P</m:t>
           </m:r>
           <m:d>
             <m:dPr>
@@ -4441,23 +4408,7 @@
               <w:sz w:val="24"/>
               <w:szCs w:val="24"/>
             </w:rPr>
-            <m:t xml:space="preserve"> is highest </m:t>
-          </m:r>
-          <m:r>
-            <w:rPr>
-              <w:rFonts w:ascii="Cambria Math" w:eastAsiaTheme="minorEastAsia" w:hAnsi="Cambria Math"/>
-              <w:sz w:val="24"/>
-              <w:szCs w:val="24"/>
-            </w:rPr>
-            <m:t>in t</m:t>
-          </m:r>
-          <m:r>
-            <w:rPr>
-              <w:rFonts w:ascii="Cambria Math" w:eastAsiaTheme="minorEastAsia" w:hAnsi="Cambria Math"/>
-              <w:sz w:val="24"/>
-              <w:szCs w:val="24"/>
-            </w:rPr>
-            <m:t>)</m:t>
+            <m:t xml:space="preserve"> is highest in t)</m:t>
           </m:r>
         </m:oMath>
       </m:oMathPara>
@@ -5409,49 +5360,12 @@
               <w:sz w:val="24"/>
               <w:szCs w:val="24"/>
             </w:rPr>
-            <m:t xml:space="preserve"> is highest </m:t>
+            <m:t xml:space="preserve"> is highest in t) </m:t>
           </m:r>
           <m:r>
-            <w:rPr>
-              <w:rFonts w:ascii="Cambria Math" w:eastAsiaTheme="minorEastAsia" w:hAnsi="Cambria Math"/>
-              <w:sz w:val="24"/>
-              <w:szCs w:val="24"/>
-            </w:rPr>
-            <m:t>in</m:t>
-          </m:r>
-          <m:r>
-            <w:rPr>
-              <w:rFonts w:ascii="Cambria Math" w:eastAsiaTheme="minorEastAsia" w:hAnsi="Cambria Math"/>
-              <w:sz w:val="24"/>
-              <w:szCs w:val="24"/>
-            </w:rPr>
-            <m:t xml:space="preserve"> </m:t>
-          </m:r>
-          <m:r>
-            <w:rPr>
-              <w:rFonts w:ascii="Cambria Math" w:eastAsiaTheme="minorEastAsia" w:hAnsi="Cambria Math"/>
-              <w:sz w:val="24"/>
-              <w:szCs w:val="24"/>
-            </w:rPr>
-            <m:t>t</m:t>
-          </m:r>
-          <m:r>
-            <w:rPr>
-              <w:rFonts w:ascii="Cambria Math" w:eastAsiaTheme="minorEastAsia" w:hAnsi="Cambria Math"/>
-              <w:sz w:val="24"/>
-              <w:szCs w:val="24"/>
-            </w:rPr>
-            <m:t>)</m:t>
-          </m:r>
-          <m:r>
-            <w:rPr>
-              <w:rFonts w:ascii="Cambria Math" w:eastAsiaTheme="minorEastAsia" w:hAnsi="Cambria Math"/>
-              <w:sz w:val="24"/>
-              <w:szCs w:val="24"/>
-            </w:rPr>
-            <m:t xml:space="preserve"> </m:t>
-          </m:r>
-          <m:r>
+            <m:rPr>
+              <m:sty m:val="p"/>
+            </m:rPr>
             <w:rPr>
               <w:rFonts w:ascii="Cambria Math" w:eastAsiaTheme="minorEastAsia" w:hAnsi="Cambria Math"/>
               <w:sz w:val="24"/>
@@ -5467,7 +5381,109 @@
               <w:sz w:val="24"/>
               <w:szCs w:val="24"/>
             </w:rPr>
-            <m:t>=</m:t>
+            <m:t>=P</m:t>
+          </m:r>
+          <m:d>
+            <m:dPr>
+              <m:ctrlPr>
+                <w:rPr>
+                  <w:rFonts w:ascii="Cambria Math" w:eastAsiaTheme="minorEastAsia" w:hAnsi="Cambria Math"/>
+                  <w:i/>
+                  <w:sz w:val="24"/>
+                  <w:szCs w:val="24"/>
+                </w:rPr>
+              </m:ctrlPr>
+            </m:dPr>
+            <m:e>
+              <m:sSub>
+                <m:sSubPr>
+                  <m:ctrlPr>
+                    <w:rPr>
+                      <w:rFonts w:ascii="Cambria Math" w:eastAsiaTheme="minorEastAsia" w:hAnsi="Cambria Math"/>
+                      <w:i/>
+                      <w:sz w:val="24"/>
+                      <w:szCs w:val="24"/>
+                    </w:rPr>
+                  </m:ctrlPr>
+                </m:sSubPr>
+                <m:e>
+                  <m:r>
+                    <w:rPr>
+                      <w:rFonts w:ascii="Cambria Math" w:eastAsiaTheme="minorEastAsia" w:hAnsi="Cambria Math"/>
+                      <w:sz w:val="24"/>
+                      <w:szCs w:val="24"/>
+                    </w:rPr>
+                    <m:t>c</m:t>
+                  </m:r>
+                </m:e>
+                <m:sub>
+                  <m:r>
+                    <w:rPr>
+                      <w:rFonts w:ascii="Cambria Math" w:eastAsiaTheme="minorEastAsia" w:hAnsi="Cambria Math"/>
+                      <w:sz w:val="24"/>
+                      <w:szCs w:val="24"/>
+                    </w:rPr>
+                    <m:t>t</m:t>
+                  </m:r>
+                </m:sub>
+              </m:sSub>
+              <m:r>
+                <w:rPr>
+                  <w:rFonts w:ascii="Cambria Math" w:eastAsiaTheme="minorEastAsia" w:hAnsi="Cambria Math"/>
+                  <w:sz w:val="24"/>
+                  <w:szCs w:val="24"/>
+                </w:rPr>
+                <m:t xml:space="preserve"> is highest score∩</m:t>
+              </m:r>
+              <m:sSub>
+                <m:sSubPr>
+                  <m:ctrlPr>
+                    <w:rPr>
+                      <w:rFonts w:ascii="Cambria Math" w:eastAsiaTheme="minorEastAsia" w:hAnsi="Cambria Math"/>
+                      <w:i/>
+                      <w:sz w:val="24"/>
+                      <w:szCs w:val="24"/>
+                    </w:rPr>
+                  </m:ctrlPr>
+                </m:sSubPr>
+                <m:e>
+                  <m:r>
+                    <w:rPr>
+                      <w:rFonts w:ascii="Cambria Math" w:eastAsiaTheme="minorEastAsia" w:hAnsi="Cambria Math"/>
+                      <w:sz w:val="24"/>
+                      <w:szCs w:val="24"/>
+                    </w:rPr>
+                    <m:t>c</m:t>
+                  </m:r>
+                </m:e>
+                <m:sub>
+                  <m:r>
+                    <w:rPr>
+                      <w:rFonts w:ascii="Cambria Math" w:eastAsiaTheme="minorEastAsia" w:hAnsi="Cambria Math"/>
+                      <w:sz w:val="24"/>
+                      <w:szCs w:val="24"/>
+                    </w:rPr>
+                    <m:t xml:space="preserve">t </m:t>
+                  </m:r>
+                </m:sub>
+              </m:sSub>
+              <m:r>
+                <w:rPr>
+                  <w:rFonts w:ascii="Cambria Math" w:eastAsiaTheme="minorEastAsia" w:hAnsi="Cambria Math"/>
+                  <w:sz w:val="24"/>
+                  <w:szCs w:val="24"/>
+                </w:rPr>
+                <m:t>is highest in t</m:t>
+              </m:r>
+            </m:e>
+          </m:d>
+          <m:r>
+            <w:rPr>
+              <w:rFonts w:ascii="Cambria Math" w:eastAsiaTheme="minorEastAsia" w:hAnsi="Cambria Math"/>
+              <w:sz w:val="24"/>
+              <w:szCs w:val="24"/>
+            </w:rPr>
+            <m:t>/</m:t>
           </m:r>
           <m:r>
             <w:rPr>
@@ -5527,48 +5543,59 @@
                   <w:sz w:val="24"/>
                   <w:szCs w:val="24"/>
                 </w:rPr>
-                <m:t xml:space="preserve"> </m:t>
-              </m:r>
-              <m:r>
-                <w:rPr>
-                  <w:rFonts w:ascii="Cambria Math" w:eastAsiaTheme="minorEastAsia" w:hAnsi="Cambria Math"/>
+                <m:t xml:space="preserve"> is highest in t</m:t>
+              </m:r>
+            </m:e>
+          </m:d>
+          <m:r>
+            <w:rPr>
+              <w:rFonts w:ascii="Cambria Math" w:eastAsiaTheme="minorEastAsia" w:hAnsi="Cambria Math"/>
+              <w:sz w:val="24"/>
+              <w:szCs w:val="24"/>
+            </w:rPr>
+            <m:t xml:space="preserve"> </m:t>
+          </m:r>
+          <m:r>
+            <w:rPr>
+              <w:rFonts w:ascii="Cambria Math" w:eastAsiaTheme="minorEastAsia" w:hAnsi="Cambria Math"/>
+              <w:sz w:val="24"/>
+              <w:szCs w:val="24"/>
+            </w:rPr>
+            <m:t xml:space="preserve"> </m:t>
+          </m:r>
+          <m:r>
+            <m:rPr>
+              <m:sty m:val="p"/>
+            </m:rPr>
+            <w:rPr>
+              <w:rFonts w:ascii="Cambria Math" w:eastAsiaTheme="minorEastAsia" w:hAnsi="Cambria Math"/>
+              <w:sz w:val="24"/>
+              <w:szCs w:val="24"/>
+            </w:rPr>
+            <w:br/>
+          </m:r>
+        </m:oMath>
+        <m:oMath>
+          <m:r>
+            <w:rPr>
+              <w:rFonts w:ascii="Cambria Math" w:eastAsiaTheme="minorEastAsia" w:hAnsi="Cambria Math"/>
+              <w:sz w:val="24"/>
+              <w:szCs w:val="24"/>
+            </w:rPr>
+            <m:t>=P</m:t>
+          </m:r>
+          <m:d>
+            <m:dPr>
+              <m:ctrlPr>
+                <w:rPr>
+                  <w:rFonts w:ascii="Cambria Math" w:eastAsiaTheme="minorEastAsia" w:hAnsi="Cambria Math"/>
+                  <w:i/>
                   <w:sz w:val="24"/>
                   <w:szCs w:val="24"/>
                 </w:rPr>
-                <m:t>is</m:t>
-              </m:r>
-              <m:r>
-                <w:rPr>
-                  <w:rFonts w:ascii="Cambria Math" w:eastAsiaTheme="minorEastAsia" w:hAnsi="Cambria Math"/>
-                  <w:sz w:val="24"/>
-                  <w:szCs w:val="24"/>
-                </w:rPr>
-                <m:t xml:space="preserve"> </m:t>
-              </m:r>
-              <m:r>
-                <w:rPr>
-                  <w:rFonts w:ascii="Cambria Math" w:eastAsiaTheme="minorEastAsia" w:hAnsi="Cambria Math"/>
-                  <w:sz w:val="24"/>
-                  <w:szCs w:val="24"/>
-                </w:rPr>
-                <m:t>highest</m:t>
-              </m:r>
-              <m:r>
-                <w:rPr>
-                  <w:rFonts w:ascii="Cambria Math" w:eastAsiaTheme="minorEastAsia" w:hAnsi="Cambria Math"/>
-                  <w:sz w:val="24"/>
-                  <w:szCs w:val="24"/>
-                </w:rPr>
-                <m:t xml:space="preserve"> </m:t>
-              </m:r>
-              <m:r>
-                <w:rPr>
-                  <w:rFonts w:ascii="Cambria Math" w:eastAsiaTheme="minorEastAsia" w:hAnsi="Cambria Math"/>
-                  <w:sz w:val="24"/>
-                  <w:szCs w:val="24"/>
-                </w:rPr>
-                <m:t>score∩</m:t>
-              </m:r>
+              </m:ctrlPr>
+            </m:dPr>
+            <m:e>
               <m:sSub>
                 <m:sSubPr>
                   <m:ctrlPr>
@@ -5599,14 +5626,6 @@
                     </w:rPr>
                     <m:t>t</m:t>
                   </m:r>
-                  <m:r>
-                    <w:rPr>
-                      <w:rFonts w:ascii="Cambria Math" w:eastAsiaTheme="minorEastAsia" w:hAnsi="Cambria Math"/>
-                      <w:sz w:val="24"/>
-                      <w:szCs w:val="24"/>
-                    </w:rPr>
-                    <m:t xml:space="preserve"> </m:t>
-                  </m:r>
                 </m:sub>
               </m:sSub>
               <m:r>
@@ -5615,55 +5634,7 @@
                   <w:sz w:val="24"/>
                   <w:szCs w:val="24"/>
                 </w:rPr>
-                <m:t>is</m:t>
-              </m:r>
-              <m:r>
-                <w:rPr>
-                  <w:rFonts w:ascii="Cambria Math" w:eastAsiaTheme="minorEastAsia" w:hAnsi="Cambria Math"/>
-                  <w:sz w:val="24"/>
-                  <w:szCs w:val="24"/>
-                </w:rPr>
-                <m:t xml:space="preserve"> </m:t>
-              </m:r>
-              <m:r>
-                <w:rPr>
-                  <w:rFonts w:ascii="Cambria Math" w:eastAsiaTheme="minorEastAsia" w:hAnsi="Cambria Math"/>
-                  <w:sz w:val="24"/>
-                  <w:szCs w:val="24"/>
-                </w:rPr>
-                <m:t>highest</m:t>
-              </m:r>
-              <m:r>
-                <w:rPr>
-                  <w:rFonts w:ascii="Cambria Math" w:eastAsiaTheme="minorEastAsia" w:hAnsi="Cambria Math"/>
-                  <w:sz w:val="24"/>
-                  <w:szCs w:val="24"/>
-                </w:rPr>
-                <m:t xml:space="preserve"> </m:t>
-              </m:r>
-              <m:r>
-                <w:rPr>
-                  <w:rFonts w:ascii="Cambria Math" w:eastAsiaTheme="minorEastAsia" w:hAnsi="Cambria Math"/>
-                  <w:sz w:val="24"/>
-                  <w:szCs w:val="24"/>
-                </w:rPr>
-                <m:t>in</m:t>
-              </m:r>
-              <m:r>
-                <w:rPr>
-                  <w:rFonts w:ascii="Cambria Math" w:eastAsiaTheme="minorEastAsia" w:hAnsi="Cambria Math"/>
-                  <w:sz w:val="24"/>
-                  <w:szCs w:val="24"/>
-                </w:rPr>
-                <m:t xml:space="preserve"> </m:t>
-              </m:r>
-              <m:r>
-                <w:rPr>
-                  <w:rFonts w:ascii="Cambria Math" w:eastAsiaTheme="minorEastAsia" w:hAnsi="Cambria Math"/>
-                  <w:sz w:val="24"/>
-                  <w:szCs w:val="24"/>
-                </w:rPr>
-                <m:t>t</m:t>
+                <m:t xml:space="preserve"> is highest score</m:t>
               </m:r>
             </m:e>
           </m:d>
@@ -5736,63 +5707,7 @@
                   <w:sz w:val="24"/>
                   <w:szCs w:val="24"/>
                 </w:rPr>
-                <m:t xml:space="preserve"> </m:t>
-              </m:r>
-              <m:r>
-                <w:rPr>
-                  <w:rFonts w:ascii="Cambria Math" w:eastAsiaTheme="minorEastAsia" w:hAnsi="Cambria Math"/>
-                  <w:sz w:val="24"/>
-                  <w:szCs w:val="24"/>
-                </w:rPr>
-                <m:t>is</m:t>
-              </m:r>
-              <m:r>
-                <w:rPr>
-                  <w:rFonts w:ascii="Cambria Math" w:eastAsiaTheme="minorEastAsia" w:hAnsi="Cambria Math"/>
-                  <w:sz w:val="24"/>
-                  <w:szCs w:val="24"/>
-                </w:rPr>
-                <m:t xml:space="preserve"> </m:t>
-              </m:r>
-              <m:r>
-                <w:rPr>
-                  <w:rFonts w:ascii="Cambria Math" w:eastAsiaTheme="minorEastAsia" w:hAnsi="Cambria Math"/>
-                  <w:sz w:val="24"/>
-                  <w:szCs w:val="24"/>
-                </w:rPr>
-                <m:t>highest</m:t>
-              </m:r>
-              <m:r>
-                <w:rPr>
-                  <w:rFonts w:ascii="Cambria Math" w:eastAsiaTheme="minorEastAsia" w:hAnsi="Cambria Math"/>
-                  <w:sz w:val="24"/>
-                  <w:szCs w:val="24"/>
-                </w:rPr>
-                <m:t xml:space="preserve"> </m:t>
-              </m:r>
-              <m:r>
-                <w:rPr>
-                  <w:rFonts w:ascii="Cambria Math" w:eastAsiaTheme="minorEastAsia" w:hAnsi="Cambria Math"/>
-                  <w:sz w:val="24"/>
-                  <w:szCs w:val="24"/>
-                </w:rPr>
-                <m:t>in</m:t>
-              </m:r>
-              <m:r>
-                <w:rPr>
-                  <w:rFonts w:ascii="Cambria Math" w:eastAsiaTheme="minorEastAsia" w:hAnsi="Cambria Math"/>
-                  <w:sz w:val="24"/>
-                  <w:szCs w:val="24"/>
-                </w:rPr>
-                <m:t xml:space="preserve"> </m:t>
-              </m:r>
-              <m:r>
-                <w:rPr>
-                  <w:rFonts w:ascii="Cambria Math" w:eastAsiaTheme="minorEastAsia" w:hAnsi="Cambria Math"/>
-                  <w:sz w:val="24"/>
-                  <w:szCs w:val="24"/>
-                </w:rPr>
-                <m:t>t</m:t>
+                <m:t xml:space="preserve"> is highest in t</m:t>
               </m:r>
             </m:e>
           </m:d>
@@ -5805,167 +5720,9 @@
             <m:t xml:space="preserve"> </m:t>
           </m:r>
           <m:r>
-            <w:rPr>
-              <w:rFonts w:ascii="Cambria Math" w:eastAsiaTheme="minorEastAsia" w:hAnsi="Cambria Math"/>
-              <w:sz w:val="24"/>
-              <w:szCs w:val="24"/>
-            </w:rPr>
-            <w:br/>
-          </m:r>
-        </m:oMath>
-        <m:oMath>
-          <m:r>
-            <w:rPr>
-              <w:rFonts w:ascii="Cambria Math" w:eastAsiaTheme="minorEastAsia" w:hAnsi="Cambria Math"/>
-              <w:sz w:val="24"/>
-              <w:szCs w:val="24"/>
-            </w:rPr>
-            <m:t>=</m:t>
-          </m:r>
-          <m:r>
-            <w:rPr>
-              <w:rFonts w:ascii="Cambria Math" w:eastAsiaTheme="minorEastAsia" w:hAnsi="Cambria Math"/>
-              <w:sz w:val="24"/>
-              <w:szCs w:val="24"/>
-            </w:rPr>
-            <m:t>P</m:t>
-          </m:r>
-          <m:d>
-            <m:dPr>
-              <m:ctrlPr>
-                <w:rPr>
-                  <w:rFonts w:ascii="Cambria Math" w:eastAsiaTheme="minorEastAsia" w:hAnsi="Cambria Math"/>
-                  <w:i/>
-                  <w:sz w:val="24"/>
-                  <w:szCs w:val="24"/>
-                </w:rPr>
-              </m:ctrlPr>
-            </m:dPr>
-            <m:e>
-              <m:sSub>
-                <m:sSubPr>
-                  <m:ctrlPr>
-                    <w:rPr>
-                      <w:rFonts w:ascii="Cambria Math" w:eastAsiaTheme="minorEastAsia" w:hAnsi="Cambria Math"/>
-                      <w:i/>
-                      <w:sz w:val="24"/>
-                      <w:szCs w:val="24"/>
-                    </w:rPr>
-                  </m:ctrlPr>
-                </m:sSubPr>
-                <m:e>
-                  <m:r>
-                    <w:rPr>
-                      <w:rFonts w:ascii="Cambria Math" w:eastAsiaTheme="minorEastAsia" w:hAnsi="Cambria Math"/>
-                      <w:sz w:val="24"/>
-                      <w:szCs w:val="24"/>
-                    </w:rPr>
-                    <m:t>c</m:t>
-                  </m:r>
-                </m:e>
-                <m:sub>
-                  <m:r>
-                    <w:rPr>
-                      <w:rFonts w:ascii="Cambria Math" w:eastAsiaTheme="minorEastAsia" w:hAnsi="Cambria Math"/>
-                      <w:sz w:val="24"/>
-                      <w:szCs w:val="24"/>
-                    </w:rPr>
-                    <m:t>t</m:t>
-                  </m:r>
-                </m:sub>
-              </m:sSub>
-              <m:r>
-                <w:rPr>
-                  <w:rFonts w:ascii="Cambria Math" w:eastAsiaTheme="minorEastAsia" w:hAnsi="Cambria Math"/>
-                  <w:sz w:val="24"/>
-                  <w:szCs w:val="24"/>
-                </w:rPr>
-                <m:t xml:space="preserve"> is highest score</m:t>
-              </m:r>
-            </m:e>
-          </m:d>
-          <m:r>
             <m:rPr>
-              <m:lit/>
+              <m:sty m:val="p"/>
             </m:rPr>
-            <w:rPr>
-              <w:rFonts w:ascii="Cambria Math" w:eastAsiaTheme="minorEastAsia" w:hAnsi="Cambria Math"/>
-              <w:sz w:val="24"/>
-              <w:szCs w:val="24"/>
-            </w:rPr>
-            <m:t>/</m:t>
-          </m:r>
-          <m:r>
-            <w:rPr>
-              <w:rFonts w:ascii="Cambria Math" w:eastAsiaTheme="minorEastAsia" w:hAnsi="Cambria Math"/>
-              <w:sz w:val="24"/>
-              <w:szCs w:val="24"/>
-            </w:rPr>
-            <m:t>P</m:t>
-          </m:r>
-          <m:d>
-            <m:dPr>
-              <m:ctrlPr>
-                <w:rPr>
-                  <w:rFonts w:ascii="Cambria Math" w:eastAsiaTheme="minorEastAsia" w:hAnsi="Cambria Math"/>
-                  <w:i/>
-                  <w:sz w:val="24"/>
-                  <w:szCs w:val="24"/>
-                </w:rPr>
-              </m:ctrlPr>
-            </m:dPr>
-            <m:e>
-              <m:sSub>
-                <m:sSubPr>
-                  <m:ctrlPr>
-                    <w:rPr>
-                      <w:rFonts w:ascii="Cambria Math" w:eastAsiaTheme="minorEastAsia" w:hAnsi="Cambria Math"/>
-                      <w:i/>
-                      <w:sz w:val="24"/>
-                      <w:szCs w:val="24"/>
-                    </w:rPr>
-                  </m:ctrlPr>
-                </m:sSubPr>
-                <m:e>
-                  <m:r>
-                    <w:rPr>
-                      <w:rFonts w:ascii="Cambria Math" w:eastAsiaTheme="minorEastAsia" w:hAnsi="Cambria Math"/>
-                      <w:sz w:val="24"/>
-                      <w:szCs w:val="24"/>
-                    </w:rPr>
-                    <m:t>c</m:t>
-                  </m:r>
-                </m:e>
-                <m:sub>
-                  <m:r>
-                    <w:rPr>
-                      <w:rFonts w:ascii="Cambria Math" w:eastAsiaTheme="minorEastAsia" w:hAnsi="Cambria Math"/>
-                      <w:sz w:val="24"/>
-                      <w:szCs w:val="24"/>
-                    </w:rPr>
-                    <m:t>t</m:t>
-                  </m:r>
-                </m:sub>
-              </m:sSub>
-              <m:r>
-                <w:rPr>
-                  <w:rFonts w:ascii="Cambria Math" w:eastAsiaTheme="minorEastAsia" w:hAnsi="Cambria Math"/>
-                  <w:sz w:val="24"/>
-                  <w:szCs w:val="24"/>
-                </w:rPr>
-                <m:t xml:space="preserve"> is highest in t</m:t>
-              </m:r>
-            </m:e>
-          </m:d>
-          <m:r>
-            <w:rPr>
-              <w:rFonts w:ascii="Cambria Math" w:eastAsiaTheme="minorEastAsia" w:hAnsi="Cambria Math"/>
-              <w:sz w:val="24"/>
-              <w:szCs w:val="24"/>
-            </w:rPr>
-            <m:t xml:space="preserve"> </m:t>
-          </m:r>
-          <m:r>
             <w:rPr>
               <w:rFonts w:ascii="Cambria Math" w:eastAsiaTheme="minorEastAsia" w:hAnsi="Cambria Math"/>
               <w:sz w:val="24"/>
@@ -6059,15 +5816,7 @@
               <w:sz w:val="24"/>
               <w:szCs w:val="24"/>
             </w:rPr>
-            <m:t xml:space="preserve"> = </m:t>
-          </m:r>
-          <m:r>
-            <w:rPr>
-              <w:rFonts w:ascii="Cambria Math" w:eastAsiaTheme="minorEastAsia" w:hAnsi="Cambria Math"/>
-              <w:sz w:val="24"/>
-              <w:szCs w:val="24"/>
-            </w:rPr>
-            <m:t>t</m:t>
+            <m:t xml:space="preserve"> = t</m:t>
           </m:r>
           <m:r>
             <m:rPr>
@@ -6248,7 +5997,6 @@
           <w:sz w:val="24"/>
           <w:szCs w:val="24"/>
         </w:rPr>
-        <w:lastRenderedPageBreak/>
         <w:t xml:space="preserve">In the same way </w:t>
       </w:r>
       <m:oMath>
@@ -7299,10 +7047,11 @@
             </m:den>
           </m:f>
           <m:r>
+            <m:rPr>
+              <m:sty m:val="b"/>
+            </m:rPr>
             <w:rPr>
               <w:rFonts w:eastAsiaTheme="minorEastAsia"/>
-              <w:b/>
-              <w:bCs/>
               <w:sz w:val="24"/>
               <w:szCs w:val="24"/>
             </w:rPr>
@@ -7768,14 +7517,25 @@
           <w:szCs w:val="24"/>
         </w:rPr>
         <w:br/>
-      </w:r>
+        <w:t xml:space="preserve">One can think of it as selecting the last place in the t+1 </w:t>
+      </w:r>
+      <w:proofErr w:type="gramStart"/>
       <w:r>
         <w:rPr>
           <w:rFonts w:eastAsiaTheme="minorEastAsia"/>
           <w:sz w:val="24"/>
           <w:szCs w:val="24"/>
         </w:rPr>
-        <w:t>One can think of it as selecting the last place in the t+1 places for the largest number in these t+1 places.</w:t>
+        <w:t>places</w:t>
+      </w:r>
+      <w:proofErr w:type="gramEnd"/>
+      <w:r>
+        <w:rPr>
+          <w:rFonts w:eastAsiaTheme="minorEastAsia"/>
+          <w:sz w:val="24"/>
+          <w:szCs w:val="24"/>
+        </w:rPr>
+        <w:t xml:space="preserve"> for the largest number in these t+1 places.</w:t>
       </w:r>
     </w:p>
     <w:p>
@@ -8399,10 +8159,6 @@
         <w:ind w:left="270"/>
         <w:rPr>
           <w:rFonts w:eastAsiaTheme="minorEastAsia"/>
-          <w:b/>
-          <w:bCs/>
-          <w:sz w:val="36"/>
-          <w:szCs w:val="36"/>
         </w:rPr>
       </w:pPr>
       <m:oMathPara>
@@ -8891,124 +8647,101 @@
             </w:rPr>
             <m:t xml:space="preserve">} </m:t>
           </m:r>
+          <m:r>
+            <w:br/>
+          </m:r>
+          <m:sSubSup>
+            <m:sSubSupPr>
+              <m:ctrlPr>
+                <w:rPr>
+                  <w:rFonts w:ascii="Cambria Math" w:hAnsi="Cambria Math"/>
+                  <w:i/>
+                </w:rPr>
+              </m:ctrlPr>
+            </m:sSubSupPr>
+            <m:e>
+              <m:r>
+                <w:rPr>
+                  <w:rFonts w:ascii="Cambria Math" w:hAnsi="Cambria Math" w:cs="Cambria Math"/>
+                </w:rPr>
+                <m:t>V</m:t>
+              </m:r>
+              <m:ctrlPr>
+                <w:rPr>
+                  <w:rFonts w:ascii="Cambria Math" w:hAnsi="Cambria Math" w:cs="Cambria Math"/>
+                  <w:i/>
+                </w:rPr>
+              </m:ctrlPr>
+            </m:e>
+            <m:sub>
+              <m:r>
+                <w:rPr>
+                  <w:rFonts w:ascii="Cambria Math" w:hAnsi="Cambria Math"/>
+                </w:rPr>
+                <m:t>t</m:t>
+              </m:r>
+            </m:sub>
+            <m:sup>
+              <m:r>
+                <w:rPr>
+                  <w:rFonts w:ascii="Cambria Math" w:hAnsi="Cambria Math" w:cs="Cambria Math"/>
+                </w:rPr>
+                <m:t>*</m:t>
+              </m:r>
+              <m:ctrlPr>
+                <w:rPr>
+                  <w:rFonts w:ascii="Cambria Math" w:hAnsi="Cambria Math" w:cs="Cambria Math"/>
+                  <w:i/>
+                </w:rPr>
+              </m:ctrlPr>
+            </m:sup>
+          </m:sSubSup>
+          <m:r>
+            <w:rPr>
+              <w:rFonts w:ascii="Cambria Math" w:hAnsi="Cambria Math"/>
+            </w:rPr>
+            <m:t>(</m:t>
+          </m:r>
+          <m:r>
+            <w:rPr>
+              <w:rFonts w:ascii="Cambria Math" w:hAnsi="Cambria Math" w:cs="Cambria Math"/>
+            </w:rPr>
+            <m:t>s</m:t>
+          </m:r>
+          <m:r>
+            <w:rPr>
+              <w:rFonts w:ascii="Cambria Math" w:hAnsi="Cambria Math"/>
+            </w:rPr>
+            <m:t>)</m:t>
+          </m:r>
         </m:oMath>
       </m:oMathPara>
-    </w:p>
-    <w:p>
-      <w:pPr>
-        <w:pStyle w:val="ListParagraph"/>
-        <w:ind w:left="630"/>
-      </w:pPr>
-      <w:r>
-        <w:t>If we got to the last candidate</w:t>
-      </w:r>
-      <w:r>
-        <w:t xml:space="preserve"> </w:t>
-      </w:r>
-      <w:r>
-        <w:t xml:space="preserve">(and haven’t chosen one of the </w:t>
-      </w:r>
-      <m:oMath>
-        <m:r>
-          <w:rPr>
-            <w:rFonts w:ascii="Cambria Math" w:hAnsi="Cambria Math"/>
-          </w:rPr>
-          <m:t>N</m:t>
-        </m:r>
-        <m:r>
-          <m:rPr>
-            <m:sty m:val="p"/>
-          </m:rPr>
-          <w:rPr>
-            <w:rFonts w:ascii="Cambria Math" w:hAnsi="Cambria Math"/>
-          </w:rPr>
-          <m:t>=1</m:t>
-        </m:r>
-      </m:oMath>
-      <w:r>
-        <w:t xml:space="preserve"> candidates beforehand) </w:t>
-      </w:r>
-      <w:r>
+      <w:r>
+        <w:rPr>
+          <w:rFonts w:eastAsiaTheme="minorEastAsia"/>
+        </w:rPr>
+        <w:t xml:space="preserve"> is actually the maximum probability to select the best candidate given we are in state s.</w:t>
+      </w:r>
+      <w:r>
+        <w:rPr>
+          <w:rFonts w:eastAsiaTheme="minorEastAsia"/>
+        </w:rPr>
         <w:br/>
-      </w:r>
-      <m:oMath>
-        <m:sSubSup>
-          <m:sSubSupPr>
-            <m:ctrlPr>
-              <w:rPr>
-                <w:rFonts w:ascii="Cambria Math" w:hAnsi="Cambria Math"/>
-                <w:i/>
-              </w:rPr>
-            </m:ctrlPr>
-          </m:sSubSupPr>
-          <m:e>
-            <m:r>
-              <w:rPr>
-                <w:rFonts w:ascii="Cambria Math" w:hAnsi="Cambria Math" w:cs="Cambria Math"/>
-              </w:rPr>
-              <m:t>V</m:t>
-            </m:r>
-            <m:ctrlPr>
-              <w:rPr>
-                <w:rFonts w:ascii="Cambria Math" w:hAnsi="Cambria Math" w:cs="Cambria Math"/>
-                <w:i/>
-              </w:rPr>
-            </m:ctrlPr>
-          </m:e>
-          <m:sub>
-            <m:r>
-              <w:rPr>
-                <w:rFonts w:ascii="Cambria Math" w:hAnsi="Cambria Math"/>
-              </w:rPr>
-              <m:t>t</m:t>
-            </m:r>
-          </m:sub>
-          <m:sup>
-            <m:r>
-              <w:rPr>
-                <w:rFonts w:ascii="Cambria Math" w:hAnsi="Cambria Math" w:cs="Cambria Math"/>
-              </w:rPr>
-              <m:t>*</m:t>
-            </m:r>
-            <m:ctrlPr>
-              <w:rPr>
-                <w:rFonts w:ascii="Cambria Math" w:hAnsi="Cambria Math" w:cs="Cambria Math"/>
-                <w:i/>
-              </w:rPr>
-            </m:ctrlPr>
-          </m:sup>
-        </m:sSubSup>
-        <m:r>
-          <w:rPr>
-            <w:rFonts w:ascii="Cambria Math" w:hAnsi="Cambria Math"/>
-          </w:rPr>
-          <m:t>(</m:t>
-        </m:r>
-        <m:r>
-          <w:rPr>
-            <w:rFonts w:ascii="Cambria Math" w:hAnsi="Cambria Math" w:cs="Cambria Math"/>
-          </w:rPr>
-          <m:t>s</m:t>
-        </m:r>
-        <m:r>
-          <w:rPr>
-            <w:rFonts w:ascii="Cambria Math" w:hAnsi="Cambria Math"/>
-          </w:rPr>
-          <m:t>)</m:t>
-        </m:r>
-      </m:oMath>
-      <w:r>
-        <w:rPr>
-          <w:rFonts w:eastAsiaTheme="minorEastAsia"/>
-        </w:rPr>
-        <w:t xml:space="preserve"> is actually the maximum probability to select the best candidate given we are in state s.</w:t>
-      </w:r>
-      <w:r>
-        <w:rPr>
-          <w:rFonts w:eastAsiaTheme="minorEastAsia"/>
-        </w:rPr>
-        <w:br/>
-        <w:t xml:space="preserve">we can think of it as computing this value (probability function) in DP and deciding when to stop (optimal stop time) according to it. If we’re in s = 1 for example, we select between the immediate reward of </w:t>
+        <w:t xml:space="preserve">we can think of it as computing this value (probability function) in DP and deciding when to stop (optimal stop time) according to </w:t>
+      </w:r>
+      <w:proofErr w:type="gramStart"/>
+      <w:r>
+        <w:rPr>
+          <w:rFonts w:eastAsiaTheme="minorEastAsia"/>
+        </w:rPr>
+        <w:t>it.</w:t>
+      </w:r>
+      <w:proofErr w:type="gramEnd"/>
+      <w:r>
+        <w:rPr>
+          <w:rFonts w:eastAsiaTheme="minorEastAsia"/>
+        </w:rPr>
+        <w:t xml:space="preserve"> If we’re in s = 1 for example, we select between the immediate reward of </w:t>
       </w:r>
       <m:oMath>
         <m:sSub>
@@ -9100,13 +8833,7 @@
               <w:rPr>
                 <w:rFonts w:ascii="Cambria Math" w:hAnsi="Cambria Math"/>
               </w:rPr>
-              <m:t>t</m:t>
-            </m:r>
-            <m:r>
-              <w:rPr>
-                <w:rFonts w:ascii="Cambria Math" w:hAnsi="Cambria Math"/>
-              </w:rPr>
-              <m:t>+1</m:t>
+              <m:t>t+1</m:t>
             </m:r>
           </m:sub>
           <m:sup>
@@ -9224,15 +8951,7 @@
                         <w:sz w:val="24"/>
                         <w:szCs w:val="24"/>
                       </w:rPr>
-                      <m:t>t</m:t>
-                    </m:r>
-                    <m:r>
-                      <w:rPr>
-                        <w:rFonts w:ascii="Cambria Math" w:eastAsiaTheme="minorEastAsia" w:hAnsi="Cambria Math"/>
-                        <w:sz w:val="24"/>
-                        <w:szCs w:val="24"/>
-                      </w:rPr>
-                      <m:t>+1</m:t>
+                      <m:t>t+1</m:t>
                     </m:r>
                   </m:sub>
                 </m:sSub>
@@ -9242,15 +8961,7 @@
                     <w:sz w:val="24"/>
                     <w:szCs w:val="24"/>
                   </w:rPr>
-                  <m:t>=</m:t>
-                </m:r>
-                <m:r>
-                  <w:rPr>
-                    <w:rFonts w:ascii="Cambria Math" w:eastAsiaTheme="minorEastAsia" w:hAnsi="Cambria Math"/>
-                    <w:sz w:val="24"/>
-                    <w:szCs w:val="24"/>
-                  </w:rPr>
-                  <m:t>s'|</m:t>
+                  <m:t>=s'|</m:t>
                 </m:r>
                 <m:sSub>
                   <m:sSubPr>
@@ -9290,15 +9001,7 @@
                     <w:sz w:val="24"/>
                     <w:szCs w:val="24"/>
                   </w:rPr>
-                  <m:t>=</m:t>
-                </m:r>
-                <m:r>
-                  <w:rPr>
-                    <w:rFonts w:ascii="Cambria Math" w:eastAsiaTheme="minorEastAsia" w:hAnsi="Cambria Math"/>
-                    <w:sz w:val="24"/>
-                    <w:szCs w:val="24"/>
-                  </w:rPr>
-                  <m:t>s</m:t>
+                  <m:t>=s</m:t>
                 </m:r>
               </m:e>
             </m:d>
@@ -9328,13 +9031,7 @@
               <w:rPr>
                 <w:rFonts w:ascii="Cambria Math" w:hAnsi="Cambria Math" w:cs="Cambria Math"/>
               </w:rPr>
-              <m:t>t</m:t>
-            </m:r>
-            <m:r>
-              <w:rPr>
-                <w:rFonts w:ascii="Cambria Math" w:hAnsi="Cambria Math" w:cs="Cambria Math"/>
-              </w:rPr>
-              <m:t>+1</m:t>
+              <m:t>t+1</m:t>
             </m:r>
             <m:ctrlPr>
               <w:rPr>
@@ -9362,39 +9059,59 @@
           <w:rPr>
             <w:rFonts w:ascii="Cambria Math" w:hAnsi="Cambria Math"/>
           </w:rPr>
-          <m:t xml:space="preserve"> (</m:t>
+          <m:t xml:space="preserve"> (s')</m:t>
         </m:r>
+      </m:oMath>
+      <w:r>
+        <w:rPr>
+          <w:rFonts w:eastAsiaTheme="minorEastAsia"/>
+        </w:rPr>
+        <w:t>.</w:t>
+      </w:r>
+      <w:r>
+        <w:rPr>
+          <w:rFonts w:eastAsiaTheme="minorEastAsia"/>
+        </w:rPr>
+        <w:br/>
+        <w:t xml:space="preserve">The action space has only one 2 actions, stop or continue and we max over it. </w:t>
+      </w:r>
+    </w:p>
+    <w:p>
+      <w:pPr>
+        <w:ind w:left="270"/>
+        <w:rPr>
+          <w:rFonts w:eastAsiaTheme="minorEastAsia"/>
+          <w:b/>
+          <w:bCs/>
+          <w:sz w:val="36"/>
+          <w:szCs w:val="36"/>
+        </w:rPr>
+      </w:pPr>
+      <w:r>
+        <w:t>If we got to the last candidate</w:t>
+      </w:r>
+      <w:r>
+        <w:t xml:space="preserve"> </w:t>
+      </w:r>
+      <w:r>
+        <w:t xml:space="preserve">(and haven’t chosen one of the </w:t>
+      </w:r>
+      <m:oMath>
         <m:r>
-          <m:rPr>
-            <m:sty m:val="p"/>
-          </m:rPr>
           <w:rPr>
             <w:rFonts w:ascii="Cambria Math" w:hAnsi="Cambria Math"/>
           </w:rPr>
-          <m:t>s'</m:t>
-        </m:r>
-        <m:r>
-          <m:rPr>
-            <m:sty m:val="p"/>
-          </m:rPr>
-          <w:rPr>
-            <w:rFonts w:ascii="Cambria Math" w:hAnsi="Cambria Math"/>
-          </w:rPr>
-          <m:t>)</m:t>
+          <m:t>N-1</m:t>
         </m:r>
       </m:oMath>
       <w:r>
-        <w:rPr>
-          <w:rFonts w:eastAsiaTheme="minorEastAsia"/>
-        </w:rPr>
-        <w:t>.</w:t>
-      </w:r>
-      <w:r>
-        <w:rPr>
-          <w:rFonts w:eastAsiaTheme="minorEastAsia"/>
-        </w:rPr>
-        <w:br/>
-        <w:t xml:space="preserve">The action space has only one 2 actions, stop or continue and we max over it. </w:t>
+        <w:t xml:space="preserve"> candidates beforehand)</w:t>
+      </w:r>
+      <w:r>
+        <w:t>-</w:t>
+      </w:r>
+      <w:r>
+        <w:t xml:space="preserve"> </w:t>
       </w:r>
     </w:p>
     <w:p>
@@ -9731,6 +9448,8 @@
       <w:pPr>
         <w:rPr>
           <w:rFonts w:eastAsiaTheme="minorEastAsia"/>
+          <w:b/>
+          <w:bCs/>
         </w:rPr>
       </w:pPr>
       <m:oMath>
@@ -9987,6 +9706,13 @@
     </w:p>
     <w:p>
       <w:pPr>
+        <w:rPr>
+          <w:rFonts w:eastAsiaTheme="minorEastAsia"/>
+        </w:rPr>
+      </w:pPr>
+    </w:p>
+    <w:p>
+      <w:pPr>
         <w:pStyle w:val="ListParagraph"/>
         <w:numPr>
           <w:ilvl w:val="0"/>
@@ -10414,7 +10140,6 @@
           <w:sz w:val="24"/>
           <w:szCs w:val="24"/>
         </w:rPr>
-        <w:lastRenderedPageBreak/>
         <w:t>We get-</w:t>
       </w:r>
     </w:p>
@@ -11739,6 +11464,7 @@
         <w:rPr>
           <w:rFonts w:eastAsiaTheme="minorEastAsia"/>
         </w:rPr>
+        <w:lastRenderedPageBreak/>
         <w:t>After solving the induction numerically for N=</w:t>
       </w:r>
       <w:r>
@@ -11828,6 +11554,17 @@
           </wp:inline>
         </w:drawing>
       </w:r>
+    </w:p>
+    <w:p>
+      <w:pPr>
+        <w:rPr>
+          <w:rFonts w:eastAsiaTheme="minorEastAsia"/>
+          <w:b/>
+          <w:bCs/>
+          <w:sz w:val="36"/>
+          <w:szCs w:val="36"/>
+        </w:rPr>
+      </w:pPr>
     </w:p>
     <w:p>
       <w:pPr>
@@ -13077,7 +12814,23 @@
           <w:sz w:val="24"/>
           <w:szCs w:val="24"/>
         </w:rPr>
-        <w:t>as seen since there is a trade off between t</w:t>
+        <w:t xml:space="preserve">as seen since there is a </w:t>
+      </w:r>
+      <w:r>
+        <w:rPr>
+          <w:rFonts w:eastAsiaTheme="minorEastAsia"/>
+          <w:sz w:val="24"/>
+          <w:szCs w:val="24"/>
+        </w:rPr>
+        <w:t>tradeoff</w:t>
+      </w:r>
+      <w:r>
+        <w:rPr>
+          <w:rFonts w:eastAsiaTheme="minorEastAsia"/>
+          <w:sz w:val="24"/>
+          <w:szCs w:val="24"/>
+        </w:rPr>
+        <w:t xml:space="preserve"> between t</w:t>
       </w:r>
       <w:r>
         <w:rPr>
@@ -13191,6 +12944,36 @@
         <w:t xml:space="preserve">It turns out that this period converges to </w:t>
       </w:r>
       <m:oMath>
+        <m:r>
+          <m:rPr>
+            <m:sty m:val="p"/>
+          </m:rPr>
+          <w:rPr>
+            <w:rFonts w:ascii="Cambria Math" w:eastAsiaTheme="minorEastAsia" w:hAnsi="Cambria Math"/>
+            <w:sz w:val="24"/>
+            <w:szCs w:val="24"/>
+          </w:rPr>
+          <m:t xml:space="preserve"> </m:t>
+        </m:r>
+        <m:r>
+          <w:rPr>
+            <w:rFonts w:ascii="Cambria Math" w:eastAsiaTheme="minorEastAsia" w:hAnsi="Cambria Math"/>
+            <w:sz w:val="24"/>
+            <w:szCs w:val="24"/>
+          </w:rPr>
+          <m:t>τ</m:t>
+        </m:r>
+        <m:r>
+          <m:rPr>
+            <m:sty m:val="p"/>
+          </m:rPr>
+          <w:rPr>
+            <w:rFonts w:ascii="Cambria Math" w:eastAsiaTheme="minorEastAsia" w:hAnsi="Cambria Math"/>
+            <w:sz w:val="24"/>
+            <w:szCs w:val="24"/>
+          </w:rPr>
+          <m:t xml:space="preserve"> </m:t>
+        </m:r>
         <m:r>
           <w:rPr>
             <w:rFonts w:ascii="Cambria Math" w:eastAsiaTheme="minorEastAsia" w:hAnsi="Cambria Math"/>
@@ -13219,17 +13002,67 @@
           <m:t>e</m:t>
         </m:r>
       </m:oMath>
+      <w:r>
+        <w:rPr>
+          <w:rFonts w:eastAsiaTheme="minorEastAsia"/>
+          <w:sz w:val="24"/>
+          <w:szCs w:val="24"/>
+        </w:rPr>
+        <w:t>.</w:t>
+      </w:r>
     </w:p>
     <w:p>
       <w:pPr>
+        <w:pStyle w:val="ListParagraph"/>
+        <w:ind w:left="630"/>
         <w:rPr>
           <w:rFonts w:eastAsiaTheme="minorEastAsia"/>
           <w:sz w:val="24"/>
           <w:szCs w:val="24"/>
         </w:rPr>
       </w:pPr>
-      <w:bookmarkStart w:id="0" w:name="_GoBack"/>
-      <w:bookmarkEnd w:id="0"/>
+    </w:p>
+    <w:p>
+      <w:pPr>
+        <w:pStyle w:val="ListParagraph"/>
+        <w:ind w:left="630"/>
+        <w:rPr>
+          <w:rFonts w:eastAsiaTheme="minorEastAsia"/>
+          <w:sz w:val="24"/>
+          <w:szCs w:val="24"/>
+        </w:rPr>
+      </w:pPr>
+    </w:p>
+    <w:p>
+      <w:pPr>
+        <w:pStyle w:val="ListParagraph"/>
+        <w:ind w:left="630"/>
+        <w:rPr>
+          <w:rFonts w:eastAsiaTheme="minorEastAsia"/>
+          <w:sz w:val="24"/>
+          <w:szCs w:val="24"/>
+        </w:rPr>
+      </w:pPr>
+    </w:p>
+    <w:p>
+      <w:pPr>
+        <w:pStyle w:val="ListParagraph"/>
+        <w:ind w:left="630"/>
+        <w:rPr>
+          <w:rFonts w:eastAsiaTheme="minorEastAsia"/>
+          <w:sz w:val="24"/>
+          <w:szCs w:val="24"/>
+        </w:rPr>
+      </w:pPr>
+    </w:p>
+    <w:p>
+      <w:pPr>
+        <w:rPr>
+          <w:rFonts w:eastAsiaTheme="minorEastAsia"/>
+          <w:sz w:val="24"/>
+          <w:szCs w:val="24"/>
+        </w:rPr>
+      </w:pPr>
       <w:r>
         <w:rPr>
           <w:rFonts w:eastAsiaTheme="minorEastAsia"/>
@@ -13621,13 +13454,7 @@
                       <w:rPr>
                         <w:rFonts w:ascii="Cambria Math" w:eastAsiaTheme="minorEastAsia" w:hAnsi="Cambria Math"/>
                       </w:rPr>
-                      <m:t>t=</m:t>
-                    </m:r>
-                    <m:r>
-                      <w:rPr>
-                        <w:rFonts w:ascii="Cambria Math" w:eastAsiaTheme="minorEastAsia" w:hAnsi="Cambria Math"/>
-                      </w:rPr>
-                      <m:t>1</m:t>
+                      <m:t>t=1</m:t>
                     </m:r>
                   </m:sub>
                   <m:sup>
@@ -13661,13 +13488,7 @@
                           <w:rPr>
                             <w:rFonts w:ascii="Cambria Math" w:eastAsiaTheme="minorEastAsia" w:hAnsi="Cambria Math"/>
                           </w:rPr>
-                          <m:t>t</m:t>
-                        </m:r>
-                        <m:r>
-                          <w:rPr>
-                            <w:rFonts w:ascii="Cambria Math" w:eastAsiaTheme="minorEastAsia" w:hAnsi="Cambria Math"/>
-                          </w:rPr>
-                          <m:t>-1</m:t>
+                          <m:t>t-1</m:t>
                         </m:r>
                       </m:sup>
                     </m:sSup>
@@ -13787,13 +13608,7 @@
               <w:rPr>
                 <w:rFonts w:ascii="Cambria Math" w:eastAsiaTheme="minorEastAsia" w:hAnsi="Cambria Math"/>
               </w:rPr>
-              <m:t>=</m:t>
-            </m:r>
-            <m:r>
-              <w:rPr>
-                <w:rFonts w:ascii="Cambria Math" w:eastAsiaTheme="minorEastAsia" w:hAnsi="Cambria Math"/>
-              </w:rPr>
-              <m:t>s</m:t>
+              <m:t>=s</m:t>
             </m:r>
           </m:e>
         </m:d>
@@ -14105,479 +13920,8 @@
             <w:rPr>
               <w:rFonts w:ascii="Cambria Math" w:eastAsiaTheme="minorEastAsia" w:hAnsi="Cambria Math"/>
             </w:rPr>
-            <m:t xml:space="preserve"> </m:t>
+            <m:t xml:space="preserve"> = </m:t>
           </m:r>
-          <m:r>
-            <w:rPr>
-              <w:rFonts w:ascii="Cambria Math" w:eastAsiaTheme="minorEastAsia" w:hAnsi="Cambria Math"/>
-            </w:rPr>
-            <m:t xml:space="preserve">= </m:t>
-          </m:r>
-          <m:sSup>
-            <m:sSupPr>
-              <m:ctrlPr>
-                <w:rPr>
-                  <w:rFonts w:ascii="Cambria Math" w:eastAsiaTheme="minorEastAsia" w:hAnsi="Cambria Math"/>
-                  <w:i/>
-                </w:rPr>
-              </m:ctrlPr>
-            </m:sSupPr>
-            <m:e>
-              <m:r>
-                <m:rPr>
-                  <m:scr m:val="double-struck"/>
-                </m:rPr>
-                <w:rPr>
-                  <w:rFonts w:ascii="Cambria Math" w:eastAsiaTheme="minorEastAsia" w:hAnsi="Cambria Math"/>
-                </w:rPr>
-                <m:t>E</m:t>
-              </m:r>
-            </m:e>
-            <m:sup>
-              <m:r>
-                <w:rPr>
-                  <w:rFonts w:ascii="Cambria Math" w:eastAsiaTheme="minorEastAsia" w:hAnsi="Cambria Math"/>
-                </w:rPr>
-                <m:t>π</m:t>
-              </m:r>
-            </m:sup>
-          </m:sSup>
-          <m:d>
-            <m:dPr>
-              <m:begChr m:val="["/>
-              <m:endChr m:val="]"/>
-              <m:ctrlPr>
-                <w:rPr>
-                  <w:rFonts w:ascii="Cambria Math" w:eastAsiaTheme="minorEastAsia" w:hAnsi="Cambria Math"/>
-                  <w:i/>
-                </w:rPr>
-              </m:ctrlPr>
-            </m:dPr>
-            <m:e>
-              <m:d>
-                <m:dPr>
-                  <m:ctrlPr>
-                    <w:rPr>
-                      <w:rFonts w:ascii="Cambria Math" w:eastAsiaTheme="minorEastAsia" w:hAnsi="Cambria Math"/>
-                      <w:i/>
-                    </w:rPr>
-                  </m:ctrlPr>
-                </m:dPr>
-                <m:e>
-                  <m:nary>
-                    <m:naryPr>
-                      <m:chr m:val="∑"/>
-                      <m:limLoc m:val="undOvr"/>
-                      <m:ctrlPr>
-                        <w:rPr>
-                          <w:rFonts w:ascii="Cambria Math" w:eastAsiaTheme="minorEastAsia" w:hAnsi="Cambria Math"/>
-                          <w:i/>
-                        </w:rPr>
-                      </m:ctrlPr>
-                    </m:naryPr>
-                    <m:sub>
-                      <m:r>
-                        <w:rPr>
-                          <w:rFonts w:ascii="Cambria Math" w:eastAsiaTheme="minorEastAsia" w:hAnsi="Cambria Math"/>
-                        </w:rPr>
-                        <m:t>k</m:t>
-                      </m:r>
-                      <m:r>
-                        <w:rPr>
-                          <w:rFonts w:ascii="Cambria Math" w:eastAsiaTheme="minorEastAsia" w:hAnsi="Cambria Math"/>
-                        </w:rPr>
-                        <m:t>=</m:t>
-                      </m:r>
-                      <m:r>
-                        <w:rPr>
-                          <w:rFonts w:ascii="Cambria Math" w:eastAsiaTheme="minorEastAsia" w:hAnsi="Cambria Math"/>
-                        </w:rPr>
-                        <m:t>1</m:t>
-                      </m:r>
-                    </m:sub>
-                    <m:sup>
-                      <m:r>
-                        <w:rPr>
-                          <w:rFonts w:ascii="Cambria Math" w:eastAsiaTheme="minorEastAsia" w:hAnsi="Cambria Math"/>
-                        </w:rPr>
-                        <m:t>∞</m:t>
-                      </m:r>
-                    </m:sup>
-                    <m:e>
-                      <m:sSup>
-                        <m:sSupPr>
-                          <m:ctrlPr>
-                            <w:rPr>
-                              <w:rFonts w:ascii="Cambria Math" w:eastAsiaTheme="minorEastAsia" w:hAnsi="Cambria Math"/>
-                              <w:i/>
-                            </w:rPr>
-                          </m:ctrlPr>
-                        </m:sSupPr>
-                        <m:e>
-                          <m:r>
-                            <w:rPr>
-                              <w:rFonts w:ascii="Cambria Math" w:eastAsiaTheme="minorEastAsia" w:hAnsi="Cambria Math"/>
-                            </w:rPr>
-                            <m:t>γ</m:t>
-                          </m:r>
-                        </m:e>
-                        <m:sup>
-                          <m:r>
-                            <w:rPr>
-                              <w:rFonts w:ascii="Cambria Math" w:eastAsiaTheme="minorEastAsia" w:hAnsi="Cambria Math"/>
-                            </w:rPr>
-                            <m:t>k-1</m:t>
-                          </m:r>
-                        </m:sup>
-                      </m:sSup>
-                      <m:r>
-                        <w:rPr>
-                          <w:rFonts w:ascii="Cambria Math" w:eastAsiaTheme="minorEastAsia" w:hAnsi="Cambria Math"/>
-                        </w:rPr>
-                        <m:t>r</m:t>
-                      </m:r>
-                      <m:d>
-                        <m:dPr>
-                          <m:ctrlPr>
-                            <w:rPr>
-                              <w:rFonts w:ascii="Cambria Math" w:eastAsiaTheme="minorEastAsia" w:hAnsi="Cambria Math"/>
-                              <w:i/>
-                            </w:rPr>
-                          </m:ctrlPr>
-                        </m:dPr>
-                        <m:e>
-                          <m:sSub>
-                            <m:sSubPr>
-                              <m:ctrlPr>
-                                <w:rPr>
-                                  <w:rFonts w:ascii="Cambria Math" w:eastAsiaTheme="minorEastAsia" w:hAnsi="Cambria Math"/>
-                                  <w:i/>
-                                </w:rPr>
-                              </m:ctrlPr>
-                            </m:sSubPr>
-                            <m:e>
-                              <m:r>
-                                <w:rPr>
-                                  <w:rFonts w:ascii="Cambria Math" w:eastAsiaTheme="minorEastAsia" w:hAnsi="Cambria Math"/>
-                                </w:rPr>
-                                <m:t>s</m:t>
-                              </m:r>
-                            </m:e>
-                            <m:sub>
-                              <m:r>
-                                <w:rPr>
-                                  <w:rFonts w:ascii="Cambria Math" w:eastAsiaTheme="minorEastAsia" w:hAnsi="Cambria Math"/>
-                                </w:rPr>
-                                <m:t>k-1</m:t>
-                              </m:r>
-                            </m:sub>
-                          </m:sSub>
-                          <m:r>
-                            <w:rPr>
-                              <w:rFonts w:ascii="Cambria Math" w:eastAsiaTheme="minorEastAsia" w:hAnsi="Cambria Math"/>
-                            </w:rPr>
-                            <m:t>,</m:t>
-                          </m:r>
-                          <m:sSub>
-                            <m:sSubPr>
-                              <m:ctrlPr>
-                                <w:rPr>
-                                  <w:rFonts w:ascii="Cambria Math" w:eastAsiaTheme="minorEastAsia" w:hAnsi="Cambria Math"/>
-                                  <w:i/>
-                                </w:rPr>
-                              </m:ctrlPr>
-                            </m:sSubPr>
-                            <m:e>
-                              <m:r>
-                                <w:rPr>
-                                  <w:rFonts w:ascii="Cambria Math" w:eastAsiaTheme="minorEastAsia" w:hAnsi="Cambria Math"/>
-                                </w:rPr>
-                                <m:t>a</m:t>
-                              </m:r>
-                            </m:e>
-                            <m:sub>
-                              <m:r>
-                                <w:rPr>
-                                  <w:rFonts w:ascii="Cambria Math" w:eastAsiaTheme="minorEastAsia" w:hAnsi="Cambria Math"/>
-                                </w:rPr>
-                                <m:t>k-1</m:t>
-                              </m:r>
-                            </m:sub>
-                          </m:sSub>
-                        </m:e>
-                      </m:d>
-                    </m:e>
-                  </m:nary>
-                </m:e>
-              </m:d>
-              <m:r>
-                <w:rPr>
-                  <w:rFonts w:ascii="Cambria Math" w:eastAsiaTheme="minorEastAsia" w:hAnsi="Cambria Math"/>
-                </w:rPr>
-                <m:t xml:space="preserve">| </m:t>
-              </m:r>
-              <m:sSub>
-                <m:sSubPr>
-                  <m:ctrlPr>
-                    <w:rPr>
-                      <w:rFonts w:ascii="Cambria Math" w:eastAsiaTheme="minorEastAsia" w:hAnsi="Cambria Math"/>
-                      <w:i/>
-                    </w:rPr>
-                  </m:ctrlPr>
-                </m:sSubPr>
-                <m:e>
-                  <m:r>
-                    <w:rPr>
-                      <w:rFonts w:ascii="Cambria Math" w:eastAsiaTheme="minorEastAsia" w:hAnsi="Cambria Math"/>
-                    </w:rPr>
-                    <m:t>s</m:t>
-                  </m:r>
-                </m:e>
-                <m:sub>
-                  <m:r>
-                    <w:rPr>
-                      <w:rFonts w:ascii="Cambria Math" w:eastAsiaTheme="minorEastAsia" w:hAnsi="Cambria Math"/>
-                    </w:rPr>
-                    <m:t>1</m:t>
-                  </m:r>
-                </m:sub>
-              </m:sSub>
-              <m:r>
-                <w:rPr>
-                  <w:rFonts w:ascii="Cambria Math" w:eastAsiaTheme="minorEastAsia" w:hAnsi="Cambria Math"/>
-                </w:rPr>
-                <m:t>=s</m:t>
-              </m:r>
-            </m:e>
-          </m:d>
-          <m:r>
-            <w:rPr>
-              <w:rFonts w:ascii="Cambria Math" w:eastAsiaTheme="minorEastAsia" w:hAnsi="Cambria Math"/>
-            </w:rPr>
-            <m:t xml:space="preserve"> </m:t>
-          </m:r>
-        </m:oMath>
-      </m:oMathPara>
-    </w:p>
-    <w:p>
-      <w:pPr>
-        <w:rPr>
-          <w:rFonts w:eastAsiaTheme="minorEastAsia"/>
-          <w:sz w:val="24"/>
-          <w:szCs w:val="24"/>
-        </w:rPr>
-      </w:pPr>
-      <w:r>
-        <w:rPr>
-          <w:rFonts w:eastAsiaTheme="minorEastAsia"/>
-        </w:rPr>
-        <w:t xml:space="preserve">Since the policy is a given time invariant one, and the dynamics are also stationary the reward doesn’t depend on the time and </w:t>
-      </w:r>
-      <m:oMath>
-        <m:r>
-          <w:rPr>
-            <w:rFonts w:ascii="Cambria Math" w:eastAsiaTheme="minorEastAsia" w:hAnsi="Cambria Math"/>
-          </w:rPr>
-          <m:t>r</m:t>
-        </m:r>
-        <m:d>
-          <m:dPr>
-            <m:ctrlPr>
-              <w:rPr>
-                <w:rFonts w:ascii="Cambria Math" w:eastAsiaTheme="minorEastAsia" w:hAnsi="Cambria Math"/>
-                <w:i/>
-              </w:rPr>
-            </m:ctrlPr>
-          </m:dPr>
-          <m:e>
-            <m:sSub>
-              <m:sSubPr>
-                <m:ctrlPr>
-                  <w:rPr>
-                    <w:rFonts w:ascii="Cambria Math" w:eastAsiaTheme="minorEastAsia" w:hAnsi="Cambria Math"/>
-                    <w:i/>
-                  </w:rPr>
-                </m:ctrlPr>
-              </m:sSubPr>
-              <m:e>
-                <m:r>
-                  <w:rPr>
-                    <w:rFonts w:ascii="Cambria Math" w:eastAsiaTheme="minorEastAsia" w:hAnsi="Cambria Math"/>
-                  </w:rPr>
-                  <m:t>s</m:t>
-                </m:r>
-              </m:e>
-              <m:sub>
-                <m:r>
-                  <w:rPr>
-                    <w:rFonts w:ascii="Cambria Math" w:eastAsiaTheme="minorEastAsia" w:hAnsi="Cambria Math"/>
-                  </w:rPr>
-                  <m:t>k-1</m:t>
-                </m:r>
-              </m:sub>
-            </m:sSub>
-            <m:r>
-              <w:rPr>
-                <w:rFonts w:ascii="Cambria Math" w:eastAsiaTheme="minorEastAsia" w:hAnsi="Cambria Math"/>
-              </w:rPr>
-              <m:t xml:space="preserve"> = s</m:t>
-            </m:r>
-            <m:r>
-              <w:rPr>
-                <w:rFonts w:ascii="Cambria Math" w:eastAsiaTheme="minorEastAsia" w:hAnsi="Cambria Math"/>
-              </w:rPr>
-              <m:t>,</m:t>
-            </m:r>
-            <m:sSub>
-              <m:sSubPr>
-                <m:ctrlPr>
-                  <w:rPr>
-                    <w:rFonts w:ascii="Cambria Math" w:eastAsiaTheme="minorEastAsia" w:hAnsi="Cambria Math"/>
-                    <w:i/>
-                  </w:rPr>
-                </m:ctrlPr>
-              </m:sSubPr>
-              <m:e>
-                <m:r>
-                  <w:rPr>
-                    <w:rFonts w:ascii="Cambria Math" w:eastAsiaTheme="minorEastAsia" w:hAnsi="Cambria Math"/>
-                  </w:rPr>
-                  <m:t>a</m:t>
-                </m:r>
-              </m:e>
-              <m:sub>
-                <m:r>
-                  <w:rPr>
-                    <w:rFonts w:ascii="Cambria Math" w:eastAsiaTheme="minorEastAsia" w:hAnsi="Cambria Math"/>
-                  </w:rPr>
-                  <m:t>k-1</m:t>
-                </m:r>
-              </m:sub>
-            </m:sSub>
-            <m:r>
-              <w:rPr>
-                <w:rFonts w:ascii="Cambria Math" w:eastAsiaTheme="minorEastAsia" w:hAnsi="Cambria Math"/>
-              </w:rPr>
-              <m:t>= π(s)</m:t>
-            </m:r>
-          </m:e>
-        </m:d>
-        <m:r>
-          <w:rPr>
-            <w:rFonts w:ascii="Cambria Math" w:eastAsiaTheme="minorEastAsia" w:hAnsi="Cambria Math"/>
-          </w:rPr>
-          <m:t xml:space="preserve"> = </m:t>
-        </m:r>
-        <m:r>
-          <w:rPr>
-            <w:rFonts w:ascii="Cambria Math" w:eastAsiaTheme="minorEastAsia" w:hAnsi="Cambria Math"/>
-          </w:rPr>
-          <m:t>r</m:t>
-        </m:r>
-        <m:d>
-          <m:dPr>
-            <m:ctrlPr>
-              <w:rPr>
-                <w:rFonts w:ascii="Cambria Math" w:eastAsiaTheme="minorEastAsia" w:hAnsi="Cambria Math"/>
-                <w:i/>
-              </w:rPr>
-            </m:ctrlPr>
-          </m:dPr>
-          <m:e>
-            <m:sSub>
-              <m:sSubPr>
-                <m:ctrlPr>
-                  <w:rPr>
-                    <w:rFonts w:ascii="Cambria Math" w:eastAsiaTheme="minorEastAsia" w:hAnsi="Cambria Math"/>
-                    <w:i/>
-                  </w:rPr>
-                </m:ctrlPr>
-              </m:sSubPr>
-              <m:e>
-                <m:r>
-                  <w:rPr>
-                    <w:rFonts w:ascii="Cambria Math" w:eastAsiaTheme="minorEastAsia" w:hAnsi="Cambria Math"/>
-                  </w:rPr>
-                  <m:t>s</m:t>
-                </m:r>
-              </m:e>
-              <m:sub>
-                <m:r>
-                  <w:rPr>
-                    <w:rFonts w:ascii="Cambria Math" w:eastAsiaTheme="minorEastAsia" w:hAnsi="Cambria Math"/>
-                  </w:rPr>
-                  <m:t>k</m:t>
-                </m:r>
-              </m:sub>
-            </m:sSub>
-            <m:r>
-              <w:rPr>
-                <w:rFonts w:ascii="Cambria Math" w:eastAsiaTheme="minorEastAsia" w:hAnsi="Cambria Math"/>
-              </w:rPr>
-              <m:t>=s</m:t>
-            </m:r>
-            <m:r>
-              <w:rPr>
-                <w:rFonts w:ascii="Cambria Math" w:eastAsiaTheme="minorEastAsia" w:hAnsi="Cambria Math"/>
-              </w:rPr>
-              <m:t>,</m:t>
-            </m:r>
-            <m:sSub>
-              <m:sSubPr>
-                <m:ctrlPr>
-                  <w:rPr>
-                    <w:rFonts w:ascii="Cambria Math" w:eastAsiaTheme="minorEastAsia" w:hAnsi="Cambria Math"/>
-                    <w:i/>
-                  </w:rPr>
-                </m:ctrlPr>
-              </m:sSubPr>
-              <m:e>
-                <m:r>
-                  <w:rPr>
-                    <w:rFonts w:ascii="Cambria Math" w:eastAsiaTheme="minorEastAsia" w:hAnsi="Cambria Math"/>
-                  </w:rPr>
-                  <m:t>a</m:t>
-                </m:r>
-              </m:e>
-              <m:sub>
-                <m:r>
-                  <w:rPr>
-                    <w:rFonts w:ascii="Cambria Math" w:eastAsiaTheme="minorEastAsia" w:hAnsi="Cambria Math"/>
-                  </w:rPr>
-                  <m:t>k</m:t>
-                </m:r>
-              </m:sub>
-            </m:sSub>
-            <m:r>
-              <w:rPr>
-                <w:rFonts w:ascii="Cambria Math" w:eastAsiaTheme="minorEastAsia" w:hAnsi="Cambria Math"/>
-              </w:rPr>
-              <m:t>=</m:t>
-            </m:r>
-            <m:r>
-              <w:rPr>
-                <w:rFonts w:ascii="Cambria Math" w:eastAsiaTheme="minorEastAsia" w:hAnsi="Cambria Math"/>
-              </w:rPr>
-              <m:t>π(s)</m:t>
-            </m:r>
-          </m:e>
-        </m:d>
-      </m:oMath>
-      <w:r>
-        <w:rPr>
-          <w:rFonts w:eastAsiaTheme="minorEastAsia"/>
-        </w:rPr>
-        <w:t xml:space="preserve"> for every time index. Since we start to sum up the same expression from the same start stage to infinity, we get:</w:t>
-      </w:r>
-    </w:p>
-    <w:p>
-      <w:pPr>
-        <w:rPr>
-          <w:rFonts w:eastAsiaTheme="minorEastAsia"/>
-        </w:rPr>
-      </w:pPr>
-      <m:oMathPara>
-        <m:oMath>
           <m:sSup>
             <m:sSupPr>
               <m:ctrlPr>
@@ -14807,6 +14151,523 @@
             <w:rPr>
               <w:rFonts w:ascii="Cambria Math" w:eastAsiaTheme="minorEastAsia" w:hAnsi="Cambria Math"/>
             </w:rPr>
+            <m:t xml:space="preserve"> </m:t>
+          </m:r>
+        </m:oMath>
+      </m:oMathPara>
+    </w:p>
+    <w:p>
+      <w:pPr>
+        <w:rPr>
+          <w:rFonts w:eastAsiaTheme="minorEastAsia"/>
+          <w:sz w:val="24"/>
+          <w:szCs w:val="24"/>
+        </w:rPr>
+      </w:pPr>
+      <w:r>
+        <w:rPr>
+          <w:rFonts w:eastAsiaTheme="minorEastAsia"/>
+        </w:rPr>
+        <w:t>Since the policy is a given time invariant one, and the dynamics are also stationary</w:t>
+      </w:r>
+      <w:r>
+        <w:rPr>
+          <w:rFonts w:eastAsiaTheme="minorEastAsia"/>
+        </w:rPr>
+        <w:t>,</w:t>
+      </w:r>
+      <w:r>
+        <w:rPr>
+          <w:rFonts w:eastAsiaTheme="minorEastAsia"/>
+        </w:rPr>
+        <w:t xml:space="preserve"> the reward doesn’t depend on the time and</w:t>
+      </w:r>
+      <w:r>
+        <w:rPr>
+          <w:rFonts w:eastAsiaTheme="minorEastAsia"/>
+        </w:rPr>
+        <w:t xml:space="preserve"> therefor</w:t>
+      </w:r>
+      <w:r>
+        <w:rPr>
+          <w:rFonts w:eastAsiaTheme="minorEastAsia"/>
+        </w:rPr>
+        <w:t xml:space="preserve"> </w:t>
+      </w:r>
+      <m:oMath>
+        <m:r>
+          <w:rPr>
+            <w:rFonts w:ascii="Cambria Math" w:eastAsiaTheme="minorEastAsia" w:hAnsi="Cambria Math"/>
+          </w:rPr>
+          <m:t>r</m:t>
+        </m:r>
+        <m:d>
+          <m:dPr>
+            <m:ctrlPr>
+              <w:rPr>
+                <w:rFonts w:ascii="Cambria Math" w:eastAsiaTheme="minorEastAsia" w:hAnsi="Cambria Math"/>
+                <w:i/>
+              </w:rPr>
+            </m:ctrlPr>
+          </m:dPr>
+          <m:e>
+            <m:sSub>
+              <m:sSubPr>
+                <m:ctrlPr>
+                  <w:rPr>
+                    <w:rFonts w:ascii="Cambria Math" w:eastAsiaTheme="minorEastAsia" w:hAnsi="Cambria Math"/>
+                    <w:i/>
+                  </w:rPr>
+                </m:ctrlPr>
+              </m:sSubPr>
+              <m:e>
+                <m:r>
+                  <w:rPr>
+                    <w:rFonts w:ascii="Cambria Math" w:eastAsiaTheme="minorEastAsia" w:hAnsi="Cambria Math"/>
+                  </w:rPr>
+                  <m:t>s</m:t>
+                </m:r>
+              </m:e>
+              <m:sub>
+                <m:r>
+                  <w:rPr>
+                    <w:rFonts w:ascii="Cambria Math" w:eastAsiaTheme="minorEastAsia" w:hAnsi="Cambria Math"/>
+                  </w:rPr>
+                  <m:t>k-1</m:t>
+                </m:r>
+              </m:sub>
+            </m:sSub>
+            <m:r>
+              <w:rPr>
+                <w:rFonts w:ascii="Cambria Math" w:eastAsiaTheme="minorEastAsia" w:hAnsi="Cambria Math"/>
+              </w:rPr>
+              <m:t xml:space="preserve"> = s,</m:t>
+            </m:r>
+            <m:sSub>
+              <m:sSubPr>
+                <m:ctrlPr>
+                  <w:rPr>
+                    <w:rFonts w:ascii="Cambria Math" w:eastAsiaTheme="minorEastAsia" w:hAnsi="Cambria Math"/>
+                    <w:i/>
+                  </w:rPr>
+                </m:ctrlPr>
+              </m:sSubPr>
+              <m:e>
+                <m:r>
+                  <w:rPr>
+                    <w:rFonts w:ascii="Cambria Math" w:eastAsiaTheme="minorEastAsia" w:hAnsi="Cambria Math"/>
+                  </w:rPr>
+                  <m:t>a</m:t>
+                </m:r>
+              </m:e>
+              <m:sub>
+                <m:r>
+                  <w:rPr>
+                    <w:rFonts w:ascii="Cambria Math" w:eastAsiaTheme="minorEastAsia" w:hAnsi="Cambria Math"/>
+                  </w:rPr>
+                  <m:t>k-1</m:t>
+                </m:r>
+              </m:sub>
+            </m:sSub>
+            <m:r>
+              <w:rPr>
+                <w:rFonts w:ascii="Cambria Math" w:eastAsiaTheme="minorEastAsia" w:hAnsi="Cambria Math"/>
+              </w:rPr>
+              <m:t>= π(s)</m:t>
+            </m:r>
+          </m:e>
+        </m:d>
+        <m:r>
+          <w:rPr>
+            <w:rFonts w:ascii="Cambria Math" w:eastAsiaTheme="minorEastAsia" w:hAnsi="Cambria Math"/>
+          </w:rPr>
+          <m:t xml:space="preserve"> </m:t>
+        </m:r>
+      </m:oMath>
+      <w:r>
+        <w:rPr>
+          <w:rFonts w:eastAsiaTheme="minorEastAsia"/>
+        </w:rPr>
+        <w:t xml:space="preserve">and </w:t>
+      </w:r>
+      <m:oMath>
+        <m:r>
+          <w:rPr>
+            <w:rFonts w:ascii="Cambria Math" w:eastAsiaTheme="minorEastAsia" w:hAnsi="Cambria Math"/>
+          </w:rPr>
+          <m:t>r</m:t>
+        </m:r>
+        <m:d>
+          <m:dPr>
+            <m:ctrlPr>
+              <w:rPr>
+                <w:rFonts w:ascii="Cambria Math" w:eastAsiaTheme="minorEastAsia" w:hAnsi="Cambria Math"/>
+                <w:i/>
+              </w:rPr>
+            </m:ctrlPr>
+          </m:dPr>
+          <m:e>
+            <m:sSub>
+              <m:sSubPr>
+                <m:ctrlPr>
+                  <w:rPr>
+                    <w:rFonts w:ascii="Cambria Math" w:eastAsiaTheme="minorEastAsia" w:hAnsi="Cambria Math"/>
+                    <w:i/>
+                  </w:rPr>
+                </m:ctrlPr>
+              </m:sSubPr>
+              <m:e>
+                <m:r>
+                  <w:rPr>
+                    <w:rFonts w:ascii="Cambria Math" w:eastAsiaTheme="minorEastAsia" w:hAnsi="Cambria Math"/>
+                  </w:rPr>
+                  <m:t>s</m:t>
+                </m:r>
+              </m:e>
+              <m:sub>
+                <m:r>
+                  <w:rPr>
+                    <w:rFonts w:ascii="Cambria Math" w:eastAsiaTheme="minorEastAsia" w:hAnsi="Cambria Math"/>
+                  </w:rPr>
+                  <m:t>k</m:t>
+                </m:r>
+              </m:sub>
+            </m:sSub>
+            <m:r>
+              <w:rPr>
+                <w:rFonts w:ascii="Cambria Math" w:eastAsiaTheme="minorEastAsia" w:hAnsi="Cambria Math"/>
+              </w:rPr>
+              <m:t>=s,</m:t>
+            </m:r>
+            <m:sSub>
+              <m:sSubPr>
+                <m:ctrlPr>
+                  <w:rPr>
+                    <w:rFonts w:ascii="Cambria Math" w:eastAsiaTheme="minorEastAsia" w:hAnsi="Cambria Math"/>
+                    <w:i/>
+                  </w:rPr>
+                </m:ctrlPr>
+              </m:sSubPr>
+              <m:e>
+                <m:r>
+                  <w:rPr>
+                    <w:rFonts w:ascii="Cambria Math" w:eastAsiaTheme="minorEastAsia" w:hAnsi="Cambria Math"/>
+                  </w:rPr>
+                  <m:t>a</m:t>
+                </m:r>
+              </m:e>
+              <m:sub>
+                <m:r>
+                  <w:rPr>
+                    <w:rFonts w:ascii="Cambria Math" w:eastAsiaTheme="minorEastAsia" w:hAnsi="Cambria Math"/>
+                  </w:rPr>
+                  <m:t>k</m:t>
+                </m:r>
+              </m:sub>
+            </m:sSub>
+            <m:r>
+              <w:rPr>
+                <w:rFonts w:ascii="Cambria Math" w:eastAsiaTheme="minorEastAsia" w:hAnsi="Cambria Math"/>
+              </w:rPr>
+              <m:t>=π(s)</m:t>
+            </m:r>
+          </m:e>
+        </m:d>
+        <m:r>
+          <w:rPr>
+            <w:rFonts w:ascii="Cambria Math" w:eastAsiaTheme="minorEastAsia" w:hAnsi="Cambria Math"/>
+          </w:rPr>
+          <m:t xml:space="preserve"> </m:t>
+        </m:r>
+      </m:oMath>
+      <w:r>
+        <w:rPr>
+          <w:rFonts w:eastAsiaTheme="minorEastAsia"/>
+        </w:rPr>
+        <w:t xml:space="preserve">are distributed the same(for </w:t>
+      </w:r>
+      <w:r>
+        <w:rPr>
+          <w:rFonts w:eastAsiaTheme="minorEastAsia"/>
+        </w:rPr>
+        <w:t>every time index</w:t>
+      </w:r>
+      <w:r>
+        <w:rPr>
+          <w:rFonts w:eastAsiaTheme="minorEastAsia"/>
+        </w:rPr>
+        <w:t xml:space="preserve"> </w:t>
+      </w:r>
+      <m:oMath>
+        <m:r>
+          <w:rPr>
+            <w:rFonts w:ascii="Cambria Math" w:eastAsiaTheme="minorEastAsia" w:hAnsi="Cambria Math"/>
+          </w:rPr>
+          <m:t>k</m:t>
+        </m:r>
+      </m:oMath>
+      <w:r>
+        <w:rPr>
+          <w:rFonts w:eastAsiaTheme="minorEastAsia"/>
+        </w:rPr>
+        <w:t>)</w:t>
+      </w:r>
+      <w:r>
+        <w:rPr>
+          <w:rFonts w:eastAsiaTheme="minorEastAsia"/>
+        </w:rPr>
+        <w:t>.</w:t>
+      </w:r>
+      <w:r>
+        <w:rPr>
+          <w:rFonts w:eastAsiaTheme="minorEastAsia"/>
+        </w:rPr>
+        <w:t xml:space="preserve">  For two random variables with same probability distribution we have equality between their Mean value. </w:t>
+      </w:r>
+      <w:r>
+        <w:rPr>
+          <w:rFonts w:eastAsiaTheme="minorEastAsia"/>
+        </w:rPr>
+        <w:t xml:space="preserve"> Since we start to sum up the same expression from the same start stage to infinity, we get:</w:t>
+      </w:r>
+    </w:p>
+    <w:p>
+      <w:pPr>
+        <w:rPr>
+          <w:rFonts w:eastAsiaTheme="minorEastAsia"/>
+        </w:rPr>
+      </w:pPr>
+      <m:oMathPara>
+        <m:oMath>
+          <m:sSup>
+            <m:sSupPr>
+              <m:ctrlPr>
+                <w:rPr>
+                  <w:rFonts w:ascii="Cambria Math" w:eastAsiaTheme="minorEastAsia" w:hAnsi="Cambria Math"/>
+                  <w:i/>
+                </w:rPr>
+              </m:ctrlPr>
+            </m:sSupPr>
+            <m:e>
+              <m:r>
+                <m:rPr>
+                  <m:scr m:val="double-struck"/>
+                </m:rPr>
+                <w:rPr>
+                  <w:rFonts w:ascii="Cambria Math" w:eastAsiaTheme="minorEastAsia" w:hAnsi="Cambria Math"/>
+                </w:rPr>
+                <m:t>E</m:t>
+              </m:r>
+            </m:e>
+            <m:sup>
+              <m:r>
+                <w:rPr>
+                  <w:rFonts w:ascii="Cambria Math" w:eastAsiaTheme="minorEastAsia" w:hAnsi="Cambria Math"/>
+                </w:rPr>
+                <m:t>π</m:t>
+              </m:r>
+            </m:sup>
+          </m:sSup>
+          <m:d>
+            <m:dPr>
+              <m:begChr m:val="["/>
+              <m:endChr m:val="]"/>
+              <m:ctrlPr>
+                <w:rPr>
+                  <w:rFonts w:ascii="Cambria Math" w:eastAsiaTheme="minorEastAsia" w:hAnsi="Cambria Math"/>
+                  <w:i/>
+                </w:rPr>
+              </m:ctrlPr>
+            </m:dPr>
+            <m:e>
+              <m:d>
+                <m:dPr>
+                  <m:ctrlPr>
+                    <w:rPr>
+                      <w:rFonts w:ascii="Cambria Math" w:eastAsiaTheme="minorEastAsia" w:hAnsi="Cambria Math"/>
+                      <w:i/>
+                    </w:rPr>
+                  </m:ctrlPr>
+                </m:dPr>
+                <m:e>
+                  <m:nary>
+                    <m:naryPr>
+                      <m:chr m:val="∑"/>
+                      <m:limLoc m:val="undOvr"/>
+                      <m:ctrlPr>
+                        <w:rPr>
+                          <w:rFonts w:ascii="Cambria Math" w:eastAsiaTheme="minorEastAsia" w:hAnsi="Cambria Math"/>
+                          <w:i/>
+                        </w:rPr>
+                      </m:ctrlPr>
+                    </m:naryPr>
+                    <m:sub>
+                      <m:r>
+                        <w:rPr>
+                          <w:rFonts w:ascii="Cambria Math" w:eastAsiaTheme="minorEastAsia" w:hAnsi="Cambria Math"/>
+                        </w:rPr>
+                        <m:t>k=1</m:t>
+                      </m:r>
+                    </m:sub>
+                    <m:sup>
+                      <m:r>
+                        <w:rPr>
+                          <w:rFonts w:ascii="Cambria Math" w:eastAsiaTheme="minorEastAsia" w:hAnsi="Cambria Math"/>
+                        </w:rPr>
+                        <m:t>∞</m:t>
+                      </m:r>
+                    </m:sup>
+                    <m:e>
+                      <m:sSup>
+                        <m:sSupPr>
+                          <m:ctrlPr>
+                            <w:rPr>
+                              <w:rFonts w:ascii="Cambria Math" w:eastAsiaTheme="minorEastAsia" w:hAnsi="Cambria Math"/>
+                              <w:i/>
+                            </w:rPr>
+                          </m:ctrlPr>
+                        </m:sSupPr>
+                        <m:e>
+                          <m:r>
+                            <w:rPr>
+                              <w:rFonts w:ascii="Cambria Math" w:eastAsiaTheme="minorEastAsia" w:hAnsi="Cambria Math"/>
+                            </w:rPr>
+                            <m:t>γ</m:t>
+                          </m:r>
+                        </m:e>
+                        <m:sup>
+                          <m:r>
+                            <w:rPr>
+                              <w:rFonts w:ascii="Cambria Math" w:eastAsiaTheme="minorEastAsia" w:hAnsi="Cambria Math"/>
+                            </w:rPr>
+                            <m:t>k-1</m:t>
+                          </m:r>
+                        </m:sup>
+                      </m:sSup>
+                      <m:r>
+                        <w:rPr>
+                          <w:rFonts w:ascii="Cambria Math" w:eastAsiaTheme="minorEastAsia" w:hAnsi="Cambria Math"/>
+                        </w:rPr>
+                        <m:t>r</m:t>
+                      </m:r>
+                      <m:d>
+                        <m:dPr>
+                          <m:ctrlPr>
+                            <w:rPr>
+                              <w:rFonts w:ascii="Cambria Math" w:eastAsiaTheme="minorEastAsia" w:hAnsi="Cambria Math"/>
+                              <w:i/>
+                            </w:rPr>
+                          </m:ctrlPr>
+                        </m:dPr>
+                        <m:e>
+                          <m:sSub>
+                            <m:sSubPr>
+                              <m:ctrlPr>
+                                <w:rPr>
+                                  <w:rFonts w:ascii="Cambria Math" w:eastAsiaTheme="minorEastAsia" w:hAnsi="Cambria Math"/>
+                                  <w:i/>
+                                </w:rPr>
+                              </m:ctrlPr>
+                            </m:sSubPr>
+                            <m:e>
+                              <m:r>
+                                <w:rPr>
+                                  <w:rFonts w:ascii="Cambria Math" w:eastAsiaTheme="minorEastAsia" w:hAnsi="Cambria Math"/>
+                                </w:rPr>
+                                <m:t>s</m:t>
+                              </m:r>
+                            </m:e>
+                            <m:sub>
+                              <m:r>
+                                <w:rPr>
+                                  <w:rFonts w:ascii="Cambria Math" w:eastAsiaTheme="minorEastAsia" w:hAnsi="Cambria Math"/>
+                                </w:rPr>
+                                <m:t>k-1</m:t>
+                              </m:r>
+                            </m:sub>
+                          </m:sSub>
+                          <m:r>
+                            <w:rPr>
+                              <w:rFonts w:ascii="Cambria Math" w:eastAsiaTheme="minorEastAsia" w:hAnsi="Cambria Math"/>
+                            </w:rPr>
+                            <m:t>,</m:t>
+                          </m:r>
+                          <m:sSub>
+                            <m:sSubPr>
+                              <m:ctrlPr>
+                                <w:rPr>
+                                  <w:rFonts w:ascii="Cambria Math" w:eastAsiaTheme="minorEastAsia" w:hAnsi="Cambria Math"/>
+                                  <w:i/>
+                                </w:rPr>
+                              </m:ctrlPr>
+                            </m:sSubPr>
+                            <m:e>
+                              <m:r>
+                                <w:rPr>
+                                  <w:rFonts w:ascii="Cambria Math" w:eastAsiaTheme="minorEastAsia" w:hAnsi="Cambria Math"/>
+                                </w:rPr>
+                                <m:t>a</m:t>
+                              </m:r>
+                            </m:e>
+                            <m:sub>
+                              <m:r>
+                                <w:rPr>
+                                  <w:rFonts w:ascii="Cambria Math" w:eastAsiaTheme="minorEastAsia" w:hAnsi="Cambria Math"/>
+                                </w:rPr>
+                                <m:t>k-1</m:t>
+                              </m:r>
+                            </m:sub>
+                          </m:sSub>
+                        </m:e>
+                      </m:d>
+                    </m:e>
+                  </m:nary>
+                </m:e>
+              </m:d>
+              <m:r>
+                <w:rPr>
+                  <w:rFonts w:ascii="Cambria Math" w:eastAsiaTheme="minorEastAsia" w:hAnsi="Cambria Math"/>
+                </w:rPr>
+                <m:t xml:space="preserve">| </m:t>
+              </m:r>
+              <m:sSub>
+                <m:sSubPr>
+                  <m:ctrlPr>
+                    <w:rPr>
+                      <w:rFonts w:ascii="Cambria Math" w:eastAsiaTheme="minorEastAsia" w:hAnsi="Cambria Math"/>
+                      <w:i/>
+                    </w:rPr>
+                  </m:ctrlPr>
+                </m:sSubPr>
+                <m:e>
+                  <m:r>
+                    <w:rPr>
+                      <w:rFonts w:ascii="Cambria Math" w:eastAsiaTheme="minorEastAsia" w:hAnsi="Cambria Math"/>
+                    </w:rPr>
+                    <m:t>s</m:t>
+                  </m:r>
+                </m:e>
+                <m:sub>
+                  <m:r>
+                    <w:rPr>
+                      <w:rFonts w:ascii="Cambria Math" w:eastAsiaTheme="minorEastAsia" w:hAnsi="Cambria Math"/>
+                    </w:rPr>
+                    <m:t>1</m:t>
+                  </m:r>
+                </m:sub>
+              </m:sSub>
+              <m:r>
+                <w:rPr>
+                  <w:rFonts w:ascii="Cambria Math" w:eastAsiaTheme="minorEastAsia" w:hAnsi="Cambria Math"/>
+                </w:rPr>
+                <m:t>=s</m:t>
+              </m:r>
+            </m:e>
+          </m:d>
+          <m:r>
+            <w:rPr>
+              <w:rFonts w:ascii="Cambria Math" w:eastAsiaTheme="minorEastAsia" w:hAnsi="Cambria Math"/>
+            </w:rPr>
             <m:t xml:space="preserve"> = </m:t>
           </m:r>
           <m:sSup>
@@ -15065,7 +14926,7 @@
     <w:p>
       <w:pPr>
         <w:rPr>
-          <w:rFonts w:eastAsiaTheme="minorEastAsia" w:hint="cs"/>
+          <w:rFonts w:eastAsiaTheme="minorEastAsia"/>
           <w:b/>
           <w:bCs/>
           <w:sz w:val="36"/>
@@ -23957,12 +23818,21 @@
           <w:szCs w:val="18"/>
         </w:rPr>
       </w:pPr>
+      <w:proofErr w:type="spellStart"/>
       <w:r>
         <w:rPr>
           <w:rFonts w:ascii="Courier New" w:hAnsi="Courier New" w:cs="Courier New"/>
           <w:color w:val="000000"/>
         </w:rPr>
-        <w:t xml:space="preserve">clc; </w:t>
+        <w:t>clc</w:t>
+      </w:r>
+      <w:proofErr w:type="spellEnd"/>
+      <w:r>
+        <w:rPr>
+          <w:rFonts w:ascii="Courier New" w:hAnsi="Courier New" w:cs="Courier New"/>
+          <w:color w:val="000000"/>
+        </w:rPr>
+        <w:t xml:space="preserve">; </w:t>
       </w:r>
       <w:r>
         <w:rPr>
@@ -24029,7 +23899,23 @@
           <w:rFonts w:ascii="Courier New" w:hAnsi="Courier New" w:cs="Courier New"/>
           <w:color w:val="000000"/>
         </w:rPr>
-        <w:t>t = 1:1:N;</w:t>
+        <w:t xml:space="preserve">t = </w:t>
+      </w:r>
+      <w:proofErr w:type="gramStart"/>
+      <w:r>
+        <w:rPr>
+          <w:rFonts w:ascii="Courier New" w:hAnsi="Courier New" w:cs="Courier New"/>
+          <w:color w:val="000000"/>
+        </w:rPr>
+        <w:t>1:1:N</w:t>
+      </w:r>
+      <w:proofErr w:type="gramEnd"/>
+      <w:r>
+        <w:rPr>
+          <w:rFonts w:ascii="Courier New" w:hAnsi="Courier New" w:cs="Courier New"/>
+          <w:color w:val="000000"/>
+        </w:rPr>
+        <w:t>;</w:t>
       </w:r>
     </w:p>
     <w:p>
@@ -24049,7 +23935,23 @@
           <w:rFonts w:ascii="Courier New" w:hAnsi="Courier New" w:cs="Courier New"/>
           <w:color w:val="000000"/>
         </w:rPr>
-        <w:t>Vt0 = zeros(1,N);</w:t>
+        <w:t>Vt0 = zeros(</w:t>
+      </w:r>
+      <w:proofErr w:type="gramStart"/>
+      <w:r>
+        <w:rPr>
+          <w:rFonts w:ascii="Courier New" w:hAnsi="Courier New" w:cs="Courier New"/>
+          <w:color w:val="000000"/>
+        </w:rPr>
+        <w:t>1,N</w:t>
+      </w:r>
+      <w:proofErr w:type="gramEnd"/>
+      <w:r>
+        <w:rPr>
+          <w:rFonts w:ascii="Courier New" w:hAnsi="Courier New" w:cs="Courier New"/>
+          <w:color w:val="000000"/>
+        </w:rPr>
+        <w:t>);</w:t>
       </w:r>
     </w:p>
     <w:p>
@@ -24069,7 +23971,23 @@
           <w:rFonts w:ascii="Courier New" w:hAnsi="Courier New" w:cs="Courier New"/>
           <w:color w:val="000000"/>
         </w:rPr>
-        <w:t>Vt1 = zeros(1,N);</w:t>
+        <w:t>Vt1 = zeros(</w:t>
+      </w:r>
+      <w:proofErr w:type="gramStart"/>
+      <w:r>
+        <w:rPr>
+          <w:rFonts w:ascii="Courier New" w:hAnsi="Courier New" w:cs="Courier New"/>
+          <w:color w:val="000000"/>
+        </w:rPr>
+        <w:t>1,N</w:t>
+      </w:r>
+      <w:proofErr w:type="gramEnd"/>
+      <w:r>
+        <w:rPr>
+          <w:rFonts w:ascii="Courier New" w:hAnsi="Courier New" w:cs="Courier New"/>
+          <w:color w:val="000000"/>
+        </w:rPr>
+        <w:t>);</w:t>
       </w:r>
     </w:p>
     <w:p>
@@ -24176,7 +24094,39 @@
           <w:rFonts w:ascii="Courier New" w:hAnsi="Courier New" w:cs="Courier New"/>
           <w:color w:val="000000"/>
         </w:rPr>
-        <w:t xml:space="preserve"> i = (N-1):-1:1</w:t>
+        <w:t xml:space="preserve"> </w:t>
+      </w:r>
+      <w:proofErr w:type="spellStart"/>
+      <w:r>
+        <w:rPr>
+          <w:rFonts w:ascii="Courier New" w:hAnsi="Courier New" w:cs="Courier New"/>
+          <w:color w:val="000000"/>
+        </w:rPr>
+        <w:t>i</w:t>
+      </w:r>
+      <w:proofErr w:type="spellEnd"/>
+      <w:r>
+        <w:rPr>
+          <w:rFonts w:ascii="Courier New" w:hAnsi="Courier New" w:cs="Courier New"/>
+          <w:color w:val="000000"/>
+        </w:rPr>
+        <w:t xml:space="preserve"> = (N-1</w:t>
+      </w:r>
+      <w:proofErr w:type="gramStart"/>
+      <w:r>
+        <w:rPr>
+          <w:rFonts w:ascii="Courier New" w:hAnsi="Courier New" w:cs="Courier New"/>
+          <w:color w:val="000000"/>
+        </w:rPr>
+        <w:t>):-</w:t>
+      </w:r>
+      <w:proofErr w:type="gramEnd"/>
+      <w:r>
+        <w:rPr>
+          <w:rFonts w:ascii="Courier New" w:hAnsi="Courier New" w:cs="Courier New"/>
+          <w:color w:val="000000"/>
+        </w:rPr>
+        <w:t>1:1</w:t>
       </w:r>
     </w:p>
     <w:p>
@@ -24196,7 +24146,55 @@
           <w:rFonts w:ascii="Courier New" w:hAnsi="Courier New" w:cs="Courier New"/>
           <w:color w:val="000000"/>
         </w:rPr>
-        <w:t xml:space="preserve">    Vt0(i) = (1/(i+1))*Vt1(i+1)+(i/(i+1))*Vt0(i+1);</w:t>
+        <w:t xml:space="preserve">    Vt0(</w:t>
+      </w:r>
+      <w:proofErr w:type="spellStart"/>
+      <w:r>
+        <w:rPr>
+          <w:rFonts w:ascii="Courier New" w:hAnsi="Courier New" w:cs="Courier New"/>
+          <w:color w:val="000000"/>
+        </w:rPr>
+        <w:t>i</w:t>
+      </w:r>
+      <w:proofErr w:type="spellEnd"/>
+      <w:r>
+        <w:rPr>
+          <w:rFonts w:ascii="Courier New" w:hAnsi="Courier New" w:cs="Courier New"/>
+          <w:color w:val="000000"/>
+        </w:rPr>
+        <w:t>) = (1/(i+1</w:t>
+      </w:r>
+      <w:proofErr w:type="gramStart"/>
+      <w:r>
+        <w:rPr>
+          <w:rFonts w:ascii="Courier New" w:hAnsi="Courier New" w:cs="Courier New"/>
+          <w:color w:val="000000"/>
+        </w:rPr>
+        <w:t>))*</w:t>
+      </w:r>
+      <w:proofErr w:type="gramEnd"/>
+      <w:r>
+        <w:rPr>
+          <w:rFonts w:ascii="Courier New" w:hAnsi="Courier New" w:cs="Courier New"/>
+          <w:color w:val="000000"/>
+        </w:rPr>
+        <w:t>Vt1(i+1)+(</w:t>
+      </w:r>
+      <w:proofErr w:type="spellStart"/>
+      <w:r>
+        <w:rPr>
+          <w:rFonts w:ascii="Courier New" w:hAnsi="Courier New" w:cs="Courier New"/>
+          <w:color w:val="000000"/>
+        </w:rPr>
+        <w:t>i</w:t>
+      </w:r>
+      <w:proofErr w:type="spellEnd"/>
+      <w:r>
+        <w:rPr>
+          <w:rFonts w:ascii="Courier New" w:hAnsi="Courier New" w:cs="Courier New"/>
+          <w:color w:val="000000"/>
+        </w:rPr>
+        <w:t>/(i+1))*Vt0(i+1);</w:t>
       </w:r>
     </w:p>
     <w:p>
@@ -24216,7 +24214,71 @@
           <w:rFonts w:ascii="Courier New" w:hAnsi="Courier New" w:cs="Courier New"/>
           <w:color w:val="000000"/>
         </w:rPr>
-        <w:t xml:space="preserve">    Vt1(i) = max(i/N,Vt0(i));</w:t>
+        <w:t xml:space="preserve">    Vt1(</w:t>
+      </w:r>
+      <w:proofErr w:type="spellStart"/>
+      <w:r>
+        <w:rPr>
+          <w:rFonts w:ascii="Courier New" w:hAnsi="Courier New" w:cs="Courier New"/>
+          <w:color w:val="000000"/>
+        </w:rPr>
+        <w:t>i</w:t>
+      </w:r>
+      <w:proofErr w:type="spellEnd"/>
+      <w:r>
+        <w:rPr>
+          <w:rFonts w:ascii="Courier New" w:hAnsi="Courier New" w:cs="Courier New"/>
+          <w:color w:val="000000"/>
+        </w:rPr>
+        <w:t>) = max(</w:t>
+      </w:r>
+      <w:proofErr w:type="spellStart"/>
+      <w:r>
+        <w:rPr>
+          <w:rFonts w:ascii="Courier New" w:hAnsi="Courier New" w:cs="Courier New"/>
+          <w:color w:val="000000"/>
+        </w:rPr>
+        <w:t>i</w:t>
+      </w:r>
+      <w:proofErr w:type="spellEnd"/>
+      <w:r>
+        <w:rPr>
+          <w:rFonts w:ascii="Courier New" w:hAnsi="Courier New" w:cs="Courier New"/>
+          <w:color w:val="000000"/>
+        </w:rPr>
+        <w:t>/</w:t>
+      </w:r>
+      <w:proofErr w:type="gramStart"/>
+      <w:r>
+        <w:rPr>
+          <w:rFonts w:ascii="Courier New" w:hAnsi="Courier New" w:cs="Courier New"/>
+          <w:color w:val="000000"/>
+        </w:rPr>
+        <w:t>N,Vt</w:t>
+      </w:r>
+      <w:proofErr w:type="gramEnd"/>
+      <w:r>
+        <w:rPr>
+          <w:rFonts w:ascii="Courier New" w:hAnsi="Courier New" w:cs="Courier New"/>
+          <w:color w:val="000000"/>
+        </w:rPr>
+        <w:t>0(</w:t>
+      </w:r>
+      <w:proofErr w:type="spellStart"/>
+      <w:r>
+        <w:rPr>
+          <w:rFonts w:ascii="Courier New" w:hAnsi="Courier New" w:cs="Courier New"/>
+          <w:color w:val="000000"/>
+        </w:rPr>
+        <w:t>i</w:t>
+      </w:r>
+      <w:proofErr w:type="spellEnd"/>
+      <w:r>
+        <w:rPr>
+          <w:rFonts w:ascii="Courier New" w:hAnsi="Courier New" w:cs="Courier New"/>
+          <w:color w:val="000000"/>
+        </w:rPr>
+        <w:t>));</w:t>
       </w:r>
     </w:p>
     <w:p>
@@ -24276,7 +24338,23 @@
           <w:rFonts w:ascii="Courier New" w:hAnsi="Courier New" w:cs="Courier New"/>
           <w:color w:val="000000"/>
         </w:rPr>
-        <w:t>plot(t,Vt0,t,Vt1,</w:t>
+        <w:t>plot(</w:t>
+      </w:r>
+      <w:proofErr w:type="gramStart"/>
+      <w:r>
+        <w:rPr>
+          <w:rFonts w:ascii="Courier New" w:hAnsi="Courier New" w:cs="Courier New"/>
+          <w:color w:val="000000"/>
+        </w:rPr>
+        <w:t>t,Vt</w:t>
+      </w:r>
+      <w:proofErr w:type="gramEnd"/>
+      <w:r>
+        <w:rPr>
+          <w:rFonts w:ascii="Courier New" w:hAnsi="Courier New" w:cs="Courier New"/>
+          <w:color w:val="000000"/>
+        </w:rPr>
+        <w:t>0,t,Vt1,</w:t>
       </w:r>
       <w:r>
         <w:rPr>
@@ -24319,6 +24397,7 @@
           <w:szCs w:val="18"/>
         </w:rPr>
       </w:pPr>
+      <w:proofErr w:type="gramStart"/>
       <w:r>
         <w:rPr>
           <w:rFonts w:ascii="Courier New" w:hAnsi="Courier New" w:cs="Courier New"/>
@@ -24326,6 +24405,7 @@
         </w:rPr>
         <w:t>title(</w:t>
       </w:r>
+      <w:proofErr w:type="gramEnd"/>
       <w:r>
         <w:rPr>
           <w:rFonts w:ascii="Courier New" w:hAnsi="Courier New" w:cs="Courier New"/>
@@ -24345,7 +24425,23 @@
           <w:rFonts w:ascii="Courier New" w:hAnsi="Courier New" w:cs="Courier New"/>
           <w:color w:val="A020F0"/>
         </w:rPr>
-        <w:t>'fontsize'</w:t>
+        <w:t>'</w:t>
+      </w:r>
+      <w:proofErr w:type="spellStart"/>
+      <w:r>
+        <w:rPr>
+          <w:rFonts w:ascii="Courier New" w:hAnsi="Courier New" w:cs="Courier New"/>
+          <w:color w:val="A020F0"/>
+        </w:rPr>
+        <w:t>fontsize</w:t>
+      </w:r>
+      <w:proofErr w:type="spellEnd"/>
+      <w:r>
+        <w:rPr>
+          <w:rFonts w:ascii="Courier New" w:hAnsi="Courier New" w:cs="Courier New"/>
+          <w:color w:val="A020F0"/>
+        </w:rPr>
+        <w:t>'</w:t>
       </w:r>
       <w:r>
         <w:rPr>
@@ -24367,12 +24463,21 @@
           <w:szCs w:val="18"/>
         </w:rPr>
       </w:pPr>
+      <w:proofErr w:type="spellStart"/>
       <w:r>
         <w:rPr>
           <w:rFonts w:ascii="Courier New" w:hAnsi="Courier New" w:cs="Courier New"/>
           <w:color w:val="000000"/>
         </w:rPr>
-        <w:t>ylabel(</w:t>
+        <w:t>ylabel</w:t>
+      </w:r>
+      <w:proofErr w:type="spellEnd"/>
+      <w:r>
+        <w:rPr>
+          <w:rFonts w:ascii="Courier New" w:hAnsi="Courier New" w:cs="Courier New"/>
+          <w:color w:val="000000"/>
+        </w:rPr>
+        <w:t>(</w:t>
       </w:r>
       <w:r>
         <w:rPr>
@@ -24401,12 +24506,21 @@
           <w:szCs w:val="18"/>
         </w:rPr>
       </w:pPr>
+      <w:proofErr w:type="spellStart"/>
       <w:r>
         <w:rPr>
           <w:rFonts w:ascii="Courier New" w:hAnsi="Courier New" w:cs="Courier New"/>
           <w:color w:val="000000"/>
         </w:rPr>
-        <w:t>xlabel(</w:t>
+        <w:t>xlabel</w:t>
+      </w:r>
+      <w:proofErr w:type="spellEnd"/>
+      <w:r>
+        <w:rPr>
+          <w:rFonts w:ascii="Courier New" w:hAnsi="Courier New" w:cs="Courier New"/>
+          <w:color w:val="000000"/>
+        </w:rPr>
+        <w:t>(</w:t>
       </w:r>
       <w:r>
         <w:rPr>
@@ -24447,7 +24561,23 @@
           <w:rFonts w:ascii="Courier New" w:hAnsi="Courier New" w:cs="Courier New"/>
           <w:color w:val="A020F0"/>
         </w:rPr>
-        <w:t>'$V^*_t(0)$'</w:t>
+        <w:t>'$V^*_t(</w:t>
+      </w:r>
+      <w:proofErr w:type="gramStart"/>
+      <w:r>
+        <w:rPr>
+          <w:rFonts w:ascii="Courier New" w:hAnsi="Courier New" w:cs="Courier New"/>
+          <w:color w:val="A020F0"/>
+        </w:rPr>
+        <w:t>0)$</w:t>
+      </w:r>
+      <w:proofErr w:type="gramEnd"/>
+      <w:r>
+        <w:rPr>
+          <w:rFonts w:ascii="Courier New" w:hAnsi="Courier New" w:cs="Courier New"/>
+          <w:color w:val="A020F0"/>
+        </w:rPr>
+        <w:t>'</w:t>
       </w:r>
       <w:r>
         <w:rPr>
@@ -24475,7 +24605,15 @@
           <w:rFonts w:ascii="Courier New" w:hAnsi="Courier New" w:cs="Courier New"/>
           <w:color w:val="A020F0"/>
         </w:rPr>
-        <w:t>'Interpreter'</w:t>
+        <w:t>'</w:t>
+      </w:r>
+      <w:proofErr w:type="spellStart"/>
+      <w:r>
+        <w:rPr>
+          <w:rFonts w:ascii="Courier New" w:hAnsi="Courier New" w:cs="Courier New"/>
+          <w:color w:val="A020F0"/>
+        </w:rPr>
+        <w:t>Interpreter'</w:t>
       </w:r>
       <w:r>
         <w:rPr>
@@ -24489,7 +24627,15 @@
           <w:rFonts w:ascii="Courier New" w:hAnsi="Courier New" w:cs="Courier New"/>
           <w:color w:val="A020F0"/>
         </w:rPr>
-        <w:t>'latex'</w:t>
+        <w:t>'latex</w:t>
+      </w:r>
+      <w:proofErr w:type="spellEnd"/>
+      <w:r>
+        <w:rPr>
+          <w:rFonts w:ascii="Courier New" w:hAnsi="Courier New" w:cs="Courier New"/>
+          <w:color w:val="A020F0"/>
+        </w:rPr>
+        <w:t>'</w:t>
       </w:r>
       <w:r>
         <w:rPr>
@@ -24503,7 +24649,23 @@
           <w:rFonts w:ascii="Courier New" w:hAnsi="Courier New" w:cs="Courier New"/>
           <w:color w:val="A020F0"/>
         </w:rPr>
-        <w:t>'fontsize'</w:t>
+        <w:t>'</w:t>
+      </w:r>
+      <w:proofErr w:type="spellStart"/>
+      <w:r>
+        <w:rPr>
+          <w:rFonts w:ascii="Courier New" w:hAnsi="Courier New" w:cs="Courier New"/>
+          <w:color w:val="A020F0"/>
+        </w:rPr>
+        <w:t>fontsize</w:t>
+      </w:r>
+      <w:proofErr w:type="spellEnd"/>
+      <w:r>
+        <w:rPr>
+          <w:rFonts w:ascii="Courier New" w:hAnsi="Courier New" w:cs="Courier New"/>
+          <w:color w:val="A020F0"/>
+        </w:rPr>
+        <w:t>'</w:t>
       </w:r>
       <w:r>
         <w:rPr>
@@ -25402,7 +25564,7 @@
   <w:abstractNum w:abstractNumId="9" w15:restartNumberingAfterBreak="0">
     <w:nsid w:val="45C01BB6"/>
     <w:multiLevelType w:val="hybridMultilevel"/>
-    <w:tmpl w:val="AF4812D2"/>
+    <w:tmpl w:val="E5626F18"/>
     <w:lvl w:ilvl="0" w:tplc="67AE1404">
       <w:start w:val="1"/>
       <w:numFmt w:val="decimal"/>
@@ -25419,14 +25581,20 @@
         <w:szCs w:val="36"/>
       </w:rPr>
     </w:lvl>
-    <w:lvl w:ilvl="1" w:tplc="04090019">
+    <w:lvl w:ilvl="1" w:tplc="72D278A4">
       <w:start w:val="1"/>
       <w:numFmt w:val="lowerLetter"/>
-      <w:lvlText w:val="%2."/>
+      <w:lvlText w:val="%2)"/>
       <w:lvlJc w:val="left"/>
       <w:pPr>
-        <w:ind w:left="1440" w:hanging="360"/>
-      </w:pPr>
+        <w:ind w:left="1260" w:hanging="360"/>
+      </w:pPr>
+      <w:rPr>
+        <w:b/>
+        <w:bCs/>
+        <w:sz w:val="32"/>
+        <w:szCs w:val="32"/>
+      </w:rPr>
     </w:lvl>
     <w:lvl w:ilvl="2" w:tplc="0409001B">
       <w:start w:val="1"/>
@@ -25673,8 +25841,8 @@
   <w:abstractNum w:abstractNumId="12" w15:restartNumberingAfterBreak="0">
     <w:nsid w:val="55432D5C"/>
     <w:multiLevelType w:val="hybridMultilevel"/>
-    <w:tmpl w:val="ED5ED054"/>
-    <w:lvl w:ilvl="0" w:tplc="A680FC30">
+    <w:tmpl w:val="EFA4EA4A"/>
+    <w:lvl w:ilvl="0" w:tplc="C066B418">
       <w:start w:val="1"/>
       <w:numFmt w:val="lowerLetter"/>
       <w:lvlText w:val="%1)"/>
@@ -25683,6 +25851,8 @@
         <w:ind w:left="630" w:hanging="360"/>
       </w:pPr>
       <w:rPr>
+        <w:b/>
+        <w:bCs/>
         <w:sz w:val="32"/>
         <w:szCs w:val="32"/>
       </w:rPr>
@@ -27212,6 +27382,12 @@
 </file>
 
 <file path=customXml/item1.xml><?xml version="1.0" encoding="utf-8"?>
+<p:properties xmlns:p="http://schemas.microsoft.com/office/2006/metadata/properties" xmlns:xsi="http://www.w3.org/2001/XMLSchema-instance" xmlns:pc="http://schemas.microsoft.com/office/infopath/2007/PartnerControls">
+  <documentManagement/>
+</p:properties>
+</file>
+
+<file path=customXml/item2.xml><?xml version="1.0" encoding="utf-8"?>
 <ct:contentTypeSchema xmlns:ct="http://schemas.microsoft.com/office/2006/metadata/contentType" xmlns:ma="http://schemas.microsoft.com/office/2006/metadata/properties/metaAttributes" ct:_="" ma:_="" ma:contentTypeName="Document" ma:contentTypeID="0x010100D5CC94F24AA3574587F22E999C5465B1" ma:contentTypeVersion="10" ma:contentTypeDescription="Create a new document." ma:contentTypeScope="" ma:versionID="b8b99b9f11cd226e8ae0d4c2adbf6e01">
   <xsd:schema xmlns:xsd="http://www.w3.org/2001/XMLSchema" xmlns:xs="http://www.w3.org/2001/XMLSchema" xmlns:p="http://schemas.microsoft.com/office/2006/metadata/properties" xmlns:ns3="a020700e-5205-40c5-855f-e99ef7adac1f" xmlns:ns4="4c6704b2-63bd-4811-8fcb-479ef015be46" targetNamespace="http://schemas.microsoft.com/office/2006/metadata/properties" ma:root="true" ma:fieldsID="bf669e675389a5ac4dc62b42afb49702" ns3:_="" ns4:_="">
     <xsd:import namespace="a020700e-5205-40c5-855f-e99ef7adac1f"/>
@@ -27414,12 +27590,6 @@
 </ct:contentTypeSchema>
 </file>
 
-<file path=customXml/item2.xml><?xml version="1.0" encoding="utf-8"?>
-<p:properties xmlns:p="http://schemas.microsoft.com/office/2006/metadata/properties" xmlns:xsi="http://www.w3.org/2001/XMLSchema-instance" xmlns:pc="http://schemas.microsoft.com/office/infopath/2007/PartnerControls">
-  <documentManagement/>
-</p:properties>
-</file>
-
 <file path=customXml/item3.xml><?xml version="1.0" encoding="utf-8"?>
 <?mso-contentType ?>
 <FormTemplates xmlns="http://schemas.microsoft.com/sharepoint/v3/contenttype/forms">
@@ -27430,6 +27600,23 @@
 </file>
 
 <file path=customXml/itemProps1.xml><?xml version="1.0" encoding="utf-8"?>
+<ds:datastoreItem xmlns:ds="http://schemas.openxmlformats.org/officeDocument/2006/customXml" ds:itemID="{9CF600D1-5EF3-4D55-A2DA-18B7FBD96A06}">
+  <ds:schemaRefs>
+    <ds:schemaRef ds:uri="http://schemas.microsoft.com/office/2006/documentManagement/types"/>
+    <ds:schemaRef ds:uri="http://schemas.microsoft.com/office/infopath/2007/PartnerControls"/>
+    <ds:schemaRef ds:uri="http://purl.org/dc/elements/1.1/"/>
+    <ds:schemaRef ds:uri="http://schemas.microsoft.com/office/2006/metadata/properties"/>
+    <ds:schemaRef ds:uri="a020700e-5205-40c5-855f-e99ef7adac1f"/>
+    <ds:schemaRef ds:uri="4c6704b2-63bd-4811-8fcb-479ef015be46"/>
+    <ds:schemaRef ds:uri="http://purl.org/dc/terms/"/>
+    <ds:schemaRef ds:uri="http://schemas.openxmlformats.org/package/2006/metadata/core-properties"/>
+    <ds:schemaRef ds:uri="http://www.w3.org/XML/1998/namespace"/>
+    <ds:schemaRef ds:uri="http://purl.org/dc/dcmitype/"/>
+  </ds:schemaRefs>
+</ds:datastoreItem>
+</file>
+
+<file path=customXml/itemProps2.xml><?xml version="1.0" encoding="utf-8"?>
 <ds:datastoreItem xmlns:ds="http://schemas.openxmlformats.org/officeDocument/2006/customXml" ds:itemID="{358099A7-3732-4917-958B-6F7A58AED889}">
   <ds:schemaRefs>
     <ds:schemaRef ds:uri="http://schemas.microsoft.com/office/2006/metadata/contentType"/>
@@ -27448,23 +27635,6 @@
 </ds:datastoreItem>
 </file>
 
-<file path=customXml/itemProps2.xml><?xml version="1.0" encoding="utf-8"?>
-<ds:datastoreItem xmlns:ds="http://schemas.openxmlformats.org/officeDocument/2006/customXml" ds:itemID="{9CF600D1-5EF3-4D55-A2DA-18B7FBD96A06}">
-  <ds:schemaRefs>
-    <ds:schemaRef ds:uri="http://purl.org/dc/terms/"/>
-    <ds:schemaRef ds:uri="http://schemas.openxmlformats.org/package/2006/metadata/core-properties"/>
-    <ds:schemaRef ds:uri="http://purl.org/dc/dcmitype/"/>
-    <ds:schemaRef ds:uri="http://schemas.microsoft.com/office/infopath/2007/PartnerControls"/>
-    <ds:schemaRef ds:uri="http://purl.org/dc/elements/1.1/"/>
-    <ds:schemaRef ds:uri="http://schemas.microsoft.com/office/2006/metadata/properties"/>
-    <ds:schemaRef ds:uri="http://schemas.microsoft.com/office/2006/documentManagement/types"/>
-    <ds:schemaRef ds:uri="4c6704b2-63bd-4811-8fcb-479ef015be46"/>
-    <ds:schemaRef ds:uri="a020700e-5205-40c5-855f-e99ef7adac1f"/>
-    <ds:schemaRef ds:uri="http://www.w3.org/XML/1998/namespace"/>
-  </ds:schemaRefs>
-</ds:datastoreItem>
-</file>
-
 <file path=customXml/itemProps3.xml><?xml version="1.0" encoding="utf-8"?>
 <ds:datastoreItem xmlns:ds="http://schemas.openxmlformats.org/officeDocument/2006/customXml" ds:itemID="{42B08F5C-C231-4299-80D5-CD582FD437CE}">
   <ds:schemaRefs>

</xml_diff>

<commit_message>
started question 2 and changed question 4 answers
</commit_message>
<xml_diff>
--- a/hw2/hw2_034462796_205874951.docx
+++ b/hw2/hw2_034462796_205874951.docx
@@ -3199,11 +3199,2655 @@
           <w:szCs w:val="24"/>
         </w:rPr>
       </w:pPr>
+    </w:p>
+    <w:p>
+      <w:pPr>
+        <w:rPr>
+          <w:rFonts w:eastAsiaTheme="minorEastAsia"/>
+          <w:b/>
+          <w:bCs/>
+          <w:sz w:val="36"/>
+          <w:szCs w:val="36"/>
+        </w:rPr>
+      </w:pPr>
+      <w:r>
+        <w:rPr>
+          <w:rFonts w:eastAsiaTheme="minorEastAsia"/>
+          <w:b/>
+          <w:bCs/>
+          <w:sz w:val="36"/>
+          <w:szCs w:val="36"/>
+        </w:rPr>
+        <w:lastRenderedPageBreak/>
+        <w:t>2.</w:t>
+      </w:r>
+    </w:p>
+    <w:p>
+      <w:pPr>
+        <w:pStyle w:val="ListParagraph"/>
+        <w:numPr>
+          <w:ilvl w:val="0"/>
+          <w:numId w:val="15"/>
+        </w:numPr>
+        <w:rPr>
+          <w:rFonts w:eastAsiaTheme="minorEastAsia"/>
+          <w:sz w:val="24"/>
+          <w:szCs w:val="24"/>
+        </w:rPr>
+      </w:pPr>
+      <w:r>
+        <w:rPr>
+          <w:sz w:val="24"/>
+          <w:szCs w:val="24"/>
+        </w:rPr>
+        <w:t>We’ve defined the reward on finite horizon (with T=3 in our case) as follows:</w:t>
+      </w:r>
+    </w:p>
+    <w:p>
+      <w:pPr>
+        <w:pStyle w:val="ListParagraph"/>
+        <w:ind w:left="630"/>
+        <w:rPr>
+          <w:rFonts w:eastAsiaTheme="minorEastAsia"/>
+          <w:sz w:val="36"/>
+          <w:szCs w:val="36"/>
+        </w:rPr>
+      </w:pPr>
+      <m:oMathPara>
+        <m:oMath>
+          <m:nary>
+            <m:naryPr>
+              <m:chr m:val="∑"/>
+              <m:ctrlPr>
+                <w:rPr>
+                  <w:rFonts w:ascii="Cambria Math" w:eastAsiaTheme="minorEastAsia" w:hAnsi="Cambria Math"/>
+                  <w:sz w:val="36"/>
+                  <w:szCs w:val="36"/>
+                </w:rPr>
+              </m:ctrlPr>
+            </m:naryPr>
+            <m:sub>
+              <m:r>
+                <w:rPr>
+                  <w:rFonts w:ascii="Cambria Math" w:eastAsiaTheme="minorEastAsia" w:hAnsi="Cambria Math"/>
+                  <w:sz w:val="36"/>
+                  <w:szCs w:val="36"/>
+                </w:rPr>
+                <m:t>t=0</m:t>
+              </m:r>
+              <m:ctrlPr>
+                <w:rPr>
+                  <w:rFonts w:ascii="Cambria Math" w:eastAsiaTheme="minorEastAsia" w:hAnsi="Cambria Math"/>
+                  <w:i/>
+                  <w:sz w:val="36"/>
+                  <w:szCs w:val="36"/>
+                </w:rPr>
+              </m:ctrlPr>
+            </m:sub>
+            <m:sup>
+              <m:r>
+                <w:rPr>
+                  <w:rFonts w:ascii="Cambria Math" w:eastAsiaTheme="minorEastAsia" w:hAnsi="Cambria Math"/>
+                  <w:sz w:val="36"/>
+                  <w:szCs w:val="36"/>
+                </w:rPr>
+                <m:t>T-1</m:t>
+              </m:r>
+              <m:ctrlPr>
+                <w:rPr>
+                  <w:rFonts w:ascii="Cambria Math" w:eastAsiaTheme="minorEastAsia" w:hAnsi="Cambria Math"/>
+                  <w:i/>
+                  <w:sz w:val="36"/>
+                  <w:szCs w:val="36"/>
+                </w:rPr>
+              </m:ctrlPr>
+            </m:sup>
+            <m:e>
+              <m:sSub>
+                <m:sSubPr>
+                  <m:ctrlPr>
+                    <w:rPr>
+                      <w:rFonts w:ascii="Cambria Math" w:eastAsiaTheme="minorEastAsia" w:hAnsi="Cambria Math"/>
+                      <w:i/>
+                      <w:sz w:val="36"/>
+                      <w:szCs w:val="36"/>
+                    </w:rPr>
+                  </m:ctrlPr>
+                </m:sSubPr>
+                <m:e>
+                  <m:r>
+                    <w:rPr>
+                      <w:rFonts w:ascii="Cambria Math" w:eastAsiaTheme="minorEastAsia" w:hAnsi="Cambria Math"/>
+                      <w:sz w:val="36"/>
+                      <w:szCs w:val="36"/>
+                    </w:rPr>
+                    <m:t>r</m:t>
+                  </m:r>
+                </m:e>
+                <m:sub>
+                  <m:r>
+                    <w:rPr>
+                      <w:rFonts w:ascii="Cambria Math" w:eastAsiaTheme="minorEastAsia" w:hAnsi="Cambria Math"/>
+                      <w:sz w:val="36"/>
+                      <w:szCs w:val="36"/>
+                    </w:rPr>
+                    <m:t>t</m:t>
+                  </m:r>
+                </m:sub>
+              </m:sSub>
+            </m:e>
+          </m:nary>
+          <m:d>
+            <m:dPr>
+              <m:ctrlPr>
+                <w:rPr>
+                  <w:rFonts w:ascii="Cambria Math" w:eastAsiaTheme="minorEastAsia" w:hAnsi="Cambria Math"/>
+                  <w:i/>
+                  <w:sz w:val="36"/>
+                  <w:szCs w:val="36"/>
+                </w:rPr>
+              </m:ctrlPr>
+            </m:dPr>
+            <m:e>
+              <m:sSub>
+                <m:sSubPr>
+                  <m:ctrlPr>
+                    <w:rPr>
+                      <w:rFonts w:ascii="Cambria Math" w:eastAsiaTheme="minorEastAsia" w:hAnsi="Cambria Math"/>
+                      <w:i/>
+                      <w:sz w:val="36"/>
+                      <w:szCs w:val="36"/>
+                    </w:rPr>
+                  </m:ctrlPr>
+                </m:sSubPr>
+                <m:e>
+                  <m:r>
+                    <w:rPr>
+                      <w:rFonts w:ascii="Cambria Math" w:eastAsiaTheme="minorEastAsia" w:hAnsi="Cambria Math"/>
+                      <w:sz w:val="36"/>
+                      <w:szCs w:val="36"/>
+                    </w:rPr>
+                    <m:t>s</m:t>
+                  </m:r>
+                </m:e>
+                <m:sub>
+                  <m:r>
+                    <w:rPr>
+                      <w:rFonts w:ascii="Cambria Math" w:eastAsiaTheme="minorEastAsia" w:hAnsi="Cambria Math"/>
+                      <w:sz w:val="36"/>
+                      <w:szCs w:val="36"/>
+                    </w:rPr>
+                    <m:t>t</m:t>
+                  </m:r>
+                </m:sub>
+              </m:sSub>
+              <m:r>
+                <w:rPr>
+                  <w:rFonts w:ascii="Cambria Math" w:eastAsiaTheme="minorEastAsia" w:hAnsi="Cambria Math"/>
+                  <w:sz w:val="36"/>
+                  <w:szCs w:val="36"/>
+                </w:rPr>
+                <m:t>,</m:t>
+              </m:r>
+              <m:sSub>
+                <m:sSubPr>
+                  <m:ctrlPr>
+                    <w:rPr>
+                      <w:rFonts w:ascii="Cambria Math" w:eastAsiaTheme="minorEastAsia" w:hAnsi="Cambria Math"/>
+                      <w:i/>
+                      <w:sz w:val="36"/>
+                      <w:szCs w:val="36"/>
+                    </w:rPr>
+                  </m:ctrlPr>
+                </m:sSubPr>
+                <m:e>
+                  <m:r>
+                    <w:rPr>
+                      <w:rFonts w:ascii="Cambria Math" w:eastAsiaTheme="minorEastAsia" w:hAnsi="Cambria Math"/>
+                      <w:sz w:val="36"/>
+                      <w:szCs w:val="36"/>
+                    </w:rPr>
+                    <m:t>a</m:t>
+                  </m:r>
+                </m:e>
+                <m:sub>
+                  <m:r>
+                    <w:rPr>
+                      <w:rFonts w:ascii="Cambria Math" w:eastAsiaTheme="minorEastAsia" w:hAnsi="Cambria Math"/>
+                      <w:sz w:val="36"/>
+                      <w:szCs w:val="36"/>
+                    </w:rPr>
+                    <m:t>t</m:t>
+                  </m:r>
+                </m:sub>
+              </m:sSub>
+            </m:e>
+          </m:d>
+          <m:r>
+            <w:rPr>
+              <w:rFonts w:ascii="Cambria Math" w:eastAsiaTheme="minorEastAsia" w:hAnsi="Cambria Math"/>
+              <w:sz w:val="36"/>
+              <w:szCs w:val="36"/>
+            </w:rPr>
+            <m:t>+</m:t>
+          </m:r>
+          <m:sSub>
+            <m:sSubPr>
+              <m:ctrlPr>
+                <w:rPr>
+                  <w:rFonts w:ascii="Cambria Math" w:eastAsiaTheme="minorEastAsia" w:hAnsi="Cambria Math"/>
+                  <w:i/>
+                  <w:sz w:val="36"/>
+                  <w:szCs w:val="36"/>
+                </w:rPr>
+              </m:ctrlPr>
+            </m:sSubPr>
+            <m:e>
+              <m:r>
+                <w:rPr>
+                  <w:rFonts w:ascii="Cambria Math" w:eastAsiaTheme="minorEastAsia" w:hAnsi="Cambria Math"/>
+                  <w:sz w:val="36"/>
+                  <w:szCs w:val="36"/>
+                </w:rPr>
+                <m:t>r</m:t>
+              </m:r>
+            </m:e>
+            <m:sub>
+              <m:r>
+                <w:rPr>
+                  <w:rFonts w:ascii="Cambria Math" w:eastAsiaTheme="minorEastAsia" w:hAnsi="Cambria Math"/>
+                  <w:sz w:val="36"/>
+                  <w:szCs w:val="36"/>
+                </w:rPr>
+                <m:t>T</m:t>
+              </m:r>
+            </m:sub>
+          </m:sSub>
+          <m:d>
+            <m:dPr>
+              <m:ctrlPr>
+                <w:rPr>
+                  <w:rFonts w:ascii="Cambria Math" w:eastAsiaTheme="minorEastAsia" w:hAnsi="Cambria Math"/>
+                  <w:i/>
+                  <w:sz w:val="36"/>
+                  <w:szCs w:val="36"/>
+                </w:rPr>
+              </m:ctrlPr>
+            </m:dPr>
+            <m:e>
+              <m:sSub>
+                <m:sSubPr>
+                  <m:ctrlPr>
+                    <w:rPr>
+                      <w:rFonts w:ascii="Cambria Math" w:eastAsiaTheme="minorEastAsia" w:hAnsi="Cambria Math"/>
+                      <w:i/>
+                      <w:sz w:val="36"/>
+                      <w:szCs w:val="36"/>
+                    </w:rPr>
+                  </m:ctrlPr>
+                </m:sSubPr>
+                <m:e>
+                  <m:r>
+                    <w:rPr>
+                      <w:rFonts w:ascii="Cambria Math" w:eastAsiaTheme="minorEastAsia" w:hAnsi="Cambria Math"/>
+                      <w:sz w:val="36"/>
+                      <w:szCs w:val="36"/>
+                    </w:rPr>
+                    <m:t>s</m:t>
+                  </m:r>
+                </m:e>
+                <m:sub>
+                  <m:r>
+                    <w:rPr>
+                      <w:rFonts w:ascii="Cambria Math" w:eastAsiaTheme="minorEastAsia" w:hAnsi="Cambria Math"/>
+                      <w:sz w:val="36"/>
+                      <w:szCs w:val="36"/>
+                    </w:rPr>
+                    <m:t>T</m:t>
+                  </m:r>
+                </m:sub>
+              </m:sSub>
+            </m:e>
+          </m:d>
+        </m:oMath>
+      </m:oMathPara>
+    </w:p>
+    <w:p>
+      <w:pPr>
+        <w:pStyle w:val="ListParagraph"/>
+        <w:ind w:left="630"/>
+        <w:rPr>
+          <w:rFonts w:eastAsiaTheme="minorEastAsia"/>
+        </w:rPr>
+      </w:pPr>
+      <w:r>
+        <w:rPr>
+          <w:sz w:val="24"/>
+          <w:szCs w:val="24"/>
+        </w:rPr>
+        <w:t xml:space="preserve">In our case the reward is random as well, thus we define </w:t>
+      </w:r>
+      <m:oMath>
+        <m:sSub>
+          <m:sSubPr>
+            <m:ctrlPr>
+              <w:rPr>
+                <w:rFonts w:ascii="Cambria Math" w:hAnsi="Cambria Math"/>
+                <w:i/>
+                <w:sz w:val="24"/>
+                <w:szCs w:val="24"/>
+              </w:rPr>
+            </m:ctrlPr>
+          </m:sSubPr>
+          <m:e>
+            <m:r>
+              <w:rPr>
+                <w:rFonts w:ascii="Cambria Math" w:hAnsi="Cambria Math"/>
+                <w:sz w:val="24"/>
+                <w:szCs w:val="24"/>
+              </w:rPr>
+              <m:t>r</m:t>
+            </m:r>
+          </m:e>
+          <m:sub>
+            <m:r>
+              <w:rPr>
+                <w:rFonts w:ascii="Cambria Math" w:hAnsi="Cambria Math"/>
+                <w:sz w:val="24"/>
+                <w:szCs w:val="24"/>
+              </w:rPr>
+              <m:t>t</m:t>
+            </m:r>
+          </m:sub>
+        </m:sSub>
+      </m:oMath>
+      <w:r>
+        <w:rPr>
+          <w:rFonts w:eastAsiaTheme="minorEastAsia"/>
+          <w:sz w:val="24"/>
+          <w:szCs w:val="24"/>
+        </w:rPr>
+        <w:t xml:space="preserve"> as follows</w:t>
+      </w:r>
+      <w:r>
+        <w:rPr>
+          <w:rFonts w:eastAsiaTheme="minorEastAsia"/>
+          <w:sz w:val="24"/>
+          <w:szCs w:val="24"/>
+        </w:rPr>
+        <w:t xml:space="preserve"> (depends on given current state and policy)</w:t>
+      </w:r>
+      <w:r>
+        <w:rPr>
+          <w:rFonts w:eastAsiaTheme="minorEastAsia"/>
+          <w:sz w:val="24"/>
+          <w:szCs w:val="24"/>
+        </w:rPr>
+        <w:t>:</w:t>
+      </w:r>
+      <w:r>
+        <w:rPr>
+          <w:rFonts w:eastAsiaTheme="minorEastAsia"/>
+          <w:sz w:val="24"/>
+          <w:szCs w:val="24"/>
+        </w:rPr>
+        <w:br/>
+      </w:r>
+      <m:oMathPara>
+        <m:oMath>
+          <m:sSub>
+            <m:sSubPr>
+              <m:ctrlPr>
+                <w:rPr>
+                  <w:rFonts w:ascii="Cambria Math" w:eastAsiaTheme="minorEastAsia" w:hAnsi="Cambria Math"/>
+                  <w:i/>
+                  <w:sz w:val="24"/>
+                  <w:szCs w:val="24"/>
+                </w:rPr>
+              </m:ctrlPr>
+            </m:sSubPr>
+            <m:e>
+              <m:r>
+                <w:rPr>
+                  <w:rFonts w:ascii="Cambria Math" w:eastAsiaTheme="minorEastAsia" w:hAnsi="Cambria Math"/>
+                  <w:sz w:val="24"/>
+                  <w:szCs w:val="24"/>
+                </w:rPr>
+                <m:t>r</m:t>
+              </m:r>
+            </m:e>
+            <m:sub>
+              <m:r>
+                <w:rPr>
+                  <w:rFonts w:ascii="Cambria Math" w:eastAsiaTheme="minorEastAsia" w:hAnsi="Cambria Math"/>
+                  <w:sz w:val="24"/>
+                  <w:szCs w:val="24"/>
+                </w:rPr>
+                <m:t>t</m:t>
+              </m:r>
+            </m:sub>
+          </m:sSub>
+          <m:d>
+            <m:dPr>
+              <m:ctrlPr>
+                <w:rPr>
+                  <w:rFonts w:ascii="Cambria Math" w:eastAsiaTheme="minorEastAsia" w:hAnsi="Cambria Math"/>
+                  <w:i/>
+                  <w:sz w:val="24"/>
+                  <w:szCs w:val="24"/>
+                </w:rPr>
+              </m:ctrlPr>
+            </m:dPr>
+            <m:e>
+              <m:sSub>
+                <m:sSubPr>
+                  <m:ctrlPr>
+                    <w:rPr>
+                      <w:rFonts w:ascii="Cambria Math" w:eastAsiaTheme="minorEastAsia" w:hAnsi="Cambria Math"/>
+                      <w:i/>
+                      <w:sz w:val="24"/>
+                      <w:szCs w:val="24"/>
+                    </w:rPr>
+                  </m:ctrlPr>
+                </m:sSubPr>
+                <m:e>
+                  <m:r>
+                    <w:rPr>
+                      <w:rFonts w:ascii="Cambria Math" w:eastAsiaTheme="minorEastAsia" w:hAnsi="Cambria Math"/>
+                      <w:sz w:val="24"/>
+                      <w:szCs w:val="24"/>
+                    </w:rPr>
+                    <m:t>s</m:t>
+                  </m:r>
+                </m:e>
+                <m:sub>
+                  <m:r>
+                    <w:rPr>
+                      <w:rFonts w:ascii="Cambria Math" w:eastAsiaTheme="minorEastAsia" w:hAnsi="Cambria Math"/>
+                      <w:sz w:val="24"/>
+                      <w:szCs w:val="24"/>
+                    </w:rPr>
+                    <m:t>t</m:t>
+                  </m:r>
+                </m:sub>
+              </m:sSub>
+              <m:r>
+                <w:rPr>
+                  <w:rFonts w:ascii="Cambria Math" w:eastAsiaTheme="minorEastAsia" w:hAnsi="Cambria Math"/>
+                  <w:sz w:val="24"/>
+                  <w:szCs w:val="24"/>
+                </w:rPr>
+                <m:t>,</m:t>
+              </m:r>
+              <m:sSub>
+                <m:sSubPr>
+                  <m:ctrlPr>
+                    <w:rPr>
+                      <w:rFonts w:ascii="Cambria Math" w:eastAsiaTheme="minorEastAsia" w:hAnsi="Cambria Math"/>
+                      <w:i/>
+                      <w:sz w:val="24"/>
+                      <w:szCs w:val="24"/>
+                    </w:rPr>
+                  </m:ctrlPr>
+                </m:sSubPr>
+                <m:e>
+                  <m:r>
+                    <w:rPr>
+                      <w:rFonts w:ascii="Cambria Math" w:eastAsiaTheme="minorEastAsia" w:hAnsi="Cambria Math"/>
+                      <w:sz w:val="24"/>
+                      <w:szCs w:val="24"/>
+                    </w:rPr>
+                    <m:t>a</m:t>
+                  </m:r>
+                </m:e>
+                <m:sub>
+                  <m:r>
+                    <w:rPr>
+                      <w:rFonts w:ascii="Cambria Math" w:eastAsiaTheme="minorEastAsia" w:hAnsi="Cambria Math"/>
+                      <w:sz w:val="24"/>
+                      <w:szCs w:val="24"/>
+                    </w:rPr>
+                    <m:t>t</m:t>
+                  </m:r>
+                </m:sub>
+              </m:sSub>
+            </m:e>
+          </m:d>
+          <m:r>
+            <w:rPr>
+              <w:rFonts w:ascii="Cambria Math" w:eastAsiaTheme="minorEastAsia" w:hAnsi="Cambria Math"/>
+              <w:sz w:val="24"/>
+              <w:szCs w:val="24"/>
+            </w:rPr>
+            <m:t>=</m:t>
+          </m:r>
+          <m:sSup>
+            <m:sSupPr>
+              <m:ctrlPr>
+                <w:rPr>
+                  <w:rFonts w:ascii="Cambria Math" w:eastAsiaTheme="minorEastAsia" w:hAnsi="Cambria Math"/>
+                  <w:i/>
+                </w:rPr>
+              </m:ctrlPr>
+            </m:sSupPr>
+            <m:e>
+              <m:r>
+                <m:rPr>
+                  <m:scr m:val="double-struck"/>
+                </m:rPr>
+                <w:rPr>
+                  <w:rFonts w:ascii="Cambria Math" w:eastAsiaTheme="minorEastAsia" w:hAnsi="Cambria Math"/>
+                </w:rPr>
+                <m:t>E</m:t>
+              </m:r>
+            </m:e>
+            <m:sup>
+              <m:r>
+                <w:rPr>
+                  <w:rFonts w:ascii="Cambria Math" w:eastAsiaTheme="minorEastAsia" w:hAnsi="Cambria Math"/>
+                </w:rPr>
+                <m:t>π</m:t>
+              </m:r>
+            </m:sup>
+          </m:sSup>
+          <m:d>
+            <m:dPr>
+              <m:ctrlPr>
+                <w:rPr>
+                  <w:rFonts w:ascii="Cambria Math" w:eastAsiaTheme="minorEastAsia" w:hAnsi="Cambria Math"/>
+                  <w:i/>
+                </w:rPr>
+              </m:ctrlPr>
+            </m:dPr>
+            <m:e>
+              <m:r>
+                <w:rPr>
+                  <w:rFonts w:ascii="Cambria Math" w:eastAsiaTheme="minorEastAsia" w:hAnsi="Cambria Math"/>
+                </w:rPr>
+                <m:t>R</m:t>
+              </m:r>
+              <m:d>
+                <m:dPr>
+                  <m:ctrlPr>
+                    <w:rPr>
+                      <w:rFonts w:ascii="Cambria Math" w:eastAsiaTheme="minorEastAsia" w:hAnsi="Cambria Math"/>
+                      <w:i/>
+                    </w:rPr>
+                  </m:ctrlPr>
+                </m:dPr>
+                <m:e>
+                  <m:r>
+                    <w:rPr>
+                      <w:rFonts w:ascii="Cambria Math" w:eastAsiaTheme="minorEastAsia" w:hAnsi="Cambria Math"/>
+                    </w:rPr>
+                    <m:t>s</m:t>
+                  </m:r>
+                </m:e>
+              </m:d>
+            </m:e>
+            <m:e>
+              <m:sSub>
+                <m:sSubPr>
+                  <m:ctrlPr>
+                    <w:rPr>
+                      <w:rFonts w:ascii="Cambria Math" w:eastAsiaTheme="minorEastAsia" w:hAnsi="Cambria Math"/>
+                      <w:i/>
+                    </w:rPr>
+                  </m:ctrlPr>
+                </m:sSubPr>
+                <m:e>
+                  <m:r>
+                    <w:rPr>
+                      <w:rFonts w:ascii="Cambria Math" w:eastAsiaTheme="minorEastAsia" w:hAnsi="Cambria Math"/>
+                    </w:rPr>
+                    <m:t>s=s</m:t>
+                  </m:r>
+                </m:e>
+                <m:sub>
+                  <m:r>
+                    <w:rPr>
+                      <w:rFonts w:ascii="Cambria Math" w:eastAsiaTheme="minorEastAsia" w:hAnsi="Cambria Math"/>
+                    </w:rPr>
+                    <m:t>t</m:t>
+                  </m:r>
+                </m:sub>
+              </m:sSub>
+            </m:e>
+          </m:d>
+          <m:r>
+            <w:rPr>
+              <w:rFonts w:ascii="Cambria Math" w:eastAsiaTheme="minorEastAsia" w:hAnsi="Cambria Math"/>
+            </w:rPr>
+            <m:t xml:space="preserve"> and </m:t>
+          </m:r>
+          <m:sSub>
+            <m:sSubPr>
+              <m:ctrlPr>
+                <w:rPr>
+                  <w:rFonts w:ascii="Cambria Math" w:eastAsiaTheme="minorEastAsia" w:hAnsi="Cambria Math"/>
+                  <w:i/>
+                  <w:sz w:val="24"/>
+                  <w:szCs w:val="24"/>
+                </w:rPr>
+              </m:ctrlPr>
+            </m:sSubPr>
+            <m:e>
+              <m:r>
+                <w:rPr>
+                  <w:rFonts w:ascii="Cambria Math" w:eastAsiaTheme="minorEastAsia" w:hAnsi="Cambria Math"/>
+                  <w:sz w:val="24"/>
+                  <w:szCs w:val="24"/>
+                </w:rPr>
+                <m:t>r</m:t>
+              </m:r>
+            </m:e>
+            <m:sub>
+              <m:r>
+                <w:rPr>
+                  <w:rFonts w:ascii="Cambria Math" w:eastAsiaTheme="minorEastAsia" w:hAnsi="Cambria Math"/>
+                  <w:sz w:val="24"/>
+                  <w:szCs w:val="24"/>
+                </w:rPr>
+                <m:t>t</m:t>
+              </m:r>
+            </m:sub>
+          </m:sSub>
+          <m:d>
+            <m:dPr>
+              <m:ctrlPr>
+                <w:rPr>
+                  <w:rFonts w:ascii="Cambria Math" w:eastAsiaTheme="minorEastAsia" w:hAnsi="Cambria Math"/>
+                  <w:i/>
+                  <w:sz w:val="24"/>
+                  <w:szCs w:val="24"/>
+                </w:rPr>
+              </m:ctrlPr>
+            </m:dPr>
+            <m:e>
+              <m:sSub>
+                <m:sSubPr>
+                  <m:ctrlPr>
+                    <w:rPr>
+                      <w:rFonts w:ascii="Cambria Math" w:eastAsiaTheme="minorEastAsia" w:hAnsi="Cambria Math"/>
+                      <w:i/>
+                      <w:sz w:val="24"/>
+                      <w:szCs w:val="24"/>
+                    </w:rPr>
+                  </m:ctrlPr>
+                </m:sSubPr>
+                <m:e>
+                  <m:r>
+                    <w:rPr>
+                      <w:rFonts w:ascii="Cambria Math" w:eastAsiaTheme="minorEastAsia" w:hAnsi="Cambria Math"/>
+                      <w:sz w:val="24"/>
+                      <w:szCs w:val="24"/>
+                    </w:rPr>
+                    <m:t>s</m:t>
+                  </m:r>
+                </m:e>
+                <m:sub>
+                  <m:r>
+                    <w:rPr>
+                      <w:rFonts w:ascii="Cambria Math" w:eastAsiaTheme="minorEastAsia" w:hAnsi="Cambria Math"/>
+                      <w:sz w:val="24"/>
+                      <w:szCs w:val="24"/>
+                    </w:rPr>
+                    <m:t>T</m:t>
+                  </m:r>
+                </m:sub>
+              </m:sSub>
+            </m:e>
+          </m:d>
+          <m:r>
+            <w:rPr>
+              <w:rFonts w:ascii="Cambria Math" w:eastAsiaTheme="minorEastAsia" w:hAnsi="Cambria Math"/>
+              <w:sz w:val="24"/>
+              <w:szCs w:val="24"/>
+            </w:rPr>
+            <m:t>=</m:t>
+          </m:r>
+          <m:sSup>
+            <m:sSupPr>
+              <m:ctrlPr>
+                <w:rPr>
+                  <w:rFonts w:ascii="Cambria Math" w:eastAsiaTheme="minorEastAsia" w:hAnsi="Cambria Math"/>
+                  <w:i/>
+                </w:rPr>
+              </m:ctrlPr>
+            </m:sSupPr>
+            <m:e>
+              <m:r>
+                <m:rPr>
+                  <m:scr m:val="double-struck"/>
+                </m:rPr>
+                <w:rPr>
+                  <w:rFonts w:ascii="Cambria Math" w:eastAsiaTheme="minorEastAsia" w:hAnsi="Cambria Math"/>
+                </w:rPr>
+                <m:t>E</m:t>
+              </m:r>
+            </m:e>
+            <m:sup>
+              <m:r>
+                <w:rPr>
+                  <w:rFonts w:ascii="Cambria Math" w:eastAsiaTheme="minorEastAsia" w:hAnsi="Cambria Math"/>
+                </w:rPr>
+                <m:t>π</m:t>
+              </m:r>
+            </m:sup>
+          </m:sSup>
+          <m:d>
+            <m:dPr>
+              <m:ctrlPr>
+                <w:rPr>
+                  <w:rFonts w:ascii="Cambria Math" w:eastAsiaTheme="minorEastAsia" w:hAnsi="Cambria Math"/>
+                  <w:i/>
+                </w:rPr>
+              </m:ctrlPr>
+            </m:dPr>
+            <m:e>
+              <m:r>
+                <w:rPr>
+                  <w:rFonts w:ascii="Cambria Math" w:eastAsiaTheme="minorEastAsia" w:hAnsi="Cambria Math"/>
+                </w:rPr>
+                <m:t>R</m:t>
+              </m:r>
+              <m:d>
+                <m:dPr>
+                  <m:ctrlPr>
+                    <w:rPr>
+                      <w:rFonts w:ascii="Cambria Math" w:eastAsiaTheme="minorEastAsia" w:hAnsi="Cambria Math"/>
+                      <w:i/>
+                    </w:rPr>
+                  </m:ctrlPr>
+                </m:dPr>
+                <m:e>
+                  <m:r>
+                    <w:rPr>
+                      <w:rFonts w:ascii="Cambria Math" w:eastAsiaTheme="minorEastAsia" w:hAnsi="Cambria Math"/>
+                    </w:rPr>
+                    <m:t>s</m:t>
+                  </m:r>
+                </m:e>
+              </m:d>
+            </m:e>
+            <m:e>
+              <m:sSub>
+                <m:sSubPr>
+                  <m:ctrlPr>
+                    <w:rPr>
+                      <w:rFonts w:ascii="Cambria Math" w:eastAsiaTheme="minorEastAsia" w:hAnsi="Cambria Math"/>
+                      <w:i/>
+                    </w:rPr>
+                  </m:ctrlPr>
+                </m:sSubPr>
+                <m:e>
+                  <m:r>
+                    <w:rPr>
+                      <w:rFonts w:ascii="Cambria Math" w:eastAsiaTheme="minorEastAsia" w:hAnsi="Cambria Math"/>
+                    </w:rPr>
+                    <m:t>s=s</m:t>
+                  </m:r>
+                </m:e>
+                <m:sub>
+                  <m:r>
+                    <w:rPr>
+                      <w:rFonts w:ascii="Cambria Math" w:eastAsiaTheme="minorEastAsia" w:hAnsi="Cambria Math"/>
+                    </w:rPr>
+                    <m:t>T</m:t>
+                  </m:r>
+                </m:sub>
+              </m:sSub>
+            </m:e>
+          </m:d>
+        </m:oMath>
+      </m:oMathPara>
+    </w:p>
+    <w:p>
+      <w:pPr>
+        <w:pStyle w:val="ListParagraph"/>
+        <w:ind w:left="630"/>
+        <w:rPr>
+          <w:rFonts w:eastAsiaTheme="minorEastAsia"/>
+        </w:rPr>
+      </w:pPr>
+    </w:p>
+    <w:p>
+      <w:pPr>
+        <w:pStyle w:val="ListParagraph"/>
+        <w:ind w:left="630"/>
+        <w:rPr>
+          <w:rFonts w:eastAsiaTheme="minorEastAsia"/>
+          <w:sz w:val="24"/>
+          <w:szCs w:val="24"/>
+        </w:rPr>
+      </w:pPr>
+      <w:r>
+        <w:rPr>
+          <w:rFonts w:eastAsiaTheme="minorEastAsia"/>
+          <w:sz w:val="24"/>
+          <w:szCs w:val="24"/>
+        </w:rPr>
+        <w:t>The calculated rewards as defined (with expectation depending on the current state) are:</w:t>
+      </w:r>
+    </w:p>
+    <w:p>
+      <w:pPr>
+        <w:pStyle w:val="ListParagraph"/>
+        <w:ind w:left="630"/>
+        <w:rPr>
+          <w:rFonts w:eastAsiaTheme="minorEastAsia"/>
+          <w:sz w:val="24"/>
+          <w:szCs w:val="24"/>
+        </w:rPr>
+      </w:pPr>
+      <w:r>
+        <w:rPr>
+          <w:rFonts w:eastAsiaTheme="minorEastAsia"/>
+          <w:sz w:val="24"/>
+          <w:szCs w:val="24"/>
+        </w:rPr>
+        <w:t xml:space="preserve">For </w:t>
+      </w:r>
+      <m:oMath>
+        <m:sSub>
+          <m:sSubPr>
+            <m:ctrlPr>
+              <w:rPr>
+                <w:rFonts w:ascii="Cambria Math" w:eastAsiaTheme="minorEastAsia" w:hAnsi="Cambria Math"/>
+                <w:i/>
+                <w:sz w:val="24"/>
+                <w:szCs w:val="24"/>
+              </w:rPr>
+            </m:ctrlPr>
+          </m:sSubPr>
+          <m:e>
+            <m:r>
+              <m:rPr>
+                <m:sty m:val="p"/>
+              </m:rPr>
+              <w:rPr>
+                <w:rFonts w:ascii="Cambria Math" w:eastAsiaTheme="minorEastAsia" w:hAnsi="Cambria Math"/>
+                <w:sz w:val="24"/>
+                <w:szCs w:val="24"/>
+              </w:rPr>
+              <m:t>π</m:t>
+            </m:r>
+          </m:e>
+          <m:sub>
+            <m:r>
+              <w:rPr>
+                <w:rFonts w:ascii="Cambria Math" w:eastAsiaTheme="minorEastAsia" w:hAnsi="Cambria Math"/>
+                <w:sz w:val="24"/>
+                <w:szCs w:val="24"/>
+              </w:rPr>
+              <m:t>1</m:t>
+            </m:r>
+          </m:sub>
+        </m:sSub>
+      </m:oMath>
+      <w:r>
+        <w:rPr>
+          <w:rFonts w:eastAsiaTheme="minorEastAsia"/>
+          <w:sz w:val="24"/>
+          <w:szCs w:val="24"/>
+        </w:rPr>
+        <w:t>:</w:t>
+      </w:r>
+    </w:p>
+    <w:p>
+      <w:pPr>
+        <w:pStyle w:val="ListParagraph"/>
+        <w:ind w:left="630"/>
+        <w:rPr>
+          <w:rFonts w:eastAsiaTheme="minorEastAsia"/>
+          <w:sz w:val="24"/>
+          <w:szCs w:val="24"/>
+        </w:rPr>
+      </w:pPr>
+      <m:oMathPara>
+        <m:oMath>
+          <m:sSup>
+            <m:sSupPr>
+              <m:ctrlPr>
+                <w:rPr>
+                  <w:rFonts w:ascii="Cambria Math" w:eastAsiaTheme="minorEastAsia" w:hAnsi="Cambria Math"/>
+                  <w:i/>
+                </w:rPr>
+              </m:ctrlPr>
+            </m:sSupPr>
+            <m:e>
+              <m:r>
+                <m:rPr>
+                  <m:scr m:val="double-struck"/>
+                </m:rPr>
+                <w:rPr>
+                  <w:rFonts w:ascii="Cambria Math" w:eastAsiaTheme="minorEastAsia" w:hAnsi="Cambria Math"/>
+                </w:rPr>
+                <m:t>E</m:t>
+              </m:r>
+            </m:e>
+            <m:sup>
+              <m:r>
+                <w:rPr>
+                  <w:rFonts w:ascii="Cambria Math" w:eastAsiaTheme="minorEastAsia" w:hAnsi="Cambria Math"/>
+                </w:rPr>
+                <m:t>π</m:t>
+              </m:r>
+            </m:sup>
+          </m:sSup>
+          <m:d>
+            <m:dPr>
+              <m:ctrlPr>
+                <w:rPr>
+                  <w:rFonts w:ascii="Cambria Math" w:eastAsiaTheme="minorEastAsia" w:hAnsi="Cambria Math"/>
+                  <w:i/>
+                </w:rPr>
+              </m:ctrlPr>
+            </m:dPr>
+            <m:e>
+              <m:r>
+                <w:rPr>
+                  <w:rFonts w:ascii="Cambria Math" w:eastAsiaTheme="minorEastAsia" w:hAnsi="Cambria Math"/>
+                </w:rPr>
+                <m:t>R</m:t>
+              </m:r>
+              <m:d>
+                <m:dPr>
+                  <m:ctrlPr>
+                    <w:rPr>
+                      <w:rFonts w:ascii="Cambria Math" w:eastAsiaTheme="minorEastAsia" w:hAnsi="Cambria Math"/>
+                      <w:i/>
+                    </w:rPr>
+                  </m:ctrlPr>
+                </m:dPr>
+                <m:e>
+                  <m:r>
+                    <w:rPr>
+                      <w:rFonts w:ascii="Cambria Math" w:eastAsiaTheme="minorEastAsia" w:hAnsi="Cambria Math"/>
+                    </w:rPr>
+                    <m:t>s</m:t>
+                  </m:r>
+                </m:e>
+              </m:d>
+            </m:e>
+            <m:e>
+              <m:r>
+                <w:rPr>
+                  <w:rFonts w:ascii="Cambria Math" w:eastAsiaTheme="minorEastAsia" w:hAnsi="Cambria Math"/>
+                </w:rPr>
+                <m:t>s=</m:t>
+              </m:r>
+              <m:r>
+                <w:rPr>
+                  <w:rFonts w:ascii="Cambria Math" w:eastAsiaTheme="minorEastAsia" w:hAnsi="Cambria Math"/>
+                </w:rPr>
+                <m:t>s0</m:t>
+              </m:r>
+            </m:e>
+          </m:d>
+          <m:r>
+            <m:rPr>
+              <m:sty m:val="p"/>
+            </m:rPr>
+            <w:rPr>
+              <w:rFonts w:ascii="Cambria Math" w:eastAsiaTheme="minorEastAsia" w:hAnsi="Cambria Math"/>
+              <w:sz w:val="24"/>
+              <w:szCs w:val="24"/>
+            </w:rPr>
+            <m:t>~</m:t>
+          </m:r>
+          <m:r>
+            <m:rPr>
+              <m:sty m:val="p"/>
+            </m:rPr>
+            <w:rPr>
+              <w:rFonts w:ascii="Cambria Math" w:eastAsiaTheme="minorEastAsia"/>
+              <w:sz w:val="24"/>
+              <w:szCs w:val="24"/>
+            </w:rPr>
+            <m:t>Bernouli</m:t>
+          </m:r>
+          <m:d>
+            <m:dPr>
+              <m:ctrlPr>
+                <w:rPr>
+                  <w:rFonts w:ascii="Cambria Math" w:eastAsiaTheme="minorEastAsia"/>
+                  <w:sz w:val="24"/>
+                  <w:szCs w:val="24"/>
+                </w:rPr>
+              </m:ctrlPr>
+            </m:dPr>
+            <m:e>
+              <m:r>
+                <m:rPr>
+                  <m:sty m:val="p"/>
+                </m:rPr>
+                <w:rPr>
+                  <w:rFonts w:ascii="Cambria Math" w:eastAsiaTheme="minorEastAsia"/>
+                  <w:sz w:val="24"/>
+                  <w:szCs w:val="24"/>
+                </w:rPr>
+                <m:t>0.2</m:t>
+              </m:r>
+            </m:e>
+          </m:d>
+          <m:r>
+            <m:rPr>
+              <m:sty m:val="p"/>
+            </m:rPr>
+            <w:rPr>
+              <w:rFonts w:ascii="Cambria Math" w:eastAsiaTheme="minorEastAsia"/>
+              <w:sz w:val="24"/>
+              <w:szCs w:val="24"/>
+            </w:rPr>
+            <m:t>=0.2</m:t>
+          </m:r>
+        </m:oMath>
+      </m:oMathPara>
+    </w:p>
+    <w:p>
+      <w:pPr>
+        <w:pStyle w:val="ListParagraph"/>
+        <w:ind w:left="630"/>
+        <w:rPr>
+          <w:rFonts w:eastAsiaTheme="minorEastAsia"/>
+          <w:sz w:val="24"/>
+          <w:szCs w:val="24"/>
+        </w:rPr>
+      </w:pPr>
+      <m:oMathPara>
+        <m:oMath>
+          <m:sSup>
+            <m:sSupPr>
+              <m:ctrlPr>
+                <w:rPr>
+                  <w:rFonts w:ascii="Cambria Math" w:eastAsiaTheme="minorEastAsia" w:hAnsi="Cambria Math"/>
+                  <w:i/>
+                </w:rPr>
+              </m:ctrlPr>
+            </m:sSupPr>
+            <m:e>
+              <m:r>
+                <m:rPr>
+                  <m:scr m:val="double-struck"/>
+                </m:rPr>
+                <w:rPr>
+                  <w:rFonts w:ascii="Cambria Math" w:eastAsiaTheme="minorEastAsia" w:hAnsi="Cambria Math"/>
+                </w:rPr>
+                <m:t>E</m:t>
+              </m:r>
+            </m:e>
+            <m:sup>
+              <m:r>
+                <w:rPr>
+                  <w:rFonts w:ascii="Cambria Math" w:eastAsiaTheme="minorEastAsia" w:hAnsi="Cambria Math"/>
+                </w:rPr>
+                <m:t>π</m:t>
+              </m:r>
+            </m:sup>
+          </m:sSup>
+          <m:d>
+            <m:dPr>
+              <m:ctrlPr>
+                <w:rPr>
+                  <w:rFonts w:ascii="Cambria Math" w:eastAsiaTheme="minorEastAsia" w:hAnsi="Cambria Math"/>
+                  <w:i/>
+                </w:rPr>
+              </m:ctrlPr>
+            </m:dPr>
+            <m:e>
+              <m:r>
+                <w:rPr>
+                  <w:rFonts w:ascii="Cambria Math" w:eastAsiaTheme="minorEastAsia" w:hAnsi="Cambria Math"/>
+                </w:rPr>
+                <m:t>R</m:t>
+              </m:r>
+              <m:d>
+                <m:dPr>
+                  <m:ctrlPr>
+                    <w:rPr>
+                      <w:rFonts w:ascii="Cambria Math" w:eastAsiaTheme="minorEastAsia" w:hAnsi="Cambria Math"/>
+                      <w:i/>
+                    </w:rPr>
+                  </m:ctrlPr>
+                </m:dPr>
+                <m:e>
+                  <m:r>
+                    <w:rPr>
+                      <w:rFonts w:ascii="Cambria Math" w:eastAsiaTheme="minorEastAsia" w:hAnsi="Cambria Math"/>
+                    </w:rPr>
+                    <m:t>s</m:t>
+                  </m:r>
+                </m:e>
+              </m:d>
+            </m:e>
+            <m:e>
+              <m:r>
+                <w:rPr>
+                  <w:rFonts w:ascii="Cambria Math" w:eastAsiaTheme="minorEastAsia" w:hAnsi="Cambria Math"/>
+                </w:rPr>
+                <m:t>s=s</m:t>
+              </m:r>
+              <m:r>
+                <w:rPr>
+                  <w:rFonts w:ascii="Cambria Math" w:eastAsiaTheme="minorEastAsia" w:hAnsi="Cambria Math"/>
+                </w:rPr>
+                <m:t>1</m:t>
+              </m:r>
+            </m:e>
+          </m:d>
+          <m:r>
+            <m:rPr>
+              <m:sty m:val="p"/>
+            </m:rPr>
+            <w:rPr>
+              <w:rFonts w:ascii="Cambria Math" w:eastAsiaTheme="minorEastAsia" w:hAnsi="Cambria Math"/>
+              <w:sz w:val="24"/>
+              <w:szCs w:val="24"/>
+            </w:rPr>
+            <m:t>~</m:t>
+          </m:r>
+          <m:r>
+            <m:rPr>
+              <m:sty m:val="p"/>
+            </m:rPr>
+            <w:rPr>
+              <w:rFonts w:ascii="Cambria Math" w:eastAsiaTheme="minorEastAsia"/>
+              <w:sz w:val="24"/>
+              <w:szCs w:val="24"/>
+            </w:rPr>
+            <m:t>Normal</m:t>
+          </m:r>
+          <m:d>
+            <m:dPr>
+              <m:ctrlPr>
+                <w:rPr>
+                  <w:rFonts w:ascii="Cambria Math" w:eastAsiaTheme="minorEastAsia"/>
+                  <w:sz w:val="24"/>
+                  <w:szCs w:val="24"/>
+                </w:rPr>
+              </m:ctrlPr>
+            </m:dPr>
+            <m:e>
+              <m:r>
+                <w:rPr>
+                  <w:rFonts w:ascii="Cambria Math" w:eastAsiaTheme="minorEastAsia"/>
+                  <w:sz w:val="24"/>
+                  <w:szCs w:val="24"/>
+                </w:rPr>
+                <m:t>1,1</m:t>
+              </m:r>
+            </m:e>
+          </m:d>
+          <m:r>
+            <m:rPr>
+              <m:sty m:val="p"/>
+            </m:rPr>
+            <w:rPr>
+              <w:rFonts w:ascii="Cambria Math" w:eastAsiaTheme="minorEastAsia"/>
+              <w:sz w:val="24"/>
+              <w:szCs w:val="24"/>
+            </w:rPr>
+            <m:t>=</m:t>
+          </m:r>
+          <m:r>
+            <m:rPr>
+              <m:sty m:val="p"/>
+            </m:rPr>
+            <w:rPr>
+              <w:rFonts w:ascii="Cambria Math" w:eastAsiaTheme="minorEastAsia"/>
+              <w:sz w:val="24"/>
+              <w:szCs w:val="24"/>
+            </w:rPr>
+            <m:t>1</m:t>
+          </m:r>
+        </m:oMath>
+      </m:oMathPara>
+    </w:p>
+    <w:p>
+      <w:pPr>
+        <w:pStyle w:val="ListParagraph"/>
+        <w:ind w:left="630"/>
+        <w:rPr>
+          <w:rFonts w:eastAsiaTheme="minorEastAsia"/>
+          <w:sz w:val="24"/>
+          <w:szCs w:val="24"/>
+        </w:rPr>
+      </w:pPr>
+      <m:oMathPara>
+        <m:oMath>
+          <m:sSup>
+            <m:sSupPr>
+              <m:ctrlPr>
+                <w:rPr>
+                  <w:rFonts w:ascii="Cambria Math" w:eastAsiaTheme="minorEastAsia" w:hAnsi="Cambria Math"/>
+                  <w:i/>
+                </w:rPr>
+              </m:ctrlPr>
+            </m:sSupPr>
+            <m:e>
+              <m:r>
+                <m:rPr>
+                  <m:scr m:val="double-struck"/>
+                </m:rPr>
+                <w:rPr>
+                  <w:rFonts w:ascii="Cambria Math" w:eastAsiaTheme="minorEastAsia" w:hAnsi="Cambria Math"/>
+                </w:rPr>
+                <m:t>E</m:t>
+              </m:r>
+            </m:e>
+            <m:sup>
+              <m:r>
+                <w:rPr>
+                  <w:rFonts w:ascii="Cambria Math" w:eastAsiaTheme="minorEastAsia" w:hAnsi="Cambria Math"/>
+                </w:rPr>
+                <m:t>π</m:t>
+              </m:r>
+            </m:sup>
+          </m:sSup>
+          <m:d>
+            <m:dPr>
+              <m:ctrlPr>
+                <w:rPr>
+                  <w:rFonts w:ascii="Cambria Math" w:eastAsiaTheme="minorEastAsia" w:hAnsi="Cambria Math"/>
+                  <w:i/>
+                </w:rPr>
+              </m:ctrlPr>
+            </m:dPr>
+            <m:e>
+              <m:r>
+                <w:rPr>
+                  <w:rFonts w:ascii="Cambria Math" w:eastAsiaTheme="minorEastAsia" w:hAnsi="Cambria Math"/>
+                </w:rPr>
+                <m:t>R</m:t>
+              </m:r>
+              <m:d>
+                <m:dPr>
+                  <m:ctrlPr>
+                    <w:rPr>
+                      <w:rFonts w:ascii="Cambria Math" w:eastAsiaTheme="minorEastAsia" w:hAnsi="Cambria Math"/>
+                      <w:i/>
+                    </w:rPr>
+                  </m:ctrlPr>
+                </m:dPr>
+                <m:e>
+                  <m:r>
+                    <w:rPr>
+                      <w:rFonts w:ascii="Cambria Math" w:eastAsiaTheme="minorEastAsia" w:hAnsi="Cambria Math"/>
+                    </w:rPr>
+                    <m:t>s</m:t>
+                  </m:r>
+                </m:e>
+              </m:d>
+            </m:e>
+            <m:e>
+              <m:r>
+                <w:rPr>
+                  <w:rFonts w:ascii="Cambria Math" w:eastAsiaTheme="minorEastAsia" w:hAnsi="Cambria Math"/>
+                </w:rPr>
+                <m:t>s=s</m:t>
+              </m:r>
+              <m:r>
+                <w:rPr>
+                  <w:rFonts w:ascii="Cambria Math" w:eastAsiaTheme="minorEastAsia" w:hAnsi="Cambria Math"/>
+                </w:rPr>
+                <m:t>2</m:t>
+              </m:r>
+            </m:e>
+          </m:d>
+          <m:r>
+            <m:rPr>
+              <m:sty m:val="p"/>
+            </m:rPr>
+            <w:rPr>
+              <w:rFonts w:ascii="Cambria Math" w:eastAsiaTheme="minorEastAsia" w:hAnsi="Cambria Math"/>
+              <w:sz w:val="24"/>
+              <w:szCs w:val="24"/>
+            </w:rPr>
+            <m:t>~</m:t>
+          </m:r>
+          <m:r>
+            <m:rPr>
+              <m:sty m:val="p"/>
+            </m:rPr>
+            <w:rPr>
+              <w:rFonts w:ascii="Cambria Math" w:eastAsiaTheme="minorEastAsia" w:hAnsi="Cambria Math"/>
+              <w:sz w:val="24"/>
+              <w:szCs w:val="24"/>
+            </w:rPr>
+            <m:t>Bin</m:t>
+          </m:r>
+          <m:d>
+            <m:dPr>
+              <m:ctrlPr>
+                <w:rPr>
+                  <w:rFonts w:ascii="Cambria Math" w:eastAsiaTheme="minorEastAsia"/>
+                  <w:sz w:val="24"/>
+                  <w:szCs w:val="24"/>
+                </w:rPr>
+              </m:ctrlPr>
+            </m:dPr>
+            <m:e>
+              <m:r>
+                <w:rPr>
+                  <w:rFonts w:ascii="Cambria Math" w:eastAsiaTheme="minorEastAsia"/>
+                  <w:sz w:val="24"/>
+                  <w:szCs w:val="24"/>
+                </w:rPr>
+                <m:t>5</m:t>
+              </m:r>
+              <m:r>
+                <w:rPr>
+                  <w:rFonts w:ascii="Cambria Math" w:eastAsiaTheme="minorEastAsia"/>
+                  <w:sz w:val="24"/>
+                  <w:szCs w:val="24"/>
+                </w:rPr>
+                <m:t>,</m:t>
+              </m:r>
+              <m:r>
+                <w:rPr>
+                  <w:rFonts w:ascii="Cambria Math" w:eastAsiaTheme="minorEastAsia"/>
+                  <w:sz w:val="24"/>
+                  <w:szCs w:val="24"/>
+                </w:rPr>
+                <m:t>0.1</m:t>
+              </m:r>
+            </m:e>
+          </m:d>
+          <m:r>
+            <m:rPr>
+              <m:sty m:val="p"/>
+            </m:rPr>
+            <w:rPr>
+              <w:rFonts w:ascii="Cambria Math" w:eastAsiaTheme="minorEastAsia"/>
+              <w:sz w:val="24"/>
+              <w:szCs w:val="24"/>
+            </w:rPr>
+            <m:t>=</m:t>
+          </m:r>
+          <m:r>
+            <m:rPr>
+              <m:sty m:val="p"/>
+            </m:rPr>
+            <w:rPr>
+              <w:rFonts w:ascii="Cambria Math" w:eastAsiaTheme="minorEastAsia"/>
+              <w:sz w:val="24"/>
+              <w:szCs w:val="24"/>
+            </w:rPr>
+            <m:t>5</m:t>
+          </m:r>
+          <m:r>
+            <m:rPr>
+              <m:sty m:val="p"/>
+            </m:rPr>
+            <w:rPr>
+              <w:rFonts w:ascii="Cambria Math" w:eastAsiaTheme="minorEastAsia"/>
+              <w:sz w:val="24"/>
+              <w:szCs w:val="24"/>
+            </w:rPr>
+            <m:t>*</m:t>
+          </m:r>
+          <m:r>
+            <m:rPr>
+              <m:sty m:val="p"/>
+            </m:rPr>
+            <w:rPr>
+              <w:rFonts w:ascii="Cambria Math" w:eastAsiaTheme="minorEastAsia"/>
+              <w:sz w:val="24"/>
+              <w:szCs w:val="24"/>
+            </w:rPr>
+            <m:t>0.1 = 0.5</m:t>
+          </m:r>
+        </m:oMath>
+      </m:oMathPara>
+    </w:p>
+    <w:p>
+      <w:pPr>
+        <w:pStyle w:val="ListParagraph"/>
+        <w:ind w:left="630"/>
+        <w:rPr>
+          <w:rFonts w:eastAsiaTheme="minorEastAsia"/>
+          <w:sz w:val="24"/>
+          <w:szCs w:val="24"/>
+        </w:rPr>
+      </w:pPr>
+    </w:p>
+    <w:p>
+      <w:pPr>
+        <w:pStyle w:val="ListParagraph"/>
+        <w:ind w:left="630"/>
+        <w:rPr>
+          <w:rFonts w:eastAsiaTheme="minorEastAsia"/>
+          <w:sz w:val="24"/>
+          <w:szCs w:val="24"/>
+        </w:rPr>
+      </w:pPr>
+      <w:r>
+        <w:rPr>
+          <w:rFonts w:eastAsiaTheme="minorEastAsia"/>
+          <w:sz w:val="24"/>
+          <w:szCs w:val="24"/>
+        </w:rPr>
+        <w:t xml:space="preserve">For </w:t>
+      </w:r>
+      <m:oMath>
+        <m:sSub>
+          <m:sSubPr>
+            <m:ctrlPr>
+              <w:rPr>
+                <w:rFonts w:ascii="Cambria Math" w:eastAsiaTheme="minorEastAsia" w:hAnsi="Cambria Math"/>
+                <w:i/>
+                <w:sz w:val="24"/>
+                <w:szCs w:val="24"/>
+              </w:rPr>
+            </m:ctrlPr>
+          </m:sSubPr>
+          <m:e>
+            <m:r>
+              <m:rPr>
+                <m:sty m:val="p"/>
+              </m:rPr>
+              <w:rPr>
+                <w:rFonts w:ascii="Cambria Math" w:eastAsiaTheme="minorEastAsia" w:hAnsi="Cambria Math"/>
+                <w:sz w:val="24"/>
+                <w:szCs w:val="24"/>
+              </w:rPr>
+              <m:t>π</m:t>
+            </m:r>
+          </m:e>
+          <m:sub>
+            <m:r>
+              <w:rPr>
+                <w:rFonts w:ascii="Cambria Math" w:eastAsiaTheme="minorEastAsia" w:hAnsi="Cambria Math"/>
+                <w:sz w:val="24"/>
+                <w:szCs w:val="24"/>
+              </w:rPr>
+              <m:t>2</m:t>
+            </m:r>
+          </m:sub>
+        </m:sSub>
+      </m:oMath>
+      <w:r>
+        <w:rPr>
+          <w:rFonts w:eastAsiaTheme="minorEastAsia"/>
+          <w:sz w:val="24"/>
+          <w:szCs w:val="24"/>
+        </w:rPr>
+        <w:t>:</w:t>
+      </w:r>
+    </w:p>
+    <w:p>
+      <w:pPr>
+        <w:pStyle w:val="ListParagraph"/>
+        <w:ind w:left="630"/>
+        <w:rPr>
+          <w:rFonts w:eastAsiaTheme="minorEastAsia"/>
+          <w:sz w:val="24"/>
+          <w:szCs w:val="24"/>
+        </w:rPr>
+      </w:pPr>
+      <m:oMathPara>
+        <m:oMath>
+          <m:sSup>
+            <m:sSupPr>
+              <m:ctrlPr>
+                <w:rPr>
+                  <w:rFonts w:ascii="Cambria Math" w:eastAsiaTheme="minorEastAsia" w:hAnsi="Cambria Math"/>
+                  <w:i/>
+                </w:rPr>
+              </m:ctrlPr>
+            </m:sSupPr>
+            <m:e>
+              <m:r>
+                <m:rPr>
+                  <m:scr m:val="double-struck"/>
+                </m:rPr>
+                <w:rPr>
+                  <w:rFonts w:ascii="Cambria Math" w:eastAsiaTheme="minorEastAsia" w:hAnsi="Cambria Math"/>
+                </w:rPr>
+                <m:t>E</m:t>
+              </m:r>
+            </m:e>
+            <m:sup>
+              <m:r>
+                <w:rPr>
+                  <w:rFonts w:ascii="Cambria Math" w:eastAsiaTheme="minorEastAsia" w:hAnsi="Cambria Math"/>
+                </w:rPr>
+                <m:t>π</m:t>
+              </m:r>
+            </m:sup>
+          </m:sSup>
+          <m:d>
+            <m:dPr>
+              <m:ctrlPr>
+                <w:rPr>
+                  <w:rFonts w:ascii="Cambria Math" w:eastAsiaTheme="minorEastAsia" w:hAnsi="Cambria Math"/>
+                  <w:i/>
+                </w:rPr>
+              </m:ctrlPr>
+            </m:dPr>
+            <m:e>
+              <m:r>
+                <w:rPr>
+                  <w:rFonts w:ascii="Cambria Math" w:eastAsiaTheme="minorEastAsia" w:hAnsi="Cambria Math"/>
+                </w:rPr>
+                <m:t>R</m:t>
+              </m:r>
+              <m:d>
+                <m:dPr>
+                  <m:ctrlPr>
+                    <w:rPr>
+                      <w:rFonts w:ascii="Cambria Math" w:eastAsiaTheme="minorEastAsia" w:hAnsi="Cambria Math"/>
+                      <w:i/>
+                    </w:rPr>
+                  </m:ctrlPr>
+                </m:dPr>
+                <m:e>
+                  <m:r>
+                    <w:rPr>
+                      <w:rFonts w:ascii="Cambria Math" w:eastAsiaTheme="minorEastAsia" w:hAnsi="Cambria Math"/>
+                    </w:rPr>
+                    <m:t>s</m:t>
+                  </m:r>
+                </m:e>
+              </m:d>
+            </m:e>
+            <m:e>
+              <m:r>
+                <w:rPr>
+                  <w:rFonts w:ascii="Cambria Math" w:eastAsiaTheme="minorEastAsia" w:hAnsi="Cambria Math"/>
+                </w:rPr>
+                <m:t>s=s0</m:t>
+              </m:r>
+            </m:e>
+          </m:d>
+          <m:r>
+            <m:rPr>
+              <m:sty m:val="p"/>
+            </m:rPr>
+            <w:rPr>
+              <w:rFonts w:ascii="Cambria Math" w:eastAsiaTheme="minorEastAsia" w:hAnsi="Cambria Math"/>
+              <w:sz w:val="24"/>
+              <w:szCs w:val="24"/>
+            </w:rPr>
+            <m:t>~</m:t>
+          </m:r>
+          <m:r>
+            <m:rPr>
+              <m:sty m:val="p"/>
+            </m:rPr>
+            <w:rPr>
+              <w:rFonts w:ascii="Cambria Math" w:eastAsiaTheme="minorEastAsia"/>
+              <w:sz w:val="24"/>
+              <w:szCs w:val="24"/>
+            </w:rPr>
+            <m:t>Bernouli</m:t>
+          </m:r>
+          <m:d>
+            <m:dPr>
+              <m:ctrlPr>
+                <w:rPr>
+                  <w:rFonts w:ascii="Cambria Math" w:eastAsiaTheme="minorEastAsia"/>
+                  <w:sz w:val="24"/>
+                  <w:szCs w:val="24"/>
+                </w:rPr>
+              </m:ctrlPr>
+            </m:dPr>
+            <m:e>
+              <m:r>
+                <m:rPr>
+                  <m:sty m:val="p"/>
+                </m:rPr>
+                <w:rPr>
+                  <w:rFonts w:ascii="Cambria Math" w:eastAsiaTheme="minorEastAsia"/>
+                  <w:sz w:val="24"/>
+                  <w:szCs w:val="24"/>
+                </w:rPr>
+                <m:t>0.</m:t>
+              </m:r>
+              <m:r>
+                <m:rPr>
+                  <m:sty m:val="p"/>
+                </m:rPr>
+                <w:rPr>
+                  <w:rFonts w:ascii="Cambria Math" w:eastAsiaTheme="minorEastAsia"/>
+                  <w:sz w:val="24"/>
+                  <w:szCs w:val="24"/>
+                </w:rPr>
+                <m:t>7</m:t>
+              </m:r>
+            </m:e>
+          </m:d>
+          <m:r>
+            <m:rPr>
+              <m:sty m:val="p"/>
+            </m:rPr>
+            <w:rPr>
+              <w:rFonts w:ascii="Cambria Math" w:eastAsiaTheme="minorEastAsia"/>
+              <w:sz w:val="24"/>
+              <w:szCs w:val="24"/>
+            </w:rPr>
+            <m:t>=0.</m:t>
+          </m:r>
+          <m:r>
+            <m:rPr>
+              <m:sty m:val="p"/>
+            </m:rPr>
+            <w:rPr>
+              <w:rFonts w:ascii="Cambria Math" w:eastAsiaTheme="minorEastAsia"/>
+              <w:sz w:val="24"/>
+              <w:szCs w:val="24"/>
+            </w:rPr>
+            <m:t>7</m:t>
+          </m:r>
+        </m:oMath>
+      </m:oMathPara>
+    </w:p>
+    <w:p>
+      <w:pPr>
+        <w:pStyle w:val="ListParagraph"/>
+        <w:ind w:left="630"/>
+        <w:rPr>
+          <w:rFonts w:eastAsiaTheme="minorEastAsia"/>
+          <w:sz w:val="24"/>
+          <w:szCs w:val="24"/>
+        </w:rPr>
+      </w:pPr>
+      <m:oMathPara>
+        <m:oMath>
+          <m:sSup>
+            <m:sSupPr>
+              <m:ctrlPr>
+                <w:rPr>
+                  <w:rFonts w:ascii="Cambria Math" w:eastAsiaTheme="minorEastAsia" w:hAnsi="Cambria Math"/>
+                  <w:i/>
+                </w:rPr>
+              </m:ctrlPr>
+            </m:sSupPr>
+            <m:e>
+              <m:r>
+                <m:rPr>
+                  <m:scr m:val="double-struck"/>
+                </m:rPr>
+                <w:rPr>
+                  <w:rFonts w:ascii="Cambria Math" w:eastAsiaTheme="minorEastAsia" w:hAnsi="Cambria Math"/>
+                </w:rPr>
+                <m:t>E</m:t>
+              </m:r>
+            </m:e>
+            <m:sup>
+              <m:r>
+                <w:rPr>
+                  <w:rFonts w:ascii="Cambria Math" w:eastAsiaTheme="minorEastAsia" w:hAnsi="Cambria Math"/>
+                </w:rPr>
+                <m:t>π</m:t>
+              </m:r>
+            </m:sup>
+          </m:sSup>
+          <m:d>
+            <m:dPr>
+              <m:ctrlPr>
+                <w:rPr>
+                  <w:rFonts w:ascii="Cambria Math" w:eastAsiaTheme="minorEastAsia" w:hAnsi="Cambria Math"/>
+                  <w:i/>
+                </w:rPr>
+              </m:ctrlPr>
+            </m:dPr>
+            <m:e>
+              <m:r>
+                <w:rPr>
+                  <w:rFonts w:ascii="Cambria Math" w:eastAsiaTheme="minorEastAsia" w:hAnsi="Cambria Math"/>
+                </w:rPr>
+                <m:t>R</m:t>
+              </m:r>
+              <m:d>
+                <m:dPr>
+                  <m:ctrlPr>
+                    <w:rPr>
+                      <w:rFonts w:ascii="Cambria Math" w:eastAsiaTheme="minorEastAsia" w:hAnsi="Cambria Math"/>
+                      <w:i/>
+                    </w:rPr>
+                  </m:ctrlPr>
+                </m:dPr>
+                <m:e>
+                  <m:r>
+                    <w:rPr>
+                      <w:rFonts w:ascii="Cambria Math" w:eastAsiaTheme="minorEastAsia" w:hAnsi="Cambria Math"/>
+                    </w:rPr>
+                    <m:t>s</m:t>
+                  </m:r>
+                </m:e>
+              </m:d>
+            </m:e>
+            <m:e>
+              <m:r>
+                <w:rPr>
+                  <w:rFonts w:ascii="Cambria Math" w:eastAsiaTheme="minorEastAsia" w:hAnsi="Cambria Math"/>
+                </w:rPr>
+                <m:t>s=s1</m:t>
+              </m:r>
+            </m:e>
+          </m:d>
+          <m:r>
+            <m:rPr>
+              <m:sty m:val="p"/>
+            </m:rPr>
+            <w:rPr>
+              <w:rFonts w:ascii="Cambria Math" w:eastAsiaTheme="minorEastAsia" w:hAnsi="Cambria Math"/>
+              <w:sz w:val="24"/>
+              <w:szCs w:val="24"/>
+            </w:rPr>
+            <m:t>~</m:t>
+          </m:r>
+          <m:r>
+            <m:rPr>
+              <m:sty m:val="p"/>
+            </m:rPr>
+            <w:rPr>
+              <w:rFonts w:ascii="Cambria Math" w:eastAsiaTheme="minorEastAsia"/>
+              <w:sz w:val="24"/>
+              <w:szCs w:val="24"/>
+            </w:rPr>
+            <m:t>Normal</m:t>
+          </m:r>
+          <m:d>
+            <m:dPr>
+              <m:ctrlPr>
+                <w:rPr>
+                  <w:rFonts w:ascii="Cambria Math" w:eastAsiaTheme="minorEastAsia"/>
+                  <w:sz w:val="24"/>
+                  <w:szCs w:val="24"/>
+                </w:rPr>
+              </m:ctrlPr>
+            </m:dPr>
+            <m:e>
+              <m:r>
+                <w:rPr>
+                  <w:rFonts w:ascii="Cambria Math" w:eastAsiaTheme="minorEastAsia"/>
+                  <w:sz w:val="24"/>
+                  <w:szCs w:val="24"/>
+                </w:rPr>
+                <m:t>0</m:t>
+              </m:r>
+              <m:r>
+                <w:rPr>
+                  <w:rFonts w:ascii="Cambria Math" w:eastAsiaTheme="minorEastAsia"/>
+                  <w:sz w:val="24"/>
+                  <w:szCs w:val="24"/>
+                </w:rPr>
+                <m:t>,1</m:t>
+              </m:r>
+            </m:e>
+          </m:d>
+          <m:r>
+            <m:rPr>
+              <m:sty m:val="p"/>
+            </m:rPr>
+            <w:rPr>
+              <w:rFonts w:ascii="Cambria Math" w:eastAsiaTheme="minorEastAsia"/>
+              <w:sz w:val="24"/>
+              <w:szCs w:val="24"/>
+            </w:rPr>
+            <m:t>=</m:t>
+          </m:r>
+          <m:r>
+            <m:rPr>
+              <m:sty m:val="p"/>
+            </m:rPr>
+            <w:rPr>
+              <w:rFonts w:ascii="Cambria Math" w:eastAsiaTheme="minorEastAsia"/>
+              <w:sz w:val="24"/>
+              <w:szCs w:val="24"/>
+            </w:rPr>
+            <m:t>0</m:t>
+          </m:r>
+        </m:oMath>
+      </m:oMathPara>
+    </w:p>
+    <w:p>
+      <w:pPr>
+        <w:pStyle w:val="ListParagraph"/>
+        <w:ind w:left="630"/>
+        <w:rPr>
+          <w:rFonts w:eastAsiaTheme="minorEastAsia"/>
+          <w:sz w:val="24"/>
+          <w:szCs w:val="24"/>
+        </w:rPr>
+      </w:pPr>
+      <m:oMathPara>
+        <m:oMath>
+          <m:sSup>
+            <m:sSupPr>
+              <m:ctrlPr>
+                <w:rPr>
+                  <w:rFonts w:ascii="Cambria Math" w:eastAsiaTheme="minorEastAsia" w:hAnsi="Cambria Math"/>
+                  <w:i/>
+                </w:rPr>
+              </m:ctrlPr>
+            </m:sSupPr>
+            <m:e>
+              <m:r>
+                <m:rPr>
+                  <m:scr m:val="double-struck"/>
+                </m:rPr>
+                <w:rPr>
+                  <w:rFonts w:ascii="Cambria Math" w:eastAsiaTheme="minorEastAsia" w:hAnsi="Cambria Math"/>
+                </w:rPr>
+                <m:t>E</m:t>
+              </m:r>
+            </m:e>
+            <m:sup>
+              <m:r>
+                <w:rPr>
+                  <w:rFonts w:ascii="Cambria Math" w:eastAsiaTheme="minorEastAsia" w:hAnsi="Cambria Math"/>
+                </w:rPr>
+                <m:t>π</m:t>
+              </m:r>
+            </m:sup>
+          </m:sSup>
+          <m:d>
+            <m:dPr>
+              <m:ctrlPr>
+                <w:rPr>
+                  <w:rFonts w:ascii="Cambria Math" w:eastAsiaTheme="minorEastAsia" w:hAnsi="Cambria Math"/>
+                  <w:i/>
+                </w:rPr>
+              </m:ctrlPr>
+            </m:dPr>
+            <m:e>
+              <m:r>
+                <w:rPr>
+                  <w:rFonts w:ascii="Cambria Math" w:eastAsiaTheme="minorEastAsia" w:hAnsi="Cambria Math"/>
+                </w:rPr>
+                <m:t>R</m:t>
+              </m:r>
+              <m:d>
+                <m:dPr>
+                  <m:ctrlPr>
+                    <w:rPr>
+                      <w:rFonts w:ascii="Cambria Math" w:eastAsiaTheme="minorEastAsia" w:hAnsi="Cambria Math"/>
+                      <w:i/>
+                    </w:rPr>
+                  </m:ctrlPr>
+                </m:dPr>
+                <m:e>
+                  <m:r>
+                    <w:rPr>
+                      <w:rFonts w:ascii="Cambria Math" w:eastAsiaTheme="minorEastAsia" w:hAnsi="Cambria Math"/>
+                    </w:rPr>
+                    <m:t>s</m:t>
+                  </m:r>
+                </m:e>
+              </m:d>
+            </m:e>
+            <m:e>
+              <m:r>
+                <w:rPr>
+                  <w:rFonts w:ascii="Cambria Math" w:eastAsiaTheme="minorEastAsia" w:hAnsi="Cambria Math"/>
+                </w:rPr>
+                <m:t>s=s2</m:t>
+              </m:r>
+            </m:e>
+          </m:d>
+          <m:r>
+            <m:rPr>
+              <m:sty m:val="p"/>
+            </m:rPr>
+            <w:rPr>
+              <w:rFonts w:ascii="Cambria Math" w:eastAsiaTheme="minorEastAsia" w:hAnsi="Cambria Math"/>
+              <w:sz w:val="24"/>
+              <w:szCs w:val="24"/>
+            </w:rPr>
+            <m:t>~</m:t>
+          </m:r>
+          <m:r>
+            <w:rPr>
+              <w:rFonts w:ascii="Cambria Math" w:eastAsiaTheme="minorEastAsia" w:hAnsi="Cambria Math"/>
+              <w:sz w:val="24"/>
+              <w:szCs w:val="24"/>
+            </w:rPr>
+            <m:t>Bin</m:t>
+          </m:r>
+          <m:d>
+            <m:dPr>
+              <m:ctrlPr>
+                <w:rPr>
+                  <w:rFonts w:ascii="Cambria Math" w:eastAsiaTheme="minorEastAsia"/>
+                  <w:sz w:val="24"/>
+                  <w:szCs w:val="24"/>
+                </w:rPr>
+              </m:ctrlPr>
+            </m:dPr>
+            <m:e>
+              <m:r>
+                <w:rPr>
+                  <w:rFonts w:ascii="Cambria Math" w:eastAsiaTheme="minorEastAsia"/>
+                  <w:sz w:val="24"/>
+                  <w:szCs w:val="24"/>
+                </w:rPr>
+                <m:t>7</m:t>
+              </m:r>
+              <m:r>
+                <w:rPr>
+                  <w:rFonts w:ascii="Cambria Math" w:eastAsiaTheme="minorEastAsia"/>
+                  <w:sz w:val="24"/>
+                  <w:szCs w:val="24"/>
+                </w:rPr>
+                <m:t>,</m:t>
+              </m:r>
+              <m:r>
+                <w:rPr>
+                  <w:rFonts w:ascii="Cambria Math" w:eastAsiaTheme="minorEastAsia"/>
+                  <w:sz w:val="24"/>
+                  <w:szCs w:val="24"/>
+                </w:rPr>
+                <m:t>1/14</m:t>
+              </m:r>
+            </m:e>
+          </m:d>
+          <m:r>
+            <m:rPr>
+              <m:sty m:val="p"/>
+            </m:rPr>
+            <w:rPr>
+              <w:rFonts w:ascii="Cambria Math" w:eastAsiaTheme="minorEastAsia"/>
+              <w:sz w:val="24"/>
+              <w:szCs w:val="24"/>
+            </w:rPr>
+            <m:t xml:space="preserve"> = 0.5</m:t>
+          </m:r>
+          <m:r>
+            <m:rPr>
+              <m:sty m:val="p"/>
+            </m:rPr>
+            <w:rPr>
+              <w:rFonts w:ascii="Cambria Math" w:eastAsiaTheme="minorEastAsia" w:hAnsi="Cambria Math"/>
+              <w:sz w:val="24"/>
+              <w:szCs w:val="24"/>
+            </w:rPr>
+            <w:br/>
+          </m:r>
+        </m:oMath>
+      </m:oMathPara>
+      <w:r>
+        <w:rPr>
+          <w:rFonts w:eastAsiaTheme="minorEastAsia"/>
+          <w:sz w:val="24"/>
+          <w:szCs w:val="24"/>
+        </w:rPr>
+        <w:t>We have 8 possible paths (as we have 2^8 permutation on states transitions) according to the policy given (a2,a1,a2)</w:t>
+      </w:r>
+      <w:r>
+        <w:rPr>
+          <w:rFonts w:eastAsiaTheme="minorEastAsia"/>
+          <w:sz w:val="24"/>
+          <w:szCs w:val="24"/>
+        </w:rPr>
+        <w:t xml:space="preserve">. The </w:t>
+      </w:r>
+      <w:r>
+        <w:rPr>
+          <w:rFonts w:eastAsiaTheme="minorEastAsia"/>
+          <w:sz w:val="24"/>
+          <w:szCs w:val="24"/>
+        </w:rPr>
+        <w:t>value function (</w:t>
+      </w:r>
+      <w:r>
+        <w:rPr>
+          <w:rFonts w:eastAsiaTheme="minorEastAsia"/>
+          <w:sz w:val="24"/>
+          <w:szCs w:val="24"/>
+        </w:rPr>
+        <w:t>expected reward of each path</w:t>
+      </w:r>
+      <w:r>
+        <w:rPr>
+          <w:rFonts w:eastAsiaTheme="minorEastAsia"/>
+          <w:sz w:val="24"/>
+          <w:szCs w:val="24"/>
+        </w:rPr>
+        <w:t>)</w:t>
+      </w:r>
+      <w:r>
+        <w:rPr>
+          <w:rFonts w:eastAsiaTheme="minorEastAsia"/>
+          <w:sz w:val="24"/>
+          <w:szCs w:val="24"/>
+        </w:rPr>
+        <w:t xml:space="preserve"> is calculated as defined above, with the path probability (given we start at s0) calculated according to the dynamics probabilities.</w:t>
+      </w:r>
+      <w:r>
+        <w:rPr>
+          <w:rFonts w:eastAsiaTheme="minorEastAsia"/>
+          <w:sz w:val="24"/>
+          <w:szCs w:val="24"/>
+        </w:rPr>
+        <w:br/>
+      </w:r>
+      <m:oMathPara>
+        <m:oMath>
+          <m:r>
+            <w:rPr>
+              <w:rFonts w:ascii="Cambria Math" w:eastAsiaTheme="minorEastAsia" w:hAnsi="Cambria Math"/>
+              <w:sz w:val="24"/>
+              <w:szCs w:val="24"/>
+            </w:rPr>
+            <m:t>P</m:t>
+          </m:r>
+          <m:d>
+            <m:dPr>
+              <m:ctrlPr>
+                <w:rPr>
+                  <w:rFonts w:ascii="Cambria Math" w:eastAsiaTheme="minorEastAsia" w:hAnsi="Cambria Math"/>
+                  <w:i/>
+                  <w:sz w:val="24"/>
+                  <w:szCs w:val="24"/>
+                </w:rPr>
+              </m:ctrlPr>
+            </m:dPr>
+            <m:e>
+              <m:sSub>
+                <m:sSubPr>
+                  <m:ctrlPr>
+                    <w:rPr>
+                      <w:rFonts w:ascii="Cambria Math" w:eastAsiaTheme="minorEastAsia" w:hAnsi="Cambria Math"/>
+                      <w:i/>
+                      <w:sz w:val="24"/>
+                      <w:szCs w:val="24"/>
+                    </w:rPr>
+                  </m:ctrlPr>
+                </m:sSubPr>
+                <m:e>
+                  <m:r>
+                    <w:rPr>
+                      <w:rFonts w:ascii="Cambria Math" w:eastAsiaTheme="minorEastAsia" w:hAnsi="Cambria Math"/>
+                      <w:sz w:val="24"/>
+                      <w:szCs w:val="24"/>
+                    </w:rPr>
+                    <m:t>s</m:t>
+                  </m:r>
+                </m:e>
+                <m:sub>
+                  <m:r>
+                    <w:rPr>
+                      <w:rFonts w:ascii="Cambria Math" w:eastAsiaTheme="minorEastAsia" w:hAnsi="Cambria Math"/>
+                      <w:sz w:val="24"/>
+                      <w:szCs w:val="24"/>
+                    </w:rPr>
+                    <m:t>1</m:t>
+                  </m:r>
+                </m:sub>
+              </m:sSub>
+              <m:r>
+                <w:rPr>
+                  <w:rFonts w:ascii="Cambria Math" w:eastAsiaTheme="minorEastAsia" w:hAnsi="Cambria Math"/>
+                  <w:sz w:val="24"/>
+                  <w:szCs w:val="24"/>
+                </w:rPr>
+                <m:t>=s1,</m:t>
+              </m:r>
+              <m:sSub>
+                <m:sSubPr>
+                  <m:ctrlPr>
+                    <w:rPr>
+                      <w:rFonts w:ascii="Cambria Math" w:eastAsiaTheme="minorEastAsia" w:hAnsi="Cambria Math"/>
+                      <w:i/>
+                      <w:sz w:val="24"/>
+                      <w:szCs w:val="24"/>
+                    </w:rPr>
+                  </m:ctrlPr>
+                </m:sSubPr>
+                <m:e>
+                  <m:r>
+                    <w:rPr>
+                      <w:rFonts w:ascii="Cambria Math" w:eastAsiaTheme="minorEastAsia" w:hAnsi="Cambria Math"/>
+                      <w:sz w:val="24"/>
+                      <w:szCs w:val="24"/>
+                    </w:rPr>
+                    <m:t>s</m:t>
+                  </m:r>
+                </m:e>
+                <m:sub>
+                  <m:r>
+                    <w:rPr>
+                      <w:rFonts w:ascii="Cambria Math" w:eastAsiaTheme="minorEastAsia" w:hAnsi="Cambria Math"/>
+                      <w:sz w:val="24"/>
+                      <w:szCs w:val="24"/>
+                    </w:rPr>
+                    <m:t>2</m:t>
+                  </m:r>
+                </m:sub>
+              </m:sSub>
+              <m:r>
+                <w:rPr>
+                  <w:rFonts w:ascii="Cambria Math" w:eastAsiaTheme="minorEastAsia" w:hAnsi="Cambria Math"/>
+                  <w:sz w:val="24"/>
+                  <w:szCs w:val="24"/>
+                </w:rPr>
+                <m:t>=s0,</m:t>
+              </m:r>
+              <m:sSub>
+                <m:sSubPr>
+                  <m:ctrlPr>
+                    <w:rPr>
+                      <w:rFonts w:ascii="Cambria Math" w:eastAsiaTheme="minorEastAsia" w:hAnsi="Cambria Math"/>
+                      <w:i/>
+                      <w:sz w:val="24"/>
+                      <w:szCs w:val="24"/>
+                    </w:rPr>
+                  </m:ctrlPr>
+                </m:sSubPr>
+                <m:e>
+                  <m:r>
+                    <w:rPr>
+                      <w:rFonts w:ascii="Cambria Math" w:eastAsiaTheme="minorEastAsia" w:hAnsi="Cambria Math"/>
+                      <w:sz w:val="24"/>
+                      <w:szCs w:val="24"/>
+                    </w:rPr>
+                    <m:t>s</m:t>
+                  </m:r>
+                </m:e>
+                <m:sub>
+                  <m:r>
+                    <w:rPr>
+                      <w:rFonts w:ascii="Cambria Math" w:eastAsiaTheme="minorEastAsia" w:hAnsi="Cambria Math"/>
+                      <w:sz w:val="24"/>
+                      <w:szCs w:val="24"/>
+                    </w:rPr>
+                    <m:t>3</m:t>
+                  </m:r>
+                </m:sub>
+              </m:sSub>
+              <m:r>
+                <w:rPr>
+                  <w:rFonts w:ascii="Cambria Math" w:eastAsiaTheme="minorEastAsia" w:hAnsi="Cambria Math"/>
+                  <w:sz w:val="24"/>
+                  <w:szCs w:val="24"/>
+                </w:rPr>
+                <m:t>=s1</m:t>
+              </m:r>
+            </m:e>
+            <m:e>
+              <m:sSub>
+                <m:sSubPr>
+                  <m:ctrlPr>
+                    <w:rPr>
+                      <w:rFonts w:ascii="Cambria Math" w:eastAsiaTheme="minorEastAsia" w:hAnsi="Cambria Math"/>
+                      <w:i/>
+                      <w:sz w:val="24"/>
+                      <w:szCs w:val="24"/>
+                    </w:rPr>
+                  </m:ctrlPr>
+                </m:sSubPr>
+                <m:e>
+                  <m:r>
+                    <w:rPr>
+                      <w:rFonts w:ascii="Cambria Math" w:eastAsiaTheme="minorEastAsia" w:hAnsi="Cambria Math"/>
+                      <w:sz w:val="24"/>
+                      <w:szCs w:val="24"/>
+                    </w:rPr>
+                    <m:t>s</m:t>
+                  </m:r>
+                </m:e>
+                <m:sub>
+                  <m:r>
+                    <w:rPr>
+                      <w:rFonts w:ascii="Cambria Math" w:eastAsiaTheme="minorEastAsia" w:hAnsi="Cambria Math"/>
+                      <w:sz w:val="24"/>
+                      <w:szCs w:val="24"/>
+                    </w:rPr>
+                    <m:t>0</m:t>
+                  </m:r>
+                </m:sub>
+              </m:sSub>
+              <m:r>
+                <w:rPr>
+                  <w:rFonts w:ascii="Cambria Math" w:eastAsiaTheme="minorEastAsia" w:hAnsi="Cambria Math"/>
+                  <w:sz w:val="24"/>
+                  <w:szCs w:val="24"/>
+                </w:rPr>
+                <m:t>=s0</m:t>
+              </m:r>
+            </m:e>
+          </m:d>
+          <m:r>
+            <w:rPr>
+              <w:rFonts w:ascii="Cambria Math" w:eastAsiaTheme="minorEastAsia" w:hAnsi="Cambria Math"/>
+              <w:sz w:val="24"/>
+              <w:szCs w:val="24"/>
+            </w:rPr>
+            <m:t xml:space="preserve"> = 0.125*(2/3)*0.125</m:t>
+          </m:r>
+        </m:oMath>
+      </m:oMathPara>
+    </w:p>
+    <w:p>
+      <w:pPr>
+        <w:pStyle w:val="ListParagraph"/>
+        <w:ind w:left="630"/>
+        <w:rPr>
+          <w:rFonts w:eastAsiaTheme="minorEastAsia"/>
+          <w:sz w:val="24"/>
+          <w:szCs w:val="24"/>
+        </w:rPr>
+      </w:pPr>
+      <m:oMathPara>
+        <m:oMath>
+          <m:r>
+            <w:rPr>
+              <w:rFonts w:ascii="Cambria Math" w:eastAsiaTheme="minorEastAsia" w:hAnsi="Cambria Math"/>
+              <w:sz w:val="24"/>
+              <w:szCs w:val="24"/>
+            </w:rPr>
+            <m:t>P</m:t>
+          </m:r>
+          <m:d>
+            <m:dPr>
+              <m:ctrlPr>
+                <w:rPr>
+                  <w:rFonts w:ascii="Cambria Math" w:eastAsiaTheme="minorEastAsia" w:hAnsi="Cambria Math"/>
+                  <w:i/>
+                  <w:sz w:val="24"/>
+                  <w:szCs w:val="24"/>
+                </w:rPr>
+              </m:ctrlPr>
+            </m:dPr>
+            <m:e>
+              <m:sSub>
+                <m:sSubPr>
+                  <m:ctrlPr>
+                    <w:rPr>
+                      <w:rFonts w:ascii="Cambria Math" w:eastAsiaTheme="minorEastAsia" w:hAnsi="Cambria Math"/>
+                      <w:i/>
+                      <w:sz w:val="24"/>
+                      <w:szCs w:val="24"/>
+                    </w:rPr>
+                  </m:ctrlPr>
+                </m:sSubPr>
+                <m:e>
+                  <m:r>
+                    <w:rPr>
+                      <w:rFonts w:ascii="Cambria Math" w:eastAsiaTheme="minorEastAsia" w:hAnsi="Cambria Math"/>
+                      <w:sz w:val="24"/>
+                      <w:szCs w:val="24"/>
+                    </w:rPr>
+                    <m:t>s</m:t>
+                  </m:r>
+                </m:e>
+                <m:sub>
+                  <m:r>
+                    <w:rPr>
+                      <w:rFonts w:ascii="Cambria Math" w:eastAsiaTheme="minorEastAsia" w:hAnsi="Cambria Math"/>
+                      <w:sz w:val="24"/>
+                      <w:szCs w:val="24"/>
+                    </w:rPr>
+                    <m:t>1</m:t>
+                  </m:r>
+                </m:sub>
+              </m:sSub>
+              <m:r>
+                <w:rPr>
+                  <w:rFonts w:ascii="Cambria Math" w:eastAsiaTheme="minorEastAsia" w:hAnsi="Cambria Math"/>
+                  <w:sz w:val="24"/>
+                  <w:szCs w:val="24"/>
+                </w:rPr>
+                <m:t>=s1,</m:t>
+              </m:r>
+              <m:sSub>
+                <m:sSubPr>
+                  <m:ctrlPr>
+                    <w:rPr>
+                      <w:rFonts w:ascii="Cambria Math" w:eastAsiaTheme="minorEastAsia" w:hAnsi="Cambria Math"/>
+                      <w:i/>
+                      <w:sz w:val="24"/>
+                      <w:szCs w:val="24"/>
+                    </w:rPr>
+                  </m:ctrlPr>
+                </m:sSubPr>
+                <m:e>
+                  <m:r>
+                    <w:rPr>
+                      <w:rFonts w:ascii="Cambria Math" w:eastAsiaTheme="minorEastAsia" w:hAnsi="Cambria Math"/>
+                      <w:sz w:val="24"/>
+                      <w:szCs w:val="24"/>
+                    </w:rPr>
+                    <m:t>s</m:t>
+                  </m:r>
+                </m:e>
+                <m:sub>
+                  <m:r>
+                    <w:rPr>
+                      <w:rFonts w:ascii="Cambria Math" w:eastAsiaTheme="minorEastAsia" w:hAnsi="Cambria Math"/>
+                      <w:sz w:val="24"/>
+                      <w:szCs w:val="24"/>
+                    </w:rPr>
+                    <m:t>2</m:t>
+                  </m:r>
+                </m:sub>
+              </m:sSub>
+              <m:r>
+                <w:rPr>
+                  <w:rFonts w:ascii="Cambria Math" w:eastAsiaTheme="minorEastAsia" w:hAnsi="Cambria Math"/>
+                  <w:sz w:val="24"/>
+                  <w:szCs w:val="24"/>
+                </w:rPr>
+                <m:t>=s0,</m:t>
+              </m:r>
+              <m:sSub>
+                <m:sSubPr>
+                  <m:ctrlPr>
+                    <w:rPr>
+                      <w:rFonts w:ascii="Cambria Math" w:eastAsiaTheme="minorEastAsia" w:hAnsi="Cambria Math"/>
+                      <w:i/>
+                      <w:sz w:val="24"/>
+                      <w:szCs w:val="24"/>
+                    </w:rPr>
+                  </m:ctrlPr>
+                </m:sSubPr>
+                <m:e>
+                  <m:r>
+                    <w:rPr>
+                      <w:rFonts w:ascii="Cambria Math" w:eastAsiaTheme="minorEastAsia" w:hAnsi="Cambria Math"/>
+                      <w:sz w:val="24"/>
+                      <w:szCs w:val="24"/>
+                    </w:rPr>
+                    <m:t>s</m:t>
+                  </m:r>
+                </m:e>
+                <m:sub>
+                  <m:r>
+                    <w:rPr>
+                      <w:rFonts w:ascii="Cambria Math" w:eastAsiaTheme="minorEastAsia" w:hAnsi="Cambria Math"/>
+                      <w:sz w:val="24"/>
+                      <w:szCs w:val="24"/>
+                    </w:rPr>
+                    <m:t>3</m:t>
+                  </m:r>
+                </m:sub>
+              </m:sSub>
+              <m:r>
+                <w:rPr>
+                  <w:rFonts w:ascii="Cambria Math" w:eastAsiaTheme="minorEastAsia" w:hAnsi="Cambria Math"/>
+                  <w:sz w:val="24"/>
+                  <w:szCs w:val="24"/>
+                </w:rPr>
+                <m:t>=s2</m:t>
+              </m:r>
+            </m:e>
+            <m:e>
+              <m:sSub>
+                <m:sSubPr>
+                  <m:ctrlPr>
+                    <w:rPr>
+                      <w:rFonts w:ascii="Cambria Math" w:eastAsiaTheme="minorEastAsia" w:hAnsi="Cambria Math"/>
+                      <w:i/>
+                      <w:sz w:val="24"/>
+                      <w:szCs w:val="24"/>
+                    </w:rPr>
+                  </m:ctrlPr>
+                </m:sSubPr>
+                <m:e>
+                  <m:r>
+                    <w:rPr>
+                      <w:rFonts w:ascii="Cambria Math" w:eastAsiaTheme="minorEastAsia" w:hAnsi="Cambria Math"/>
+                      <w:sz w:val="24"/>
+                      <w:szCs w:val="24"/>
+                    </w:rPr>
+                    <m:t>s</m:t>
+                  </m:r>
+                </m:e>
+                <m:sub>
+                  <m:r>
+                    <w:rPr>
+                      <w:rFonts w:ascii="Cambria Math" w:eastAsiaTheme="minorEastAsia" w:hAnsi="Cambria Math"/>
+                      <w:sz w:val="24"/>
+                      <w:szCs w:val="24"/>
+                    </w:rPr>
+                    <m:t>0</m:t>
+                  </m:r>
+                </m:sub>
+              </m:sSub>
+              <m:r>
+                <w:rPr>
+                  <w:rFonts w:ascii="Cambria Math" w:eastAsiaTheme="minorEastAsia" w:hAnsi="Cambria Math"/>
+                  <w:sz w:val="24"/>
+                  <w:szCs w:val="24"/>
+                </w:rPr>
+                <m:t>=s0</m:t>
+              </m:r>
+            </m:e>
+          </m:d>
+          <m:r>
+            <w:rPr>
+              <w:rFonts w:ascii="Cambria Math" w:eastAsiaTheme="minorEastAsia" w:hAnsi="Cambria Math"/>
+              <w:sz w:val="24"/>
+              <w:szCs w:val="24"/>
+            </w:rPr>
+            <m:t xml:space="preserve"> = 0.125*(2/3)*0.875</m:t>
+          </m:r>
+          <m:r>
+            <w:rPr>
+              <w:rFonts w:ascii="Cambria Math" w:eastAsiaTheme="minorEastAsia" w:hAnsi="Cambria Math"/>
+              <w:sz w:val="24"/>
+              <w:szCs w:val="24"/>
+            </w:rPr>
+            <m:t xml:space="preserve"> </m:t>
+          </m:r>
+        </m:oMath>
+      </m:oMathPara>
+    </w:p>
+    <w:p>
+      <w:pPr>
+        <w:pStyle w:val="ListParagraph"/>
+        <w:ind w:left="630"/>
+        <w:rPr>
+          <w:rFonts w:eastAsiaTheme="minorEastAsia"/>
+          <w:sz w:val="24"/>
+          <w:szCs w:val="24"/>
+        </w:rPr>
+      </w:pPr>
+      <w:r>
+        <w:rPr>
+          <w:rFonts w:eastAsiaTheme="minorEastAsia"/>
+          <w:sz w:val="24"/>
+          <w:szCs w:val="24"/>
+        </w:rPr>
+        <w:t>s0,s1,s0,s</w:t>
+      </w:r>
+      <w:r>
+        <w:rPr>
+          <w:rFonts w:eastAsiaTheme="minorEastAsia"/>
+          <w:sz w:val="24"/>
+          <w:szCs w:val="24"/>
+        </w:rPr>
+        <w:t>1</w:t>
+      </w:r>
+    </w:p>
+    <w:p>
+      <w:pPr>
+        <w:pStyle w:val="ListParagraph"/>
+        <w:ind w:left="630"/>
+        <w:rPr>
+          <w:rFonts w:eastAsiaTheme="minorEastAsia"/>
+          <w:sz w:val="24"/>
+          <w:szCs w:val="24"/>
+        </w:rPr>
+      </w:pPr>
+      <w:r>
+        <w:rPr>
+          <w:rFonts w:eastAsiaTheme="minorEastAsia"/>
+          <w:sz w:val="24"/>
+          <w:szCs w:val="24"/>
+        </w:rPr>
+        <w:t>s0,s1,s0,s2</w:t>
+      </w:r>
+    </w:p>
+    <w:p>
+      <w:pPr>
+        <w:pStyle w:val="ListParagraph"/>
+        <w:ind w:left="630"/>
+        <w:rPr>
+          <w:rFonts w:eastAsiaTheme="minorEastAsia"/>
+          <w:sz w:val="24"/>
+          <w:szCs w:val="24"/>
+        </w:rPr>
+      </w:pPr>
+      <w:r>
+        <w:rPr>
+          <w:rFonts w:eastAsiaTheme="minorEastAsia"/>
+          <w:sz w:val="24"/>
+          <w:szCs w:val="24"/>
+        </w:rPr>
+        <w:t>s0,s1,s2,s0</w:t>
+      </w:r>
+    </w:p>
+    <w:p>
+      <w:pPr>
+        <w:pStyle w:val="ListParagraph"/>
+        <w:ind w:left="630"/>
+        <w:rPr>
+          <w:rFonts w:eastAsiaTheme="minorEastAsia"/>
+          <w:sz w:val="24"/>
+          <w:szCs w:val="24"/>
+        </w:rPr>
+      </w:pPr>
+      <w:r>
+        <w:rPr>
+          <w:rFonts w:eastAsiaTheme="minorEastAsia"/>
+          <w:sz w:val="24"/>
+          <w:szCs w:val="24"/>
+        </w:rPr>
+        <w:t>s0,s1,s2,s1</w:t>
+      </w:r>
+    </w:p>
+    <w:p>
+      <w:pPr>
+        <w:pStyle w:val="ListParagraph"/>
+        <w:ind w:left="630"/>
+        <w:rPr>
+          <w:rFonts w:eastAsiaTheme="minorEastAsia"/>
+          <w:sz w:val="24"/>
+          <w:szCs w:val="24"/>
+        </w:rPr>
+      </w:pPr>
+      <w:r>
+        <w:rPr>
+          <w:rFonts w:eastAsiaTheme="minorEastAsia"/>
+          <w:sz w:val="24"/>
+          <w:szCs w:val="24"/>
+        </w:rPr>
+        <w:t>s0,s2,s0,s1</w:t>
+      </w:r>
+    </w:p>
+    <w:p>
+      <w:pPr>
+        <w:pStyle w:val="ListParagraph"/>
+        <w:ind w:left="630"/>
+        <w:rPr>
+          <w:rFonts w:eastAsiaTheme="minorEastAsia"/>
+          <w:sz w:val="24"/>
+          <w:szCs w:val="24"/>
+        </w:rPr>
+      </w:pPr>
+      <w:r>
+        <w:rPr>
+          <w:rFonts w:eastAsiaTheme="minorEastAsia"/>
+          <w:sz w:val="24"/>
+          <w:szCs w:val="24"/>
+        </w:rPr>
+        <w:t>s0,s2,s0,s2</w:t>
+      </w:r>
+    </w:p>
+    <w:p>
+      <w:pPr>
+        <w:pStyle w:val="ListParagraph"/>
+        <w:ind w:left="630"/>
+        <w:rPr>
+          <w:rFonts w:eastAsiaTheme="minorEastAsia"/>
+          <w:sz w:val="24"/>
+          <w:szCs w:val="24"/>
+        </w:rPr>
+      </w:pPr>
+      <w:r>
+        <w:rPr>
+          <w:rFonts w:eastAsiaTheme="minorEastAsia"/>
+          <w:sz w:val="24"/>
+          <w:szCs w:val="24"/>
+        </w:rPr>
+        <w:t>s0,s2,s1,s0</w:t>
+      </w:r>
+    </w:p>
+    <w:p>
+      <w:pPr>
+        <w:pStyle w:val="ListParagraph"/>
+        <w:ind w:left="630"/>
+        <w:rPr>
+          <w:rFonts w:eastAsiaTheme="minorEastAsia"/>
+          <w:sz w:val="24"/>
+          <w:szCs w:val="24"/>
+        </w:rPr>
+      </w:pPr>
+      <w:r>
+        <w:rPr>
+          <w:rFonts w:eastAsiaTheme="minorEastAsia"/>
+          <w:sz w:val="24"/>
+          <w:szCs w:val="24"/>
+        </w:rPr>
+        <w:t>s0,s2,s1,s2</w:t>
+      </w:r>
+    </w:p>
+    <w:p>
+      <w:pPr>
+        <w:pStyle w:val="ListParagraph"/>
+        <w:ind w:left="630"/>
+        <w:rPr>
+          <w:rFonts w:eastAsiaTheme="minorEastAsia"/>
+          <w:sz w:val="24"/>
+          <w:szCs w:val="24"/>
+        </w:rPr>
+      </w:pPr>
+    </w:p>
+    <w:p>
+      <w:pPr>
+        <w:pStyle w:val="ListParagraph"/>
+        <w:ind w:left="630"/>
+        <w:rPr>
+          <w:rFonts w:eastAsiaTheme="minorEastAsia"/>
+          <w:sz w:val="24"/>
+          <w:szCs w:val="24"/>
+        </w:rPr>
+      </w:pPr>
+      <m:oMathPara>
+        <m:oMath>
+          <m:r>
+            <w:rPr>
+              <w:rFonts w:ascii="Cambria Math" w:eastAsiaTheme="minorEastAsia" w:hAnsi="Cambria Math"/>
+              <w:sz w:val="24"/>
+              <w:szCs w:val="24"/>
+            </w:rPr>
+            <m:t xml:space="preserve"> </m:t>
+          </m:r>
+        </m:oMath>
+      </m:oMathPara>
+    </w:p>
+    <w:p>
+      <w:pPr>
+        <w:ind w:firstLine="720"/>
+        <w:rPr>
+          <w:rFonts w:eastAsiaTheme="minorEastAsia"/>
+          <w:b/>
+          <w:bCs/>
+          <w:sz w:val="36"/>
+          <w:szCs w:val="36"/>
+        </w:rPr>
+      </w:pPr>
       <w:bookmarkStart w:id="0" w:name="_GoBack"/>
       <w:bookmarkEnd w:id="0"/>
     </w:p>
     <w:p>
       <w:pPr>
+        <w:ind w:firstLine="720"/>
         <w:rPr>
           <w:rFonts w:eastAsiaTheme="minorEastAsia"/>
           <w:b/>
@@ -3212,6 +5856,16 @@
           <w:szCs w:val="36"/>
         </w:rPr>
       </w:pPr>
+    </w:p>
+    <w:p>
+      <w:pPr>
+        <w:ind w:firstLine="720"/>
+        <w:rPr>
+          <w:rFonts w:eastAsiaTheme="minorEastAsia"/>
+          <w:sz w:val="24"/>
+          <w:szCs w:val="24"/>
+        </w:rPr>
+      </w:pPr>
       <w:r>
         <w:rPr>
           <w:rFonts w:eastAsiaTheme="minorEastAsia"/>
@@ -3220,6 +5874,27 @@
           <w:sz w:val="36"/>
           <w:szCs w:val="36"/>
         </w:rPr>
+        <w:br w:type="page"/>
+      </w:r>
+    </w:p>
+    <w:p>
+      <w:pPr>
+        <w:rPr>
+          <w:rFonts w:eastAsiaTheme="minorEastAsia"/>
+          <w:b/>
+          <w:bCs/>
+          <w:sz w:val="36"/>
+          <w:szCs w:val="36"/>
+        </w:rPr>
+      </w:pPr>
+      <w:r>
+        <w:rPr>
+          <w:rFonts w:eastAsiaTheme="minorEastAsia"/>
+          <w:b/>
+          <w:bCs/>
+          <w:sz w:val="36"/>
+          <w:szCs w:val="36"/>
+        </w:rPr>
         <w:lastRenderedPageBreak/>
         <w:t>3.</w:t>
       </w:r>
@@ -3229,7 +5904,7 @@
         <w:pStyle w:val="ListParagraph"/>
         <w:numPr>
           <w:ilvl w:val="0"/>
-          <w:numId w:val="15"/>
+          <w:numId w:val="20"/>
         </w:numPr>
         <w:rPr>
           <w:rFonts w:eastAsiaTheme="minorEastAsia"/>
@@ -5483,15 +8158,7 @@
               <w:sz w:val="24"/>
               <w:szCs w:val="24"/>
             </w:rPr>
-            <m:t>/</m:t>
-          </m:r>
-          <m:r>
-            <w:rPr>
-              <w:rFonts w:ascii="Cambria Math" w:eastAsiaTheme="minorEastAsia" w:hAnsi="Cambria Math"/>
-              <w:sz w:val="24"/>
-              <w:szCs w:val="24"/>
-            </w:rPr>
-            <m:t>P</m:t>
+            <m:t>/P</m:t>
           </m:r>
           <m:d>
             <m:dPr>
@@ -5553,15 +8220,7 @@
               <w:sz w:val="24"/>
               <w:szCs w:val="24"/>
             </w:rPr>
-            <m:t xml:space="preserve"> </m:t>
-          </m:r>
-          <m:r>
-            <w:rPr>
-              <w:rFonts w:ascii="Cambria Math" w:eastAsiaTheme="minorEastAsia" w:hAnsi="Cambria Math"/>
-              <w:sz w:val="24"/>
-              <w:szCs w:val="24"/>
-            </w:rPr>
-            <m:t xml:space="preserve"> </m:t>
+            <m:t xml:space="preserve">  </m:t>
           </m:r>
           <m:r>
             <m:rPr>
@@ -5864,7 +8523,7 @@
         <w:pStyle w:val="ListParagraph"/>
         <w:numPr>
           <w:ilvl w:val="0"/>
-          <w:numId w:val="15"/>
+          <w:numId w:val="20"/>
         </w:numPr>
         <w:rPr>
           <w:rFonts w:eastAsiaTheme="minorEastAsia"/>
@@ -7048,7 +9707,7 @@
           </m:f>
           <m:r>
             <m:rPr>
-              <m:sty m:val="b"/>
+              <m:sty m:val="p"/>
             </m:rPr>
             <w:rPr>
               <w:rFonts w:eastAsiaTheme="minorEastAsia"/>
@@ -7517,25 +10176,7 @@
           <w:szCs w:val="24"/>
         </w:rPr>
         <w:br/>
-        <w:t xml:space="preserve">One can think of it as selecting the last place in the t+1 </w:t>
-      </w:r>
-      <w:proofErr w:type="gramStart"/>
-      <w:r>
-        <w:rPr>
-          <w:rFonts w:eastAsiaTheme="minorEastAsia"/>
-          <w:sz w:val="24"/>
-          <w:szCs w:val="24"/>
-        </w:rPr>
-        <w:t>places</w:t>
-      </w:r>
-      <w:proofErr w:type="gramEnd"/>
-      <w:r>
-        <w:rPr>
-          <w:rFonts w:eastAsiaTheme="minorEastAsia"/>
-          <w:sz w:val="24"/>
-          <w:szCs w:val="24"/>
-        </w:rPr>
-        <w:t xml:space="preserve"> for the largest number in these t+1 places.</w:t>
+        <w:t>One can think of it as selecting the last place in the t+1 places for the largest number in these t+1 places.</w:t>
       </w:r>
     </w:p>
     <w:p>
@@ -7552,7 +10193,7 @@
         <w:pStyle w:val="ListParagraph"/>
         <w:numPr>
           <w:ilvl w:val="0"/>
-          <w:numId w:val="15"/>
+          <w:numId w:val="20"/>
         </w:numPr>
         <w:rPr>
           <w:rFonts w:eastAsiaTheme="minorEastAsia"/>
@@ -8648,74 +11289,79 @@
             <m:t xml:space="preserve">} </m:t>
           </m:r>
           <m:r>
+            <m:rPr>
+              <m:sty m:val="p"/>
+            </m:rPr>
             <w:br/>
-          </m:r>
-          <m:sSubSup>
-            <m:sSubSupPr>
-              <m:ctrlPr>
-                <w:rPr>
-                  <w:rFonts w:ascii="Cambria Math" w:hAnsi="Cambria Math"/>
-                  <w:i/>
-                </w:rPr>
-              </m:ctrlPr>
-            </m:sSubSupPr>
-            <m:e>
-              <m:r>
-                <w:rPr>
-                  <w:rFonts w:ascii="Cambria Math" w:hAnsi="Cambria Math" w:cs="Cambria Math"/>
-                </w:rPr>
-                <m:t>V</m:t>
-              </m:r>
-              <m:ctrlPr>
-                <w:rPr>
-                  <w:rFonts w:ascii="Cambria Math" w:hAnsi="Cambria Math" w:cs="Cambria Math"/>
-                  <w:i/>
-                </w:rPr>
-              </m:ctrlPr>
-            </m:e>
-            <m:sub>
-              <m:r>
-                <w:rPr>
-                  <w:rFonts w:ascii="Cambria Math" w:hAnsi="Cambria Math"/>
-                </w:rPr>
-                <m:t>t</m:t>
-              </m:r>
-            </m:sub>
-            <m:sup>
-              <m:r>
-                <w:rPr>
-                  <w:rFonts w:ascii="Cambria Math" w:hAnsi="Cambria Math" w:cs="Cambria Math"/>
-                </w:rPr>
-                <m:t>*</m:t>
-              </m:r>
-              <m:ctrlPr>
-                <w:rPr>
-                  <w:rFonts w:ascii="Cambria Math" w:hAnsi="Cambria Math" w:cs="Cambria Math"/>
-                  <w:i/>
-                </w:rPr>
-              </m:ctrlPr>
-            </m:sup>
-          </m:sSubSup>
-          <m:r>
-            <w:rPr>
-              <w:rFonts w:ascii="Cambria Math" w:hAnsi="Cambria Math"/>
-            </w:rPr>
-            <m:t>(</m:t>
-          </m:r>
-          <m:r>
-            <w:rPr>
-              <w:rFonts w:ascii="Cambria Math" w:hAnsi="Cambria Math" w:cs="Cambria Math"/>
-            </w:rPr>
-            <m:t>s</m:t>
-          </m:r>
-          <m:r>
-            <w:rPr>
-              <w:rFonts w:ascii="Cambria Math" w:hAnsi="Cambria Math"/>
-            </w:rPr>
-            <m:t>)</m:t>
           </m:r>
         </m:oMath>
       </m:oMathPara>
+      <m:oMath>
+        <m:sSubSup>
+          <m:sSubSupPr>
+            <m:ctrlPr>
+              <w:rPr>
+                <w:rFonts w:ascii="Cambria Math" w:hAnsi="Cambria Math"/>
+                <w:i/>
+              </w:rPr>
+            </m:ctrlPr>
+          </m:sSubSupPr>
+          <m:e>
+            <m:r>
+              <w:rPr>
+                <w:rFonts w:ascii="Cambria Math" w:hAnsi="Cambria Math" w:cs="Cambria Math"/>
+              </w:rPr>
+              <m:t>V</m:t>
+            </m:r>
+            <m:ctrlPr>
+              <w:rPr>
+                <w:rFonts w:ascii="Cambria Math" w:hAnsi="Cambria Math" w:cs="Cambria Math"/>
+                <w:i/>
+              </w:rPr>
+            </m:ctrlPr>
+          </m:e>
+          <m:sub>
+            <m:r>
+              <w:rPr>
+                <w:rFonts w:ascii="Cambria Math" w:hAnsi="Cambria Math"/>
+              </w:rPr>
+              <m:t>t</m:t>
+            </m:r>
+          </m:sub>
+          <m:sup>
+            <m:r>
+              <w:rPr>
+                <w:rFonts w:ascii="Cambria Math" w:hAnsi="Cambria Math" w:cs="Cambria Math"/>
+              </w:rPr>
+              <m:t>*</m:t>
+            </m:r>
+            <m:ctrlPr>
+              <w:rPr>
+                <w:rFonts w:ascii="Cambria Math" w:hAnsi="Cambria Math" w:cs="Cambria Math"/>
+                <w:i/>
+              </w:rPr>
+            </m:ctrlPr>
+          </m:sup>
+        </m:sSubSup>
+        <m:r>
+          <w:rPr>
+            <w:rFonts w:ascii="Cambria Math" w:hAnsi="Cambria Math"/>
+          </w:rPr>
+          <m:t>(</m:t>
+        </m:r>
+        <m:r>
+          <w:rPr>
+            <w:rFonts w:ascii="Cambria Math" w:hAnsi="Cambria Math" w:cs="Cambria Math"/>
+          </w:rPr>
+          <m:t>s</m:t>
+        </m:r>
+        <m:r>
+          <w:rPr>
+            <w:rFonts w:ascii="Cambria Math" w:hAnsi="Cambria Math"/>
+          </w:rPr>
+          <m:t>)</m:t>
+        </m:r>
+      </m:oMath>
       <w:r>
         <w:rPr>
           <w:rFonts w:eastAsiaTheme="minorEastAsia"/>
@@ -8727,21 +11373,7 @@
           <w:rFonts w:eastAsiaTheme="minorEastAsia"/>
         </w:rPr>
         <w:br/>
-        <w:t xml:space="preserve">we can think of it as computing this value (probability function) in DP and deciding when to stop (optimal stop time) according to </w:t>
-      </w:r>
-      <w:proofErr w:type="gramStart"/>
-      <w:r>
-        <w:rPr>
-          <w:rFonts w:eastAsiaTheme="minorEastAsia"/>
-        </w:rPr>
-        <w:t>it.</w:t>
-      </w:r>
-      <w:proofErr w:type="gramEnd"/>
-      <w:r>
-        <w:rPr>
-          <w:rFonts w:eastAsiaTheme="minorEastAsia"/>
-        </w:rPr>
-        <w:t xml:space="preserve"> If we’re in s = 1 for example, we select between the immediate reward of </w:t>
+        <w:t xml:space="preserve">we can think of it as computing this value (probability function) in DP and deciding when to stop (optimal stop time) according to it. If we’re in s = 1 for example, we select between the immediate reward of </w:t>
       </w:r>
       <m:oMath>
         <m:sSub>
@@ -9716,7 +12348,7 @@
         <w:pStyle w:val="ListParagraph"/>
         <w:numPr>
           <w:ilvl w:val="0"/>
-          <w:numId w:val="15"/>
+          <w:numId w:val="20"/>
         </w:numPr>
         <w:rPr>
           <w:rFonts w:eastAsiaTheme="minorEastAsia"/>
@@ -11571,7 +14203,7 @@
         <w:pStyle w:val="ListParagraph"/>
         <w:numPr>
           <w:ilvl w:val="0"/>
-          <w:numId w:val="15"/>
+          <w:numId w:val="20"/>
         </w:numPr>
         <w:rPr>
           <w:rFonts w:eastAsiaTheme="minorEastAsia"/>
@@ -13619,18 +16251,11 @@
           <m:t xml:space="preserve"> </m:t>
         </m:r>
       </m:oMath>
-    </w:p>
-    <w:p>
-      <w:pPr>
-        <w:rPr>
-          <w:rFonts w:eastAsiaTheme="minorEastAsia"/>
-        </w:rPr>
-      </w:pPr>
-      <w:r>
-        <w:rPr>
-          <w:rFonts w:eastAsiaTheme="minorEastAsia"/>
-        </w:rPr>
-        <w:t>We will mark k as t+1 and replace the integration start and the integrand expression:</w:t>
+      <w:r>
+        <w:rPr>
+          <w:rFonts w:eastAsiaTheme="minorEastAsia"/>
+        </w:rPr>
+        <w:br/>
       </w:r>
     </w:p>
     <w:p>
@@ -14135,7 +16760,7 @@
                     <w:rPr>
                       <w:rFonts w:ascii="Cambria Math" w:eastAsiaTheme="minorEastAsia" w:hAnsi="Cambria Math"/>
                     </w:rPr>
-                    <m:t>1</m:t>
+                    <m:t>0</m:t>
                   </m:r>
                 </m:sub>
               </m:sSub>
@@ -14160,39 +16785,13 @@
       <w:pPr>
         <w:rPr>
           <w:rFonts w:eastAsiaTheme="minorEastAsia"/>
-          <w:sz w:val="24"/>
-          <w:szCs w:val="24"/>
-        </w:rPr>
-      </w:pPr>
-      <w:r>
-        <w:rPr>
-          <w:rFonts w:eastAsiaTheme="minorEastAsia"/>
-        </w:rPr>
-        <w:t>Since the policy is a given time invariant one, and the dynamics are also stationary</w:t>
-      </w:r>
-      <w:r>
-        <w:rPr>
-          <w:rFonts w:eastAsiaTheme="minorEastAsia"/>
-        </w:rPr>
-        <w:t>,</w:t>
-      </w:r>
-      <w:r>
-        <w:rPr>
-          <w:rFonts w:eastAsiaTheme="minorEastAsia"/>
-        </w:rPr>
-        <w:t xml:space="preserve"> the reward doesn’t depend on the time and</w:t>
-      </w:r>
-      <w:r>
-        <w:rPr>
-          <w:rFonts w:eastAsiaTheme="minorEastAsia"/>
-        </w:rPr>
-        <w:t xml:space="preserve"> therefor</w:t>
-      </w:r>
-      <w:r>
-        <w:rPr>
-          <w:rFonts w:eastAsiaTheme="minorEastAsia"/>
-        </w:rPr>
-        <w:t xml:space="preserve"> </w:t>
+        </w:rPr>
+      </w:pPr>
+      <w:r>
+        <w:rPr>
+          <w:rFonts w:eastAsiaTheme="minorEastAsia"/>
+        </w:rPr>
+        <w:t xml:space="preserve">Since the policy is a given </w:t>
       </w:r>
       <m:oMath>
         <m:r>
@@ -14233,7 +16832,7 @@
                   <w:rPr>
                     <w:rFonts w:ascii="Cambria Math" w:eastAsiaTheme="minorEastAsia" w:hAnsi="Cambria Math"/>
                   </w:rPr>
-                  <m:t>k-1</m:t>
+                  <m:t>i</m:t>
                 </m:r>
               </m:sub>
             </m:sSub>
@@ -14241,7 +16840,7 @@
               <w:rPr>
                 <w:rFonts w:ascii="Cambria Math" w:eastAsiaTheme="minorEastAsia" w:hAnsi="Cambria Math"/>
               </w:rPr>
-              <m:t xml:space="preserve"> = s,</m:t>
+              <m:t>=s,</m:t>
             </m:r>
             <m:sSub>
               <m:sSubPr>
@@ -14265,7 +16864,7 @@
                   <w:rPr>
                     <w:rFonts w:ascii="Cambria Math" w:eastAsiaTheme="minorEastAsia" w:hAnsi="Cambria Math"/>
                   </w:rPr>
-                  <m:t>k-1</m:t>
+                  <m:t>i</m:t>
                 </m:r>
               </m:sub>
             </m:sSub>
@@ -14273,29 +16872,33 @@
               <w:rPr>
                 <w:rFonts w:ascii="Cambria Math" w:eastAsiaTheme="minorEastAsia" w:hAnsi="Cambria Math"/>
               </w:rPr>
-              <m:t>= π(s)</m:t>
+              <m:t>=π</m:t>
             </m:r>
+            <m:d>
+              <m:dPr>
+                <m:ctrlPr>
+                  <w:rPr>
+                    <w:rFonts w:ascii="Cambria Math" w:eastAsiaTheme="minorEastAsia" w:hAnsi="Cambria Math"/>
+                    <w:i/>
+                  </w:rPr>
+                </m:ctrlPr>
+              </m:dPr>
+              <m:e>
+                <m:r>
+                  <w:rPr>
+                    <w:rFonts w:ascii="Cambria Math" w:eastAsiaTheme="minorEastAsia" w:hAnsi="Cambria Math"/>
+                  </w:rPr>
+                  <m:t>s</m:t>
+                </m:r>
+              </m:e>
+            </m:d>
           </m:e>
         </m:d>
         <m:r>
           <w:rPr>
             <w:rFonts w:ascii="Cambria Math" w:eastAsiaTheme="minorEastAsia" w:hAnsi="Cambria Math"/>
           </w:rPr>
-          <m:t xml:space="preserve"> </m:t>
-        </m:r>
-      </m:oMath>
-      <w:r>
-        <w:rPr>
-          <w:rFonts w:eastAsiaTheme="minorEastAsia"/>
-        </w:rPr>
-        <w:t xml:space="preserve">and </w:t>
-      </w:r>
-      <m:oMath>
-        <m:r>
-          <w:rPr>
-            <w:rFonts w:ascii="Cambria Math" w:eastAsiaTheme="minorEastAsia" w:hAnsi="Cambria Math"/>
-          </w:rPr>
-          <m:t>r</m:t>
+          <m:t xml:space="preserve"> =r</m:t>
         </m:r>
         <m:d>
           <m:dPr>
@@ -14329,7 +16932,7 @@
                   <w:rPr>
                     <w:rFonts w:ascii="Cambria Math" w:eastAsiaTheme="minorEastAsia" w:hAnsi="Cambria Math"/>
                   </w:rPr>
-                  <m:t>k</m:t>
+                  <m:t>i</m:t>
                 </m:r>
               </m:sub>
             </m:sSub>
@@ -14337,39 +16940,7 @@
               <w:rPr>
                 <w:rFonts w:ascii="Cambria Math" w:eastAsiaTheme="minorEastAsia" w:hAnsi="Cambria Math"/>
               </w:rPr>
-              <m:t>=s,</m:t>
-            </m:r>
-            <m:sSub>
-              <m:sSubPr>
-                <m:ctrlPr>
-                  <w:rPr>
-                    <w:rFonts w:ascii="Cambria Math" w:eastAsiaTheme="minorEastAsia" w:hAnsi="Cambria Math"/>
-                    <w:i/>
-                  </w:rPr>
-                </m:ctrlPr>
-              </m:sSubPr>
-              <m:e>
-                <m:r>
-                  <w:rPr>
-                    <w:rFonts w:ascii="Cambria Math" w:eastAsiaTheme="minorEastAsia" w:hAnsi="Cambria Math"/>
-                  </w:rPr>
-                  <m:t>a</m:t>
-                </m:r>
-              </m:e>
-              <m:sub>
-                <m:r>
-                  <w:rPr>
-                    <w:rFonts w:ascii="Cambria Math" w:eastAsiaTheme="minorEastAsia" w:hAnsi="Cambria Math"/>
-                  </w:rPr>
-                  <m:t>k</m:t>
-                </m:r>
-              </m:sub>
-            </m:sSub>
-            <m:r>
-              <w:rPr>
-                <w:rFonts w:ascii="Cambria Math" w:eastAsiaTheme="minorEastAsia" w:hAnsi="Cambria Math"/>
-              </w:rPr>
-              <m:t>=π(s)</m:t>
+              <m:t>=s</m:t>
             </m:r>
           </m:e>
         </m:d>
@@ -14377,66 +16948,60 @@
           <w:rPr>
             <w:rFonts w:ascii="Cambria Math" w:eastAsiaTheme="minorEastAsia" w:hAnsi="Cambria Math"/>
           </w:rPr>
-          <m:t xml:space="preserve"> </m:t>
+          <m:t xml:space="preserve">   </m:t>
         </m:r>
       </m:oMath>
       <w:r>
         <w:rPr>
           <w:rFonts w:eastAsiaTheme="minorEastAsia"/>
         </w:rPr>
-        <w:t xml:space="preserve">are distributed the same(for </w:t>
-      </w:r>
-      <w:r>
-        <w:rPr>
-          <w:rFonts w:eastAsiaTheme="minorEastAsia"/>
-        </w:rPr>
-        <w:t>every time index</w:t>
-      </w:r>
-      <w:r>
-        <w:rPr>
-          <w:rFonts w:eastAsiaTheme="minorEastAsia"/>
-        </w:rPr>
-        <w:t xml:space="preserve"> </w:t>
-      </w:r>
-      <m:oMath>
-        <m:r>
-          <w:rPr>
-            <w:rFonts w:ascii="Cambria Math" w:eastAsiaTheme="minorEastAsia" w:hAnsi="Cambria Math"/>
-          </w:rPr>
-          <m:t>k</m:t>
-        </m:r>
-      </m:oMath>
-      <w:r>
-        <w:rPr>
-          <w:rFonts w:eastAsiaTheme="minorEastAsia"/>
-        </w:rPr>
-        <w:t>)</w:t>
-      </w:r>
-      <w:r>
-        <w:rPr>
-          <w:rFonts w:eastAsiaTheme="minorEastAsia"/>
-        </w:rPr>
-        <w:t>.</w:t>
-      </w:r>
-      <w:r>
-        <w:rPr>
-          <w:rFonts w:eastAsiaTheme="minorEastAsia"/>
-        </w:rPr>
-        <w:t xml:space="preserve">  For two random variables with same probability distribution we have equality between their Mean value. </w:t>
-      </w:r>
-      <w:r>
-        <w:rPr>
-          <w:rFonts w:eastAsiaTheme="minorEastAsia"/>
-        </w:rPr>
-        <w:t xml:space="preserve"> Since we start to sum up the same expression from the same start stage to infinity, we get:</w:t>
-      </w:r>
-    </w:p>
-    <w:p>
-      <w:pPr>
-        <w:rPr>
-          <w:rFonts w:eastAsiaTheme="minorEastAsia"/>
-        </w:rPr>
-      </w:pPr>
+        <w:t xml:space="preserve">and </w:t>
+      </w:r>
+      <w:r>
+        <w:rPr>
+          <w:rFonts w:eastAsiaTheme="minorEastAsia"/>
+        </w:rPr>
+        <w:t xml:space="preserve">we actually have a regular </w:t>
+      </w:r>
+      <w:proofErr w:type="spellStart"/>
+      <w:r>
+        <w:rPr>
+          <w:rFonts w:eastAsiaTheme="minorEastAsia"/>
+        </w:rPr>
+        <w:t>markov</w:t>
+      </w:r>
+      <w:proofErr w:type="spellEnd"/>
+      <w:r>
+        <w:rPr>
+          <w:rFonts w:eastAsiaTheme="minorEastAsia"/>
+        </w:rPr>
+        <w:t xml:space="preserve"> chain w/ stationary </w:t>
+      </w:r>
+      <w:r>
+        <w:rPr>
+          <w:rFonts w:eastAsiaTheme="minorEastAsia"/>
+        </w:rPr>
+        <w:t>dynamics</w:t>
+      </w:r>
+      <w:r>
+        <w:rPr>
+          <w:rFonts w:eastAsiaTheme="minorEastAsia"/>
+        </w:rPr>
+        <w:t xml:space="preserve">. </w:t>
+      </w:r>
+      <w:r>
+        <w:rPr>
+          <w:rFonts w:eastAsiaTheme="minorEastAsia"/>
+        </w:rPr>
+        <w:br/>
+        <w:t>If we start from the same s state with the given policy and stationary dynamics the induced paths have the same probabilities and thus the same expectations:</w:t>
+      </w:r>
+      <w:r>
+        <w:rPr>
+          <w:rFonts w:eastAsiaTheme="minorEastAsia"/>
+        </w:rPr>
+        <w:br/>
+      </w:r>
       <m:oMathPara>
         <m:oMath>
           <m:sSup>
@@ -14652,6 +17217,216 @@
                     <w:rPr>
                       <w:rFonts w:ascii="Cambria Math" w:eastAsiaTheme="minorEastAsia" w:hAnsi="Cambria Math"/>
                     </w:rPr>
+                    <m:t>0</m:t>
+                  </m:r>
+                </m:sub>
+              </m:sSub>
+              <m:r>
+                <w:rPr>
+                  <w:rFonts w:ascii="Cambria Math" w:eastAsiaTheme="minorEastAsia" w:hAnsi="Cambria Math"/>
+                </w:rPr>
+                <m:t>=s</m:t>
+              </m:r>
+            </m:e>
+          </m:d>
+          <m:r>
+            <w:rPr>
+              <w:rFonts w:ascii="Cambria Math" w:eastAsiaTheme="minorEastAsia" w:hAnsi="Cambria Math"/>
+            </w:rPr>
+            <m:t xml:space="preserve"> =</m:t>
+          </m:r>
+          <m:sSup>
+            <m:sSupPr>
+              <m:ctrlPr>
+                <w:rPr>
+                  <w:rFonts w:ascii="Cambria Math" w:eastAsiaTheme="minorEastAsia" w:hAnsi="Cambria Math"/>
+                  <w:i/>
+                </w:rPr>
+              </m:ctrlPr>
+            </m:sSupPr>
+            <m:e>
+              <m:r>
+                <m:rPr>
+                  <m:scr m:val="double-struck"/>
+                </m:rPr>
+                <w:rPr>
+                  <w:rFonts w:ascii="Cambria Math" w:eastAsiaTheme="minorEastAsia" w:hAnsi="Cambria Math"/>
+                </w:rPr>
+                <m:t>E</m:t>
+              </m:r>
+            </m:e>
+            <m:sup>
+              <m:r>
+                <w:rPr>
+                  <w:rFonts w:ascii="Cambria Math" w:eastAsiaTheme="minorEastAsia" w:hAnsi="Cambria Math"/>
+                </w:rPr>
+                <m:t>π</m:t>
+              </m:r>
+            </m:sup>
+          </m:sSup>
+          <m:d>
+            <m:dPr>
+              <m:begChr m:val="["/>
+              <m:endChr m:val="]"/>
+              <m:ctrlPr>
+                <w:rPr>
+                  <w:rFonts w:ascii="Cambria Math" w:eastAsiaTheme="minorEastAsia" w:hAnsi="Cambria Math"/>
+                  <w:i/>
+                </w:rPr>
+              </m:ctrlPr>
+            </m:dPr>
+            <m:e>
+              <m:r>
+                <w:rPr>
+                  <w:rFonts w:ascii="Cambria Math" w:eastAsiaTheme="minorEastAsia" w:hAnsi="Cambria Math"/>
+                </w:rPr>
+                <m:t xml:space="preserve">R(s0,s1..) | </m:t>
+              </m:r>
+              <m:sSub>
+                <m:sSubPr>
+                  <m:ctrlPr>
+                    <w:rPr>
+                      <w:rFonts w:ascii="Cambria Math" w:eastAsiaTheme="minorEastAsia" w:hAnsi="Cambria Math"/>
+                      <w:i/>
+                    </w:rPr>
+                  </m:ctrlPr>
+                </m:sSubPr>
+                <m:e>
+                  <m:r>
+                    <w:rPr>
+                      <w:rFonts w:ascii="Cambria Math" w:eastAsiaTheme="minorEastAsia" w:hAnsi="Cambria Math"/>
+                    </w:rPr>
+                    <m:t>s</m:t>
+                  </m:r>
+                </m:e>
+                <m:sub>
+                  <m:r>
+                    <w:rPr>
+                      <w:rFonts w:ascii="Cambria Math" w:eastAsiaTheme="minorEastAsia" w:hAnsi="Cambria Math"/>
+                    </w:rPr>
+                    <m:t>0</m:t>
+                  </m:r>
+                </m:sub>
+              </m:sSub>
+              <m:r>
+                <w:rPr>
+                  <w:rFonts w:ascii="Cambria Math" w:eastAsiaTheme="minorEastAsia" w:hAnsi="Cambria Math"/>
+                </w:rPr>
+                <m:t>=s</m:t>
+              </m:r>
+            </m:e>
+          </m:d>
+          <m:r>
+            <w:rPr>
+              <w:rFonts w:ascii="Cambria Math" w:eastAsiaTheme="minorEastAsia" w:hAnsi="Cambria Math"/>
+            </w:rPr>
+            <m:t xml:space="preserve"> =</m:t>
+          </m:r>
+          <m:nary>
+            <m:naryPr>
+              <m:chr m:val="∑"/>
+              <m:limLoc m:val="undOvr"/>
+              <m:supHide m:val="1"/>
+              <m:ctrlPr>
+                <w:rPr>
+                  <w:rFonts w:ascii="Cambria Math" w:eastAsiaTheme="minorEastAsia" w:hAnsi="Cambria Math"/>
+                  <w:i/>
+                </w:rPr>
+              </m:ctrlPr>
+            </m:naryPr>
+            <m:sub>
+              <m:r>
+                <w:rPr>
+                  <w:rFonts w:ascii="Cambria Math" w:eastAsiaTheme="minorEastAsia" w:hAnsi="Cambria Math"/>
+                </w:rPr>
+                <m:t>h</m:t>
+              </m:r>
+            </m:sub>
+            <m:sup/>
+            <m:e>
+              <m:r>
+                <w:rPr>
+                  <w:rFonts w:ascii="Cambria Math" w:eastAsiaTheme="minorEastAsia" w:hAnsi="Cambria Math"/>
+                </w:rPr>
+                <m:t>p(h)r(h)</m:t>
+              </m:r>
+            </m:e>
+          </m:nary>
+          <m:r>
+            <w:rPr>
+              <w:rFonts w:ascii="Cambria Math" w:eastAsiaTheme="minorEastAsia" w:hAnsi="Cambria Math"/>
+            </w:rPr>
+            <m:t>=</m:t>
+          </m:r>
+          <m:sSup>
+            <m:sSupPr>
+              <m:ctrlPr>
+                <w:rPr>
+                  <w:rFonts w:ascii="Cambria Math" w:eastAsiaTheme="minorEastAsia" w:hAnsi="Cambria Math"/>
+                  <w:i/>
+                </w:rPr>
+              </m:ctrlPr>
+            </m:sSupPr>
+            <m:e>
+              <m:r>
+                <m:rPr>
+                  <m:scr m:val="double-struck"/>
+                </m:rPr>
+                <w:rPr>
+                  <w:rFonts w:ascii="Cambria Math" w:eastAsiaTheme="minorEastAsia" w:hAnsi="Cambria Math"/>
+                </w:rPr>
+                <m:t>E</m:t>
+              </m:r>
+            </m:e>
+            <m:sup>
+              <m:r>
+                <w:rPr>
+                  <w:rFonts w:ascii="Cambria Math" w:eastAsiaTheme="minorEastAsia" w:hAnsi="Cambria Math"/>
+                </w:rPr>
+                <m:t>π</m:t>
+              </m:r>
+            </m:sup>
+          </m:sSup>
+          <m:d>
+            <m:dPr>
+              <m:begChr m:val="["/>
+              <m:endChr m:val="]"/>
+              <m:ctrlPr>
+                <w:rPr>
+                  <w:rFonts w:ascii="Cambria Math" w:eastAsiaTheme="minorEastAsia" w:hAnsi="Cambria Math"/>
+                  <w:i/>
+                </w:rPr>
+              </m:ctrlPr>
+            </m:dPr>
+            <m:e>
+              <m:r>
+                <w:rPr>
+                  <w:rFonts w:ascii="Cambria Math" w:eastAsiaTheme="minorEastAsia" w:hAnsi="Cambria Math"/>
+                </w:rPr>
+                <m:t xml:space="preserve">R(s1,s2..)| </m:t>
+              </m:r>
+              <m:sSub>
+                <m:sSubPr>
+                  <m:ctrlPr>
+                    <w:rPr>
+                      <w:rFonts w:ascii="Cambria Math" w:eastAsiaTheme="minorEastAsia" w:hAnsi="Cambria Math"/>
+                      <w:i/>
+                    </w:rPr>
+                  </m:ctrlPr>
+                </m:sSubPr>
+                <m:e>
+                  <m:r>
+                    <w:rPr>
+                      <w:rFonts w:ascii="Cambria Math" w:eastAsiaTheme="minorEastAsia" w:hAnsi="Cambria Math"/>
+                    </w:rPr>
+                    <m:t>s</m:t>
+                  </m:r>
+                </m:e>
+                <m:sub>
+                  <m:r>
+                    <w:rPr>
+                      <w:rFonts w:ascii="Cambria Math" w:eastAsiaTheme="minorEastAsia" w:hAnsi="Cambria Math"/>
+                    </w:rPr>
                     <m:t>1</m:t>
                   </m:r>
                 </m:sub>
@@ -14897,6 +17672,492 @@
           </m:d>
         </m:oMath>
       </m:oMathPara>
+    </w:p>
+    <w:p>
+      <w:pPr>
+        <w:rPr>
+          <w:rFonts w:eastAsiaTheme="minorEastAsia"/>
+        </w:rPr>
+      </w:pPr>
+      <w:r>
+        <w:rPr>
+          <w:rFonts w:eastAsiaTheme="minorEastAsia"/>
+        </w:rPr>
+        <w:br/>
+      </w:r>
+      <m:oMathPara>
+        <m:oMath>
+          <m:sSup>
+            <m:sSupPr>
+              <m:ctrlPr>
+                <w:rPr>
+                  <w:rFonts w:ascii="Cambria Math" w:eastAsiaTheme="minorEastAsia" w:hAnsi="Cambria Math"/>
+                  <w:i/>
+                </w:rPr>
+              </m:ctrlPr>
+            </m:sSupPr>
+            <m:e>
+              <m:r>
+                <m:rPr>
+                  <m:scr m:val="double-struck"/>
+                </m:rPr>
+                <w:rPr>
+                  <w:rFonts w:ascii="Cambria Math" w:eastAsiaTheme="minorEastAsia" w:hAnsi="Cambria Math"/>
+                </w:rPr>
+                <m:t>E</m:t>
+              </m:r>
+            </m:e>
+            <m:sup>
+              <m:r>
+                <w:rPr>
+                  <w:rFonts w:ascii="Cambria Math" w:eastAsiaTheme="minorEastAsia" w:hAnsi="Cambria Math"/>
+                </w:rPr>
+                <m:t>π</m:t>
+              </m:r>
+            </m:sup>
+          </m:sSup>
+          <m:d>
+            <m:dPr>
+              <m:begChr m:val="["/>
+              <m:endChr m:val="]"/>
+              <m:ctrlPr>
+                <w:rPr>
+                  <w:rFonts w:ascii="Cambria Math" w:eastAsiaTheme="minorEastAsia" w:hAnsi="Cambria Math"/>
+                  <w:i/>
+                </w:rPr>
+              </m:ctrlPr>
+            </m:dPr>
+            <m:e>
+              <m:d>
+                <m:dPr>
+                  <m:ctrlPr>
+                    <w:rPr>
+                      <w:rFonts w:ascii="Cambria Math" w:eastAsiaTheme="minorEastAsia" w:hAnsi="Cambria Math"/>
+                      <w:i/>
+                    </w:rPr>
+                  </m:ctrlPr>
+                </m:dPr>
+                <m:e>
+                  <m:nary>
+                    <m:naryPr>
+                      <m:chr m:val="∑"/>
+                      <m:limLoc m:val="undOvr"/>
+                      <m:ctrlPr>
+                        <w:rPr>
+                          <w:rFonts w:ascii="Cambria Math" w:eastAsiaTheme="minorEastAsia" w:hAnsi="Cambria Math"/>
+                          <w:i/>
+                        </w:rPr>
+                      </m:ctrlPr>
+                    </m:naryPr>
+                    <m:sub>
+                      <m:r>
+                        <w:rPr>
+                          <w:rFonts w:ascii="Cambria Math" w:eastAsiaTheme="minorEastAsia" w:hAnsi="Cambria Math"/>
+                        </w:rPr>
+                        <m:t>k=1</m:t>
+                      </m:r>
+                    </m:sub>
+                    <m:sup>
+                      <m:r>
+                        <w:rPr>
+                          <w:rFonts w:ascii="Cambria Math" w:eastAsiaTheme="minorEastAsia" w:hAnsi="Cambria Math"/>
+                        </w:rPr>
+                        <m:t>∞</m:t>
+                      </m:r>
+                    </m:sup>
+                    <m:e>
+                      <m:sSup>
+                        <m:sSupPr>
+                          <m:ctrlPr>
+                            <w:rPr>
+                              <w:rFonts w:ascii="Cambria Math" w:eastAsiaTheme="minorEastAsia" w:hAnsi="Cambria Math"/>
+                              <w:i/>
+                            </w:rPr>
+                          </m:ctrlPr>
+                        </m:sSupPr>
+                        <m:e>
+                          <m:r>
+                            <w:rPr>
+                              <w:rFonts w:ascii="Cambria Math" w:eastAsiaTheme="minorEastAsia" w:hAnsi="Cambria Math"/>
+                            </w:rPr>
+                            <m:t>γ</m:t>
+                          </m:r>
+                        </m:e>
+                        <m:sup>
+                          <m:r>
+                            <w:rPr>
+                              <w:rFonts w:ascii="Cambria Math" w:eastAsiaTheme="minorEastAsia" w:hAnsi="Cambria Math"/>
+                            </w:rPr>
+                            <m:t>k-1</m:t>
+                          </m:r>
+                        </m:sup>
+                      </m:sSup>
+                      <m:r>
+                        <w:rPr>
+                          <w:rFonts w:ascii="Cambria Math" w:eastAsiaTheme="minorEastAsia" w:hAnsi="Cambria Math"/>
+                        </w:rPr>
+                        <m:t>r</m:t>
+                      </m:r>
+                      <m:d>
+                        <m:dPr>
+                          <m:ctrlPr>
+                            <w:rPr>
+                              <w:rFonts w:ascii="Cambria Math" w:eastAsiaTheme="minorEastAsia" w:hAnsi="Cambria Math"/>
+                              <w:i/>
+                            </w:rPr>
+                          </m:ctrlPr>
+                        </m:dPr>
+                        <m:e>
+                          <m:sSub>
+                            <m:sSubPr>
+                              <m:ctrlPr>
+                                <w:rPr>
+                                  <w:rFonts w:ascii="Cambria Math" w:eastAsiaTheme="minorEastAsia" w:hAnsi="Cambria Math"/>
+                                  <w:i/>
+                                </w:rPr>
+                              </m:ctrlPr>
+                            </m:sSubPr>
+                            <m:e>
+                              <m:r>
+                                <w:rPr>
+                                  <w:rFonts w:ascii="Cambria Math" w:eastAsiaTheme="minorEastAsia" w:hAnsi="Cambria Math"/>
+                                </w:rPr>
+                                <m:t>s</m:t>
+                              </m:r>
+                            </m:e>
+                            <m:sub>
+                              <m:r>
+                                <w:rPr>
+                                  <w:rFonts w:ascii="Cambria Math" w:eastAsiaTheme="minorEastAsia" w:hAnsi="Cambria Math"/>
+                                </w:rPr>
+                                <m:t>k-1</m:t>
+                              </m:r>
+                            </m:sub>
+                          </m:sSub>
+                          <m:r>
+                            <w:rPr>
+                              <w:rFonts w:ascii="Cambria Math" w:eastAsiaTheme="minorEastAsia" w:hAnsi="Cambria Math"/>
+                            </w:rPr>
+                            <m:t>,</m:t>
+                          </m:r>
+                          <m:sSub>
+                            <m:sSubPr>
+                              <m:ctrlPr>
+                                <w:rPr>
+                                  <w:rFonts w:ascii="Cambria Math" w:eastAsiaTheme="minorEastAsia" w:hAnsi="Cambria Math"/>
+                                  <w:i/>
+                                </w:rPr>
+                              </m:ctrlPr>
+                            </m:sSubPr>
+                            <m:e>
+                              <m:r>
+                                <w:rPr>
+                                  <w:rFonts w:ascii="Cambria Math" w:eastAsiaTheme="minorEastAsia" w:hAnsi="Cambria Math"/>
+                                </w:rPr>
+                                <m:t>a</m:t>
+                              </m:r>
+                            </m:e>
+                            <m:sub>
+                              <m:r>
+                                <w:rPr>
+                                  <w:rFonts w:ascii="Cambria Math" w:eastAsiaTheme="minorEastAsia" w:hAnsi="Cambria Math"/>
+                                </w:rPr>
+                                <m:t>k-1</m:t>
+                              </m:r>
+                            </m:sub>
+                          </m:sSub>
+                        </m:e>
+                      </m:d>
+                    </m:e>
+                  </m:nary>
+                </m:e>
+              </m:d>
+              <m:r>
+                <w:rPr>
+                  <w:rFonts w:ascii="Cambria Math" w:eastAsiaTheme="minorEastAsia" w:hAnsi="Cambria Math"/>
+                </w:rPr>
+                <m:t xml:space="preserve">| </m:t>
+              </m:r>
+              <m:sSub>
+                <m:sSubPr>
+                  <m:ctrlPr>
+                    <w:rPr>
+                      <w:rFonts w:ascii="Cambria Math" w:eastAsiaTheme="minorEastAsia" w:hAnsi="Cambria Math"/>
+                      <w:i/>
+                    </w:rPr>
+                  </m:ctrlPr>
+                </m:sSubPr>
+                <m:e>
+                  <m:r>
+                    <w:rPr>
+                      <w:rFonts w:ascii="Cambria Math" w:eastAsiaTheme="minorEastAsia" w:hAnsi="Cambria Math"/>
+                    </w:rPr>
+                    <m:t>s</m:t>
+                  </m:r>
+                </m:e>
+                <m:sub>
+                  <m:r>
+                    <w:rPr>
+                      <w:rFonts w:ascii="Cambria Math" w:eastAsiaTheme="minorEastAsia" w:hAnsi="Cambria Math"/>
+                    </w:rPr>
+                    <m:t>0</m:t>
+                  </m:r>
+                </m:sub>
+              </m:sSub>
+              <m:r>
+                <w:rPr>
+                  <w:rFonts w:ascii="Cambria Math" w:eastAsiaTheme="minorEastAsia" w:hAnsi="Cambria Math"/>
+                </w:rPr>
+                <m:t>=s</m:t>
+              </m:r>
+            </m:e>
+          </m:d>
+          <m:r>
+            <w:rPr>
+              <w:rFonts w:ascii="Cambria Math" w:eastAsiaTheme="minorEastAsia" w:hAnsi="Cambria Math"/>
+            </w:rPr>
+            <m:t xml:space="preserve"> = </m:t>
+          </m:r>
+          <m:sSup>
+            <m:sSupPr>
+              <m:ctrlPr>
+                <w:rPr>
+                  <w:rFonts w:ascii="Cambria Math" w:eastAsiaTheme="minorEastAsia" w:hAnsi="Cambria Math"/>
+                  <w:i/>
+                </w:rPr>
+              </m:ctrlPr>
+            </m:sSupPr>
+            <m:e>
+              <m:r>
+                <m:rPr>
+                  <m:scr m:val="double-struck"/>
+                </m:rPr>
+                <w:rPr>
+                  <w:rFonts w:ascii="Cambria Math" w:eastAsiaTheme="minorEastAsia" w:hAnsi="Cambria Math"/>
+                </w:rPr>
+                <m:t>E</m:t>
+              </m:r>
+            </m:e>
+            <m:sup>
+              <m:r>
+                <w:rPr>
+                  <w:rFonts w:ascii="Cambria Math" w:eastAsiaTheme="minorEastAsia" w:hAnsi="Cambria Math"/>
+                </w:rPr>
+                <m:t>π</m:t>
+              </m:r>
+            </m:sup>
+          </m:sSup>
+          <m:d>
+            <m:dPr>
+              <m:begChr m:val="["/>
+              <m:endChr m:val="]"/>
+              <m:ctrlPr>
+                <w:rPr>
+                  <w:rFonts w:ascii="Cambria Math" w:eastAsiaTheme="minorEastAsia" w:hAnsi="Cambria Math"/>
+                  <w:i/>
+                </w:rPr>
+              </m:ctrlPr>
+            </m:dPr>
+            <m:e>
+              <m:d>
+                <m:dPr>
+                  <m:ctrlPr>
+                    <w:rPr>
+                      <w:rFonts w:ascii="Cambria Math" w:eastAsiaTheme="minorEastAsia" w:hAnsi="Cambria Math"/>
+                      <w:i/>
+                    </w:rPr>
+                  </m:ctrlPr>
+                </m:dPr>
+                <m:e>
+                  <m:nary>
+                    <m:naryPr>
+                      <m:chr m:val="∑"/>
+                      <m:limLoc m:val="undOvr"/>
+                      <m:ctrlPr>
+                        <w:rPr>
+                          <w:rFonts w:ascii="Cambria Math" w:eastAsiaTheme="minorEastAsia" w:hAnsi="Cambria Math"/>
+                          <w:i/>
+                        </w:rPr>
+                      </m:ctrlPr>
+                    </m:naryPr>
+                    <m:sub>
+                      <m:r>
+                        <w:rPr>
+                          <w:rFonts w:ascii="Cambria Math" w:eastAsiaTheme="minorEastAsia" w:hAnsi="Cambria Math"/>
+                        </w:rPr>
+                        <m:t>k=1</m:t>
+                      </m:r>
+                    </m:sub>
+                    <m:sup>
+                      <m:r>
+                        <w:rPr>
+                          <w:rFonts w:ascii="Cambria Math" w:eastAsiaTheme="minorEastAsia" w:hAnsi="Cambria Math"/>
+                        </w:rPr>
+                        <m:t>∞</m:t>
+                      </m:r>
+                    </m:sup>
+                    <m:e>
+                      <m:sSup>
+                        <m:sSupPr>
+                          <m:ctrlPr>
+                            <w:rPr>
+                              <w:rFonts w:ascii="Cambria Math" w:eastAsiaTheme="minorEastAsia" w:hAnsi="Cambria Math"/>
+                              <w:i/>
+                            </w:rPr>
+                          </m:ctrlPr>
+                        </m:sSupPr>
+                        <m:e>
+                          <m:r>
+                            <w:rPr>
+                              <w:rFonts w:ascii="Cambria Math" w:eastAsiaTheme="minorEastAsia" w:hAnsi="Cambria Math"/>
+                            </w:rPr>
+                            <m:t>γ</m:t>
+                          </m:r>
+                        </m:e>
+                        <m:sup>
+                          <m:r>
+                            <w:rPr>
+                              <w:rFonts w:ascii="Cambria Math" w:eastAsiaTheme="minorEastAsia" w:hAnsi="Cambria Math"/>
+                            </w:rPr>
+                            <m:t>k-1</m:t>
+                          </m:r>
+                        </m:sup>
+                      </m:sSup>
+                      <m:r>
+                        <w:rPr>
+                          <w:rFonts w:ascii="Cambria Math" w:eastAsiaTheme="minorEastAsia" w:hAnsi="Cambria Math"/>
+                        </w:rPr>
+                        <m:t>r</m:t>
+                      </m:r>
+                      <m:d>
+                        <m:dPr>
+                          <m:ctrlPr>
+                            <w:rPr>
+                              <w:rFonts w:ascii="Cambria Math" w:eastAsiaTheme="minorEastAsia" w:hAnsi="Cambria Math"/>
+                              <w:i/>
+                            </w:rPr>
+                          </m:ctrlPr>
+                        </m:dPr>
+                        <m:e>
+                          <m:sSub>
+                            <m:sSubPr>
+                              <m:ctrlPr>
+                                <w:rPr>
+                                  <w:rFonts w:ascii="Cambria Math" w:eastAsiaTheme="minorEastAsia" w:hAnsi="Cambria Math"/>
+                                  <w:i/>
+                                </w:rPr>
+                              </m:ctrlPr>
+                            </m:sSubPr>
+                            <m:e>
+                              <m:r>
+                                <w:rPr>
+                                  <w:rFonts w:ascii="Cambria Math" w:eastAsiaTheme="minorEastAsia" w:hAnsi="Cambria Math"/>
+                                </w:rPr>
+                                <m:t>s</m:t>
+                              </m:r>
+                            </m:e>
+                            <m:sub>
+                              <m:r>
+                                <w:rPr>
+                                  <w:rFonts w:ascii="Cambria Math" w:eastAsiaTheme="minorEastAsia" w:hAnsi="Cambria Math"/>
+                                </w:rPr>
+                                <m:t>k</m:t>
+                              </m:r>
+                            </m:sub>
+                          </m:sSub>
+                          <m:r>
+                            <w:rPr>
+                              <w:rFonts w:ascii="Cambria Math" w:eastAsiaTheme="minorEastAsia" w:hAnsi="Cambria Math"/>
+                            </w:rPr>
+                            <m:t>,</m:t>
+                          </m:r>
+                          <m:sSub>
+                            <m:sSubPr>
+                              <m:ctrlPr>
+                                <w:rPr>
+                                  <w:rFonts w:ascii="Cambria Math" w:eastAsiaTheme="minorEastAsia" w:hAnsi="Cambria Math"/>
+                                  <w:i/>
+                                </w:rPr>
+                              </m:ctrlPr>
+                            </m:sSubPr>
+                            <m:e>
+                              <m:r>
+                                <w:rPr>
+                                  <w:rFonts w:ascii="Cambria Math" w:eastAsiaTheme="minorEastAsia" w:hAnsi="Cambria Math"/>
+                                </w:rPr>
+                                <m:t>a</m:t>
+                              </m:r>
+                            </m:e>
+                            <m:sub>
+                              <m:r>
+                                <w:rPr>
+                                  <w:rFonts w:ascii="Cambria Math" w:eastAsiaTheme="minorEastAsia" w:hAnsi="Cambria Math"/>
+                                </w:rPr>
+                                <m:t>k</m:t>
+                              </m:r>
+                            </m:sub>
+                          </m:sSub>
+                        </m:e>
+                      </m:d>
+                    </m:e>
+                  </m:nary>
+                </m:e>
+              </m:d>
+              <m:r>
+                <w:rPr>
+                  <w:rFonts w:ascii="Cambria Math" w:eastAsiaTheme="minorEastAsia" w:hAnsi="Cambria Math"/>
+                </w:rPr>
+                <m:t xml:space="preserve">| </m:t>
+              </m:r>
+              <m:sSub>
+                <m:sSubPr>
+                  <m:ctrlPr>
+                    <w:rPr>
+                      <w:rFonts w:ascii="Cambria Math" w:eastAsiaTheme="minorEastAsia" w:hAnsi="Cambria Math"/>
+                      <w:i/>
+                    </w:rPr>
+                  </m:ctrlPr>
+                </m:sSubPr>
+                <m:e>
+                  <m:r>
+                    <w:rPr>
+                      <w:rFonts w:ascii="Cambria Math" w:eastAsiaTheme="minorEastAsia" w:hAnsi="Cambria Math"/>
+                    </w:rPr>
+                    <m:t>s</m:t>
+                  </m:r>
+                </m:e>
+                <m:sub>
+                  <m:r>
+                    <w:rPr>
+                      <w:rFonts w:ascii="Cambria Math" w:eastAsiaTheme="minorEastAsia" w:hAnsi="Cambria Math"/>
+                    </w:rPr>
+                    <m:t>1</m:t>
+                  </m:r>
+                </m:sub>
+              </m:sSub>
+              <m:r>
+                <w:rPr>
+                  <w:rFonts w:ascii="Cambria Math" w:eastAsiaTheme="minorEastAsia" w:hAnsi="Cambria Math"/>
+                </w:rPr>
+                <m:t>=s</m:t>
+              </m:r>
+            </m:e>
+          </m:d>
+        </m:oMath>
+      </m:oMathPara>
+    </w:p>
+    <w:p>
+      <w:pPr>
+        <w:rPr>
+          <w:rFonts w:eastAsiaTheme="minorEastAsia"/>
+        </w:rPr>
+      </w:pPr>
+      <w:r>
+        <w:rPr>
+          <w:rFonts w:eastAsiaTheme="minorEastAsia"/>
+        </w:rPr>
+        <w:br/>
+      </w:r>
     </w:p>
     <w:p>
       <w:pPr>
@@ -23899,23 +27160,7 @@
           <w:rFonts w:ascii="Courier New" w:hAnsi="Courier New" w:cs="Courier New"/>
           <w:color w:val="000000"/>
         </w:rPr>
-        <w:t xml:space="preserve">t = </w:t>
-      </w:r>
-      <w:proofErr w:type="gramStart"/>
-      <w:r>
-        <w:rPr>
-          <w:rFonts w:ascii="Courier New" w:hAnsi="Courier New" w:cs="Courier New"/>
-          <w:color w:val="000000"/>
-        </w:rPr>
-        <w:t>1:1:N</w:t>
-      </w:r>
-      <w:proofErr w:type="gramEnd"/>
-      <w:r>
-        <w:rPr>
-          <w:rFonts w:ascii="Courier New" w:hAnsi="Courier New" w:cs="Courier New"/>
-          <w:color w:val="000000"/>
-        </w:rPr>
-        <w:t>;</w:t>
+        <w:t>t = 1:1:N;</w:t>
       </w:r>
     </w:p>
     <w:p>
@@ -23935,23 +27180,7 @@
           <w:rFonts w:ascii="Courier New" w:hAnsi="Courier New" w:cs="Courier New"/>
           <w:color w:val="000000"/>
         </w:rPr>
-        <w:t>Vt0 = zeros(</w:t>
-      </w:r>
-      <w:proofErr w:type="gramStart"/>
-      <w:r>
-        <w:rPr>
-          <w:rFonts w:ascii="Courier New" w:hAnsi="Courier New" w:cs="Courier New"/>
-          <w:color w:val="000000"/>
-        </w:rPr>
-        <w:t>1,N</w:t>
-      </w:r>
-      <w:proofErr w:type="gramEnd"/>
-      <w:r>
-        <w:rPr>
-          <w:rFonts w:ascii="Courier New" w:hAnsi="Courier New" w:cs="Courier New"/>
-          <w:color w:val="000000"/>
-        </w:rPr>
-        <w:t>);</w:t>
+        <w:t>Vt0 = zeros(1,N);</w:t>
       </w:r>
     </w:p>
     <w:p>
@@ -23971,23 +27200,7 @@
           <w:rFonts w:ascii="Courier New" w:hAnsi="Courier New" w:cs="Courier New"/>
           <w:color w:val="000000"/>
         </w:rPr>
-        <w:t>Vt1 = zeros(</w:t>
-      </w:r>
-      <w:proofErr w:type="gramStart"/>
-      <w:r>
-        <w:rPr>
-          <w:rFonts w:ascii="Courier New" w:hAnsi="Courier New" w:cs="Courier New"/>
-          <w:color w:val="000000"/>
-        </w:rPr>
-        <w:t>1,N</w:t>
-      </w:r>
-      <w:proofErr w:type="gramEnd"/>
-      <w:r>
-        <w:rPr>
-          <w:rFonts w:ascii="Courier New" w:hAnsi="Courier New" w:cs="Courier New"/>
-          <w:color w:val="000000"/>
-        </w:rPr>
-        <w:t>);</w:t>
+        <w:t>Vt1 = zeros(1,N);</w:t>
       </w:r>
     </w:p>
     <w:p>
@@ -24110,23 +27323,7 @@
           <w:rFonts w:ascii="Courier New" w:hAnsi="Courier New" w:cs="Courier New"/>
           <w:color w:val="000000"/>
         </w:rPr>
-        <w:t xml:space="preserve"> = (N-1</w:t>
-      </w:r>
-      <w:proofErr w:type="gramStart"/>
-      <w:r>
-        <w:rPr>
-          <w:rFonts w:ascii="Courier New" w:hAnsi="Courier New" w:cs="Courier New"/>
-          <w:color w:val="000000"/>
-        </w:rPr>
-        <w:t>):-</w:t>
-      </w:r>
-      <w:proofErr w:type="gramEnd"/>
-      <w:r>
-        <w:rPr>
-          <w:rFonts w:ascii="Courier New" w:hAnsi="Courier New" w:cs="Courier New"/>
-          <w:color w:val="000000"/>
-        </w:rPr>
-        <w:t>1:1</w:t>
+        <w:t xml:space="preserve"> = (N-1):-1:1</w:t>
       </w:r>
     </w:p>
     <w:p>
@@ -24162,23 +27359,7 @@
           <w:rFonts w:ascii="Courier New" w:hAnsi="Courier New" w:cs="Courier New"/>
           <w:color w:val="000000"/>
         </w:rPr>
-        <w:t>) = (1/(i+1</w:t>
-      </w:r>
-      <w:proofErr w:type="gramStart"/>
-      <w:r>
-        <w:rPr>
-          <w:rFonts w:ascii="Courier New" w:hAnsi="Courier New" w:cs="Courier New"/>
-          <w:color w:val="000000"/>
-        </w:rPr>
-        <w:t>))*</w:t>
-      </w:r>
-      <w:proofErr w:type="gramEnd"/>
-      <w:r>
-        <w:rPr>
-          <w:rFonts w:ascii="Courier New" w:hAnsi="Courier New" w:cs="Courier New"/>
-          <w:color w:val="000000"/>
-        </w:rPr>
-        <w:t>Vt1(i+1)+(</w:t>
+        <w:t>) = (1/(i+1))*Vt1(i+1)+(</w:t>
       </w:r>
       <w:proofErr w:type="spellStart"/>
       <w:r>
@@ -24246,23 +27427,7 @@
           <w:rFonts w:ascii="Courier New" w:hAnsi="Courier New" w:cs="Courier New"/>
           <w:color w:val="000000"/>
         </w:rPr>
-        <w:t>/</w:t>
-      </w:r>
-      <w:proofErr w:type="gramStart"/>
-      <w:r>
-        <w:rPr>
-          <w:rFonts w:ascii="Courier New" w:hAnsi="Courier New" w:cs="Courier New"/>
-          <w:color w:val="000000"/>
-        </w:rPr>
-        <w:t>N,Vt</w:t>
-      </w:r>
-      <w:proofErr w:type="gramEnd"/>
-      <w:r>
-        <w:rPr>
-          <w:rFonts w:ascii="Courier New" w:hAnsi="Courier New" w:cs="Courier New"/>
-          <w:color w:val="000000"/>
-        </w:rPr>
-        <w:t>0(</w:t>
+        <w:t>/N,Vt0(</w:t>
       </w:r>
       <w:proofErr w:type="spellStart"/>
       <w:r>
@@ -24338,23 +27503,7 @@
           <w:rFonts w:ascii="Courier New" w:hAnsi="Courier New" w:cs="Courier New"/>
           <w:color w:val="000000"/>
         </w:rPr>
-        <w:t>plot(</w:t>
-      </w:r>
-      <w:proofErr w:type="gramStart"/>
-      <w:r>
-        <w:rPr>
-          <w:rFonts w:ascii="Courier New" w:hAnsi="Courier New" w:cs="Courier New"/>
-          <w:color w:val="000000"/>
-        </w:rPr>
-        <w:t>t,Vt</w:t>
-      </w:r>
-      <w:proofErr w:type="gramEnd"/>
-      <w:r>
-        <w:rPr>
-          <w:rFonts w:ascii="Courier New" w:hAnsi="Courier New" w:cs="Courier New"/>
-          <w:color w:val="000000"/>
-        </w:rPr>
-        <w:t>0,t,Vt1,</w:t>
+        <w:t>plot(t,Vt0,t,Vt1,</w:t>
       </w:r>
       <w:r>
         <w:rPr>
@@ -24397,7 +27546,6 @@
           <w:szCs w:val="18"/>
         </w:rPr>
       </w:pPr>
-      <w:proofErr w:type="gramStart"/>
       <w:r>
         <w:rPr>
           <w:rFonts w:ascii="Courier New" w:hAnsi="Courier New" w:cs="Courier New"/>
@@ -24405,7 +27553,6 @@
         </w:rPr>
         <w:t>title(</w:t>
       </w:r>
-      <w:proofErr w:type="gramEnd"/>
       <w:r>
         <w:rPr>
           <w:rFonts w:ascii="Courier New" w:hAnsi="Courier New" w:cs="Courier New"/>
@@ -24561,23 +27708,7 @@
           <w:rFonts w:ascii="Courier New" w:hAnsi="Courier New" w:cs="Courier New"/>
           <w:color w:val="A020F0"/>
         </w:rPr>
-        <w:t>'$V^*_t(</w:t>
-      </w:r>
-      <w:proofErr w:type="gramStart"/>
-      <w:r>
-        <w:rPr>
-          <w:rFonts w:ascii="Courier New" w:hAnsi="Courier New" w:cs="Courier New"/>
-          <w:color w:val="A020F0"/>
-        </w:rPr>
-        <w:t>0)$</w:t>
-      </w:r>
-      <w:proofErr w:type="gramEnd"/>
-      <w:r>
-        <w:rPr>
-          <w:rFonts w:ascii="Courier New" w:hAnsi="Courier New" w:cs="Courier New"/>
-          <w:color w:val="A020F0"/>
-        </w:rPr>
-        <w:t>'</w:t>
+        <w:t>'$V^*_t(0)$'</w:t>
       </w:r>
       <w:r>
         <w:rPr>
@@ -25473,6 +28604,99 @@
     </w:lvl>
   </w:abstractNum>
   <w:abstractNum w:abstractNumId="8" w15:restartNumberingAfterBreak="0">
+    <w:nsid w:val="3587425E"/>
+    <w:multiLevelType w:val="hybridMultilevel"/>
+    <w:tmpl w:val="BD82DE0E"/>
+    <w:lvl w:ilvl="0" w:tplc="A32A2FC2">
+      <w:start w:val="1"/>
+      <w:numFmt w:val="lowerLetter"/>
+      <w:lvlText w:val="%1)"/>
+      <w:lvlJc w:val="left"/>
+      <w:pPr>
+        <w:ind w:left="630" w:hanging="360"/>
+      </w:pPr>
+      <w:rPr>
+        <w:rFonts w:hint="default"/>
+        <w:b/>
+        <w:bCs/>
+        <w:sz w:val="32"/>
+        <w:szCs w:val="32"/>
+      </w:rPr>
+    </w:lvl>
+    <w:lvl w:ilvl="1" w:tplc="04090019" w:tentative="1">
+      <w:start w:val="1"/>
+      <w:numFmt w:val="lowerLetter"/>
+      <w:lvlText w:val="%2."/>
+      <w:lvlJc w:val="left"/>
+      <w:pPr>
+        <w:ind w:left="1440" w:hanging="360"/>
+      </w:pPr>
+    </w:lvl>
+    <w:lvl w:ilvl="2" w:tplc="0409001B" w:tentative="1">
+      <w:start w:val="1"/>
+      <w:numFmt w:val="lowerRoman"/>
+      <w:lvlText w:val="%3."/>
+      <w:lvlJc w:val="right"/>
+      <w:pPr>
+        <w:ind w:left="2160" w:hanging="180"/>
+      </w:pPr>
+    </w:lvl>
+    <w:lvl w:ilvl="3" w:tplc="0409000F" w:tentative="1">
+      <w:start w:val="1"/>
+      <w:numFmt w:val="decimal"/>
+      <w:lvlText w:val="%4."/>
+      <w:lvlJc w:val="left"/>
+      <w:pPr>
+        <w:ind w:left="2880" w:hanging="360"/>
+      </w:pPr>
+    </w:lvl>
+    <w:lvl w:ilvl="4" w:tplc="04090019" w:tentative="1">
+      <w:start w:val="1"/>
+      <w:numFmt w:val="lowerLetter"/>
+      <w:lvlText w:val="%5."/>
+      <w:lvlJc w:val="left"/>
+      <w:pPr>
+        <w:ind w:left="3600" w:hanging="360"/>
+      </w:pPr>
+    </w:lvl>
+    <w:lvl w:ilvl="5" w:tplc="0409001B" w:tentative="1">
+      <w:start w:val="1"/>
+      <w:numFmt w:val="lowerRoman"/>
+      <w:lvlText w:val="%6."/>
+      <w:lvlJc w:val="right"/>
+      <w:pPr>
+        <w:ind w:left="4320" w:hanging="180"/>
+      </w:pPr>
+    </w:lvl>
+    <w:lvl w:ilvl="6" w:tplc="0409000F" w:tentative="1">
+      <w:start w:val="1"/>
+      <w:numFmt w:val="decimal"/>
+      <w:lvlText w:val="%7."/>
+      <w:lvlJc w:val="left"/>
+      <w:pPr>
+        <w:ind w:left="5040" w:hanging="360"/>
+      </w:pPr>
+    </w:lvl>
+    <w:lvl w:ilvl="7" w:tplc="04090019" w:tentative="1">
+      <w:start w:val="1"/>
+      <w:numFmt w:val="lowerLetter"/>
+      <w:lvlText w:val="%8."/>
+      <w:lvlJc w:val="left"/>
+      <w:pPr>
+        <w:ind w:left="5760" w:hanging="360"/>
+      </w:pPr>
+    </w:lvl>
+    <w:lvl w:ilvl="8" w:tplc="0409001B" w:tentative="1">
+      <w:start w:val="1"/>
+      <w:numFmt w:val="lowerRoman"/>
+      <w:lvlText w:val="%9."/>
+      <w:lvlJc w:val="right"/>
+      <w:pPr>
+        <w:ind w:left="6480" w:hanging="180"/>
+      </w:pPr>
+    </w:lvl>
+  </w:abstractNum>
+  <w:abstractNum w:abstractNumId="9" w15:restartNumberingAfterBreak="0">
     <w:nsid w:val="403627B1"/>
     <w:multiLevelType w:val="hybridMultilevel"/>
     <w:tmpl w:val="09BA9792"/>
@@ -25561,7 +28785,7 @@
       </w:pPr>
     </w:lvl>
   </w:abstractNum>
-  <w:abstractNum w:abstractNumId="9" w15:restartNumberingAfterBreak="0">
+  <w:abstractNum w:abstractNumId="10" w15:restartNumberingAfterBreak="0">
     <w:nsid w:val="45C01BB6"/>
     <w:multiLevelType w:val="hybridMultilevel"/>
     <w:tmpl w:val="E5626F18"/>
@@ -25660,7 +28884,7 @@
       </w:pPr>
     </w:lvl>
   </w:abstractNum>
-  <w:abstractNum w:abstractNumId="10" w15:restartNumberingAfterBreak="0">
+  <w:abstractNum w:abstractNumId="11" w15:restartNumberingAfterBreak="0">
     <w:nsid w:val="4C2A200F"/>
     <w:multiLevelType w:val="hybridMultilevel"/>
     <w:tmpl w:val="C20E1E62"/>
@@ -25749,7 +28973,7 @@
       </w:pPr>
     </w:lvl>
   </w:abstractNum>
-  <w:abstractNum w:abstractNumId="11" w15:restartNumberingAfterBreak="0">
+  <w:abstractNum w:abstractNumId="12" w15:restartNumberingAfterBreak="0">
     <w:nsid w:val="511B3C33"/>
     <w:multiLevelType w:val="hybridMultilevel"/>
     <w:tmpl w:val="CD4EB062"/>
@@ -25838,7 +29062,7 @@
       </w:pPr>
     </w:lvl>
   </w:abstractNum>
-  <w:abstractNum w:abstractNumId="12" w15:restartNumberingAfterBreak="0">
+  <w:abstractNum w:abstractNumId="13" w15:restartNumberingAfterBreak="0">
     <w:nsid w:val="55432D5C"/>
     <w:multiLevelType w:val="hybridMultilevel"/>
     <w:tmpl w:val="EFA4EA4A"/>
@@ -25930,7 +29154,7 @@
       </w:pPr>
     </w:lvl>
   </w:abstractNum>
-  <w:abstractNum w:abstractNumId="13" w15:restartNumberingAfterBreak="0">
+  <w:abstractNum w:abstractNumId="14" w15:restartNumberingAfterBreak="0">
     <w:nsid w:val="5AA4079D"/>
     <w:multiLevelType w:val="hybridMultilevel"/>
     <w:tmpl w:val="C9E8591C"/>
@@ -26043,7 +29267,7 @@
       </w:rPr>
     </w:lvl>
   </w:abstractNum>
-  <w:abstractNum w:abstractNumId="14" w15:restartNumberingAfterBreak="0">
+  <w:abstractNum w:abstractNumId="15" w15:restartNumberingAfterBreak="0">
     <w:nsid w:val="5CCC568F"/>
     <w:multiLevelType w:val="hybridMultilevel"/>
     <w:tmpl w:val="EAFC7F7C"/>
@@ -26132,7 +29356,7 @@
       </w:pPr>
     </w:lvl>
   </w:abstractNum>
-  <w:abstractNum w:abstractNumId="15" w15:restartNumberingAfterBreak="0">
+  <w:abstractNum w:abstractNumId="16" w15:restartNumberingAfterBreak="0">
     <w:nsid w:val="62117168"/>
     <w:multiLevelType w:val="hybridMultilevel"/>
     <w:tmpl w:val="A09ABFBC"/>
@@ -26221,7 +29445,7 @@
       </w:pPr>
     </w:lvl>
   </w:abstractNum>
-  <w:abstractNum w:abstractNumId="16" w15:restartNumberingAfterBreak="0">
+  <w:abstractNum w:abstractNumId="17" w15:restartNumberingAfterBreak="0">
     <w:nsid w:val="6CC2163B"/>
     <w:multiLevelType w:val="hybridMultilevel"/>
     <w:tmpl w:val="1EB45388"/>
@@ -26307,7 +29531,7 @@
       </w:pPr>
     </w:lvl>
   </w:abstractNum>
-  <w:abstractNum w:abstractNumId="17" w15:restartNumberingAfterBreak="0">
+  <w:abstractNum w:abstractNumId="18" w15:restartNumberingAfterBreak="0">
     <w:nsid w:val="7CFB7DC5"/>
     <w:multiLevelType w:val="hybridMultilevel"/>
     <w:tmpl w:val="2A36BD70"/>
@@ -26396,7 +29620,7 @@
       </w:pPr>
     </w:lvl>
   </w:abstractNum>
-  <w:abstractNum w:abstractNumId="18" w15:restartNumberingAfterBreak="0">
+  <w:abstractNum w:abstractNumId="19" w15:restartNumberingAfterBreak="0">
     <w:nsid w:val="7E4901E3"/>
     <w:multiLevelType w:val="hybridMultilevel"/>
     <w:tmpl w:val="00AAD9F6"/>
@@ -26489,31 +29713,31 @@
     <w:abstractNumId w:val="2"/>
   </w:num>
   <w:num w:numId="2">
-    <w:abstractNumId w:val="9"/>
+    <w:abstractNumId w:val="10"/>
   </w:num>
   <w:num w:numId="3">
-    <w:abstractNumId w:val="16"/>
+    <w:abstractNumId w:val="17"/>
   </w:num>
   <w:num w:numId="4">
     <w:abstractNumId w:val="5"/>
   </w:num>
   <w:num w:numId="5">
-    <w:abstractNumId w:val="10"/>
+    <w:abstractNumId w:val="11"/>
   </w:num>
   <w:num w:numId="6">
     <w:abstractNumId w:val="6"/>
   </w:num>
   <w:num w:numId="7">
-    <w:abstractNumId w:val="11"/>
+    <w:abstractNumId w:val="12"/>
   </w:num>
   <w:num w:numId="8">
-    <w:abstractNumId w:val="8"/>
+    <w:abstractNumId w:val="9"/>
   </w:num>
   <w:num w:numId="9">
     <w:abstractNumId w:val="1"/>
   </w:num>
   <w:num w:numId="10">
-    <w:abstractNumId w:val="15"/>
+    <w:abstractNumId w:val="16"/>
   </w:num>
   <w:num w:numId="11">
     <w:abstractNumId w:val="7"/>
@@ -26522,10 +29746,10 @@
     <w:abstractNumId w:val="0"/>
   </w:num>
   <w:num w:numId="13">
-    <w:abstractNumId w:val="13"/>
+    <w:abstractNumId w:val="14"/>
   </w:num>
   <w:num w:numId="14">
-    <w:abstractNumId w:val="14"/>
+    <w:abstractNumId w:val="15"/>
   </w:num>
   <w:num w:numId="15">
     <w:abstractNumId w:val="3"/>
@@ -26534,13 +29758,16 @@
     <w:abstractNumId w:val="4"/>
   </w:num>
   <w:num w:numId="17">
-    <w:abstractNumId w:val="12"/>
+    <w:abstractNumId w:val="13"/>
   </w:num>
   <w:num w:numId="18">
+    <w:abstractNumId w:val="19"/>
+  </w:num>
+  <w:num w:numId="19">
     <w:abstractNumId w:val="18"/>
   </w:num>
-  <w:num w:numId="19">
-    <w:abstractNumId w:val="17"/>
+  <w:num w:numId="20">
+    <w:abstractNumId w:val="8"/>
   </w:num>
 </w:numbering>
 </file>
@@ -27382,9 +30609,12 @@
 </file>
 
 <file path=customXml/item1.xml><?xml version="1.0" encoding="utf-8"?>
-<p:properties xmlns:p="http://schemas.microsoft.com/office/2006/metadata/properties" xmlns:xsi="http://www.w3.org/2001/XMLSchema-instance" xmlns:pc="http://schemas.microsoft.com/office/infopath/2007/PartnerControls">
-  <documentManagement/>
-</p:properties>
+<?mso-contentType ?>
+<FormTemplates xmlns="http://schemas.microsoft.com/sharepoint/v3/contenttype/forms">
+  <Display>DocumentLibraryForm</Display>
+  <Edit>DocumentLibraryForm</Edit>
+  <New>DocumentLibraryForm</New>
+</FormTemplates>
 </file>
 
 <file path=customXml/item2.xml><?xml version="1.0" encoding="utf-8"?>
@@ -27591,27 +30821,15 @@
 </file>
 
 <file path=customXml/item3.xml><?xml version="1.0" encoding="utf-8"?>
-<?mso-contentType ?>
-<FormTemplates xmlns="http://schemas.microsoft.com/sharepoint/v3/contenttype/forms">
-  <Display>DocumentLibraryForm</Display>
-  <Edit>DocumentLibraryForm</Edit>
-  <New>DocumentLibraryForm</New>
-</FormTemplates>
+<p:properties xmlns:p="http://schemas.microsoft.com/office/2006/metadata/properties" xmlns:xsi="http://www.w3.org/2001/XMLSchema-instance" xmlns:pc="http://schemas.microsoft.com/office/infopath/2007/PartnerControls">
+  <documentManagement/>
+</p:properties>
 </file>
 
 <file path=customXml/itemProps1.xml><?xml version="1.0" encoding="utf-8"?>
-<ds:datastoreItem xmlns:ds="http://schemas.openxmlformats.org/officeDocument/2006/customXml" ds:itemID="{9CF600D1-5EF3-4D55-A2DA-18B7FBD96A06}">
+<ds:datastoreItem xmlns:ds="http://schemas.openxmlformats.org/officeDocument/2006/customXml" ds:itemID="{42B08F5C-C231-4299-80D5-CD582FD437CE}">
   <ds:schemaRefs>
-    <ds:schemaRef ds:uri="http://schemas.microsoft.com/office/2006/documentManagement/types"/>
-    <ds:schemaRef ds:uri="http://schemas.microsoft.com/office/infopath/2007/PartnerControls"/>
-    <ds:schemaRef ds:uri="http://purl.org/dc/elements/1.1/"/>
-    <ds:schemaRef ds:uri="http://schemas.microsoft.com/office/2006/metadata/properties"/>
-    <ds:schemaRef ds:uri="a020700e-5205-40c5-855f-e99ef7adac1f"/>
-    <ds:schemaRef ds:uri="4c6704b2-63bd-4811-8fcb-479ef015be46"/>
-    <ds:schemaRef ds:uri="http://purl.org/dc/terms/"/>
-    <ds:schemaRef ds:uri="http://schemas.openxmlformats.org/package/2006/metadata/core-properties"/>
-    <ds:schemaRef ds:uri="http://www.w3.org/XML/1998/namespace"/>
-    <ds:schemaRef ds:uri="http://purl.org/dc/dcmitype/"/>
+    <ds:schemaRef ds:uri="http://schemas.microsoft.com/sharepoint/v3/contenttype/forms"/>
   </ds:schemaRefs>
 </ds:datastoreItem>
 </file>
@@ -27636,9 +30854,18 @@
 </file>
 
 <file path=customXml/itemProps3.xml><?xml version="1.0" encoding="utf-8"?>
-<ds:datastoreItem xmlns:ds="http://schemas.openxmlformats.org/officeDocument/2006/customXml" ds:itemID="{42B08F5C-C231-4299-80D5-CD582FD437CE}">
+<ds:datastoreItem xmlns:ds="http://schemas.openxmlformats.org/officeDocument/2006/customXml" ds:itemID="{9CF600D1-5EF3-4D55-A2DA-18B7FBD96A06}">
   <ds:schemaRefs>
-    <ds:schemaRef ds:uri="http://schemas.microsoft.com/sharepoint/v3/contenttype/forms"/>
+    <ds:schemaRef ds:uri="http://schemas.microsoft.com/office/2006/documentManagement/types"/>
+    <ds:schemaRef ds:uri="http://schemas.microsoft.com/office/infopath/2007/PartnerControls"/>
+    <ds:schemaRef ds:uri="http://purl.org/dc/elements/1.1/"/>
+    <ds:schemaRef ds:uri="http://schemas.microsoft.com/office/2006/metadata/properties"/>
+    <ds:schemaRef ds:uri="a020700e-5205-40c5-855f-e99ef7adac1f"/>
+    <ds:schemaRef ds:uri="4c6704b2-63bd-4811-8fcb-479ef015be46"/>
+    <ds:schemaRef ds:uri="http://purl.org/dc/terms/"/>
+    <ds:schemaRef ds:uri="http://schemas.openxmlformats.org/package/2006/metadata/core-properties"/>
+    <ds:schemaRef ds:uri="http://www.w3.org/XML/1998/namespace"/>
+    <ds:schemaRef ds:uri="http://purl.org/dc/dcmitype/"/>
   </ds:schemaRefs>
 </ds:datastoreItem>
 </file>
</xml_diff>

<commit_message>
hw2 small typo on front page
</commit_message>
<xml_diff>
--- a/hw2/hw2_034462796_205874951.docx
+++ b/hw2/hw2_034462796_205874951.docx
@@ -42,7 +42,16 @@
           <w:szCs w:val="162"/>
           <w:rtl/>
         </w:rPr>
-        <w:t>תרגיל בית 1</w:t>
+        <w:t xml:space="preserve">תרגיל בית </w:t>
+      </w:r>
+      <w:r>
+        <w:rPr>
+          <w:rFonts w:cstheme="minorHAnsi" w:hint="cs"/>
+          <w:sz w:val="162"/>
+          <w:szCs w:val="162"/>
+          <w:rtl/>
+        </w:rPr>
+        <w:t>2</w:t>
       </w:r>
     </w:p>
     <w:p>
@@ -22756,7 +22765,18 @@
                       <w:sz w:val="24"/>
                       <w:szCs w:val="24"/>
                     </w:rPr>
-                    <m:t>∈{s0,s</m:t>
+                    <m:t>∈{s</m:t>
+                  </m:r>
+                  <m:r>
+                    <m:rPr>
+                      <m:sty m:val="bi"/>
+                    </m:rPr>
+                    <w:rPr>
+                      <w:rFonts w:ascii="Cambria Math" w:hAnsi="Cambria Math"/>
+                      <w:sz w:val="24"/>
+                      <w:szCs w:val="24"/>
+                    </w:rPr>
+                    <m:t>0,s</m:t>
                   </m:r>
                   <m:r>
                     <m:rPr>
@@ -26538,13 +26558,23 @@
         </w:rPr>
         <w:t xml:space="preserve"> of the current sta</w:t>
       </w:r>
+      <w:proofErr w:type="spellStart"/>
       <w:r>
         <w:rPr>
           <w:rFonts w:eastAsiaTheme="minorEastAsia"/>
           <w:sz w:val="24"/>
           <w:szCs w:val="24"/>
         </w:rPr>
-        <w:t>te).</w:t>
+        <w:t>te</w:t>
+      </w:r>
+      <w:proofErr w:type="spellEnd"/>
+      <w:r>
+        <w:rPr>
+          <w:rFonts w:eastAsiaTheme="minorEastAsia"/>
+          <w:sz w:val="24"/>
+          <w:szCs w:val="24"/>
+        </w:rPr>
+        <w:t>).</w:t>
       </w:r>
     </w:p>
     <w:p>
@@ -26675,13 +26705,23 @@
         </w:rPr>
         <w:t xml:space="preserve"> of the current sta</w:t>
       </w:r>
+      <w:proofErr w:type="spellStart"/>
       <w:r>
         <w:rPr>
           <w:rFonts w:eastAsiaTheme="minorEastAsia"/>
           <w:sz w:val="24"/>
           <w:szCs w:val="24"/>
         </w:rPr>
-        <w:t>te).</w:t>
+        <w:t>te</w:t>
+      </w:r>
+      <w:proofErr w:type="spellEnd"/>
+      <w:r>
+        <w:rPr>
+          <w:rFonts w:eastAsiaTheme="minorEastAsia"/>
+          <w:sz w:val="24"/>
+          <w:szCs w:val="24"/>
+        </w:rPr>
+        <w:t>).</w:t>
       </w:r>
     </w:p>
     <w:p>
@@ -29291,7 +29331,35 @@
         <w:rPr>
           <w:rFonts w:eastAsiaTheme="minorEastAsia"/>
         </w:rPr>
-        <w:t xml:space="preserve"> is actually the maximum probability to select the best candidate given we are in state s.</w:t>
+        <w:t xml:space="preserve"> is actually the maximum pro</w:t>
+      </w:r>
+      <w:proofErr w:type="spellStart"/>
+      <w:r>
+        <w:rPr>
+          <w:rFonts w:eastAsiaTheme="minorEastAsia"/>
+        </w:rPr>
+        <w:t>bability</w:t>
+      </w:r>
+      <w:proofErr w:type="spellEnd"/>
+      <w:r>
+        <w:rPr>
+          <w:rFonts w:eastAsiaTheme="minorEastAsia"/>
+        </w:rPr>
+        <w:t xml:space="preserve"> to select the best candidate given we are in </w:t>
+      </w:r>
+      <w:proofErr w:type="spellStart"/>
+      <w:r>
+        <w:rPr>
+          <w:rFonts w:eastAsiaTheme="minorEastAsia"/>
+        </w:rPr>
+        <w:t>state s</w:t>
+      </w:r>
+      <w:proofErr w:type="spellEnd"/>
+      <w:r>
+        <w:rPr>
+          <w:rFonts w:eastAsiaTheme="minorEastAsia"/>
+        </w:rPr>
+        <w:t>.</w:t>
       </w:r>
       <w:r>
         <w:rPr>
@@ -34879,7 +34947,21 @@
         <w:rPr>
           <w:rFonts w:eastAsiaTheme="minorEastAsia"/>
         </w:rPr>
-        <w:t>and we actually have a regular markov chain w/ stationary dynamics. We can prove with induction that every component in the summary of the rewards is distributed the same relative to its distance from the initial stage (s0). Thus, “moving” the difference in time in this homogeneous MC has the same probability and thus the same expectation.</w:t>
+        <w:t>and we actually have a regular markov chain w/ stationary dynamics. We can prove with induction that every component in the summary of the rewards is distributed the same rel</w:t>
+      </w:r>
+      <w:proofErr w:type="spellStart"/>
+      <w:r>
+        <w:rPr>
+          <w:rFonts w:eastAsiaTheme="minorEastAsia"/>
+        </w:rPr>
+        <w:t>ative</w:t>
+      </w:r>
+      <w:proofErr w:type="spellEnd"/>
+      <w:r>
+        <w:rPr>
+          <w:rFonts w:eastAsiaTheme="minorEastAsia"/>
+        </w:rPr>
+        <w:t xml:space="preserve"> to its distance from the initial stage (s0). Thus, “moving” the difference in time in this homogeneous MC has the same probability and thus the same expectation.</w:t>
       </w:r>
       <w:r>
         <w:rPr>
@@ -51265,22 +51347,22 @@
 <file path=customXml/itemProps3.xml><?xml version="1.0" encoding="utf-8"?>
 <ds:datastoreItem xmlns:ds="http://schemas.openxmlformats.org/officeDocument/2006/customXml" ds:itemID="{9CF600D1-5EF3-4D55-A2DA-18B7FBD96A06}">
   <ds:schemaRefs>
+    <ds:schemaRef ds:uri="http://purl.org/dc/elements/1.1/"/>
+    <ds:schemaRef ds:uri="http://schemas.microsoft.com/office/2006/documentManagement/types"/>
     <ds:schemaRef ds:uri="http://schemas.openxmlformats.org/package/2006/metadata/core-properties"/>
+    <ds:schemaRef ds:uri="http://schemas.microsoft.com/office/infopath/2007/PartnerControls"/>
+    <ds:schemaRef ds:uri="http://purl.org/dc/terms/"/>
     <ds:schemaRef ds:uri="http://purl.org/dc/dcmitype/"/>
-    <ds:schemaRef ds:uri="http://schemas.microsoft.com/office/infopath/2007/PartnerControls"/>
-    <ds:schemaRef ds:uri="http://purl.org/dc/elements/1.1/"/>
+    <ds:schemaRef ds:uri="a020700e-5205-40c5-855f-e99ef7adac1f"/>
+    <ds:schemaRef ds:uri="4c6704b2-63bd-4811-8fcb-479ef015be46"/>
     <ds:schemaRef ds:uri="http://schemas.microsoft.com/office/2006/metadata/properties"/>
-    <ds:schemaRef ds:uri="a020700e-5205-40c5-855f-e99ef7adac1f"/>
-    <ds:schemaRef ds:uri="http://schemas.microsoft.com/office/2006/documentManagement/types"/>
-    <ds:schemaRef ds:uri="http://purl.org/dc/terms/"/>
-    <ds:schemaRef ds:uri="4c6704b2-63bd-4811-8fcb-479ef015be46"/>
     <ds:schemaRef ds:uri="http://www.w3.org/XML/1998/namespace"/>
   </ds:schemaRefs>
 </ds:datastoreItem>
 </file>
 
 <file path=customXml/itemProps4.xml><?xml version="1.0" encoding="utf-8"?>
-<ds:datastoreItem xmlns:ds="http://schemas.openxmlformats.org/officeDocument/2006/customXml" ds:itemID="{CB41CF44-B4B6-437F-B80D-FFB6662B7143}">
+<ds:datastoreItem xmlns:ds="http://schemas.openxmlformats.org/officeDocument/2006/customXml" ds:itemID="{7BF98593-3F3F-4A41-8FCE-3786C544D519}">
   <ds:schemaRefs>
     <ds:schemaRef ds:uri="http://schemas.openxmlformats.org/officeDocument/2006/bibliography"/>
   </ds:schemaRefs>

</xml_diff>